<commit_message>
copy parts from cp project and add reference file
</commit_message>
<xml_diff>
--- a/master_thesis/methods.docx
+++ b/master_thesis/methods.docx
@@ -34,13 +34,15 @@
       <w:pPr>
         <w:rPr>
           <w:rFonts w:ascii="Times New Roman" w:hAnsi="Times New Roman" w:cs="Times New Roman"/>
-          <w:sz w:val="24"/>
-          <w:szCs w:val="24"/>
-        </w:rPr>
-      </w:pPr>
-      <w:r>
-        <w:rPr>
-          <w:rFonts w:ascii="Times New Roman" w:hAnsi="Times New Roman" w:cs="Times New Roman"/>
+          <w:color w:val="FF0000"/>
+          <w:sz w:val="24"/>
+          <w:szCs w:val="24"/>
+        </w:rPr>
+      </w:pPr>
+      <w:r>
+        <w:rPr>
+          <w:rFonts w:ascii="Times New Roman" w:hAnsi="Times New Roman" w:cs="Times New Roman"/>
+          <w:color w:val="FF0000"/>
           <w:sz w:val="24"/>
           <w:szCs w:val="24"/>
         </w:rPr>
@@ -50,12 +52,1472 @@
       <w:r>
         <w:rPr>
           <w:rFonts w:ascii="Times New Roman" w:hAnsi="Times New Roman" w:cs="Times New Roman"/>
+          <w:color w:val="FF0000"/>
           <w:sz w:val="24"/>
           <w:szCs w:val="24"/>
         </w:rPr>
         <w:t>data</w:t>
       </w:r>
       <w:proofErr w:type="spellEnd"/>
+    </w:p>
+    <w:p>
+      <w:pPr>
+        <w:spacing w:line="360" w:lineRule="auto"/>
+        <w:rPr>
+          <w:rFonts w:ascii="Times New Roman" w:hAnsi="Times New Roman" w:cs="Times New Roman"/>
+          <w:sz w:val="24"/>
+          <w:szCs w:val="24"/>
+          <w:lang w:val="en-IE" w:eastAsia="de-DE"/>
+        </w:rPr>
+      </w:pPr>
+      <w:r>
+        <w:rPr>
+          <w:rFonts w:ascii="Times New Roman" w:hAnsi="Times New Roman" w:cs="Times New Roman"/>
+          <w:sz w:val="24"/>
+          <w:szCs w:val="24"/>
+          <w:lang w:val="en-IE" w:eastAsia="de-DE"/>
+        </w:rPr>
+        <w:t>T</w:t>
+      </w:r>
+      <w:r>
+        <w:rPr>
+          <w:rFonts w:ascii="Times New Roman" w:hAnsi="Times New Roman" w:cs="Times New Roman"/>
+          <w:sz w:val="24"/>
+          <w:szCs w:val="24"/>
+          <w:lang w:val="en-IE" w:eastAsia="de-DE"/>
+        </w:rPr>
+        <w:t>he data were acquired from the ESS.</w:t>
+      </w:r>
+      <w:r>
+        <w:rPr>
+          <w:rFonts w:ascii="Times New Roman" w:hAnsi="Times New Roman" w:cs="Times New Roman"/>
+          <w:sz w:val="24"/>
+          <w:szCs w:val="24"/>
+          <w:lang w:val="en-IE" w:eastAsia="de-DE"/>
+        </w:rPr>
+        <w:t xml:space="preserve"> </w:t>
+      </w:r>
+      <w:r>
+        <w:rPr>
+          <w:rFonts w:ascii="Times New Roman" w:hAnsi="Times New Roman" w:cs="Times New Roman"/>
+          <w:sz w:val="24"/>
+          <w:szCs w:val="24"/>
+          <w:lang w:val="en-IE" w:eastAsia="de-DE"/>
+        </w:rPr>
+        <w:t>Then, the relevant variables were selected and cleaned</w:t>
+      </w:r>
+      <w:r>
+        <w:rPr>
+          <w:rFonts w:ascii="Times New Roman" w:hAnsi="Times New Roman" w:cs="Times New Roman"/>
+          <w:sz w:val="24"/>
+          <w:szCs w:val="24"/>
+          <w:lang w:val="en-IE" w:eastAsia="de-DE"/>
+        </w:rPr>
+        <w:t xml:space="preserve">, including </w:t>
+      </w:r>
+      <w:r>
+        <w:rPr>
+          <w:rFonts w:ascii="Times New Roman" w:hAnsi="Times New Roman" w:cs="Times New Roman"/>
+          <w:sz w:val="24"/>
+          <w:szCs w:val="24"/>
+          <w:lang w:val="en-IE" w:eastAsia="de-DE"/>
+        </w:rPr>
+        <w:t>removal of missing values and transformation of round to corresponding year. After the data cleaning,</w:t>
+      </w:r>
+      <w:r>
+        <w:rPr>
+          <w:rFonts w:ascii="Times New Roman" w:hAnsi="Times New Roman" w:cs="Times New Roman"/>
+          <w:sz w:val="24"/>
+          <w:szCs w:val="24"/>
+          <w:lang w:val="en-IE" w:eastAsia="de-DE"/>
+        </w:rPr>
+        <w:t xml:space="preserve"> </w:t>
+      </w:r>
+      <w:proofErr w:type="gramStart"/>
+      <w:r>
+        <w:rPr>
+          <w:rFonts w:ascii="Times New Roman" w:hAnsi="Times New Roman" w:cs="Times New Roman"/>
+          <w:sz w:val="24"/>
+          <w:szCs w:val="24"/>
+          <w:lang w:val="en-IE" w:eastAsia="de-DE"/>
+        </w:rPr>
+        <w:t>…..</w:t>
+      </w:r>
+      <w:proofErr w:type="gramEnd"/>
+    </w:p>
+    <w:p>
+      <w:pPr>
+        <w:spacing w:line="360" w:lineRule="auto"/>
+        <w:rPr>
+          <w:rFonts w:ascii="Times New Roman" w:hAnsi="Times New Roman" w:cs="Times New Roman"/>
+          <w:sz w:val="24"/>
+          <w:szCs w:val="24"/>
+          <w:lang w:val="en-IE" w:eastAsia="de-DE"/>
+        </w:rPr>
+      </w:pPr>
+    </w:p>
+    <w:p>
+      <w:pPr>
+        <w:spacing w:line="360" w:lineRule="auto"/>
+        <w:rPr>
+          <w:rFonts w:ascii="Times New Roman" w:hAnsi="Times New Roman" w:cs="Times New Roman"/>
+          <w:sz w:val="24"/>
+          <w:szCs w:val="24"/>
+          <w:lang w:val="en-IE" w:eastAsia="de-DE"/>
+        </w:rPr>
+      </w:pPr>
+      <w:r>
+        <w:rPr>
+          <w:rFonts w:ascii="Times New Roman" w:hAnsi="Times New Roman" w:cs="Times New Roman"/>
+          <w:sz w:val="24"/>
+          <w:szCs w:val="24"/>
+          <w:lang w:val="en-IE" w:eastAsia="de-DE"/>
+        </w:rPr>
+        <w:t>a separate PCA was performed for each round and country.</w:t>
+      </w:r>
+      <w:r>
+        <w:rPr>
+          <w:rFonts w:ascii="Times New Roman" w:hAnsi="Times New Roman" w:cs="Times New Roman"/>
+          <w:sz w:val="24"/>
+          <w:szCs w:val="24"/>
+          <w:lang w:val="en-IE" w:eastAsia="de-DE"/>
+        </w:rPr>
+        <w:t xml:space="preserve"> The loadings and explained variance metrics derived from the first principal component were then considered for further interpretation.</w:t>
+      </w:r>
+    </w:p>
+    <w:p>
+      <w:pPr>
+        <w:spacing w:line="360" w:lineRule="auto"/>
+        <w:rPr>
+          <w:rFonts w:ascii="Times New Roman" w:hAnsi="Times New Roman" w:cs="Times New Roman"/>
+          <w:sz w:val="24"/>
+          <w:szCs w:val="24"/>
+          <w:lang w:val="en-IE" w:eastAsia="de-DE"/>
+        </w:rPr>
+      </w:pPr>
+    </w:p>
+    <w:p>
+      <w:pPr>
+        <w:spacing w:line="360" w:lineRule="auto"/>
+        <w:rPr>
+          <w:rFonts w:ascii="Times New Roman" w:hAnsi="Times New Roman" w:cs="Times New Roman"/>
+          <w:sz w:val="24"/>
+          <w:szCs w:val="24"/>
+          <w:lang w:val="en-IE" w:eastAsia="de-DE"/>
+        </w:rPr>
+      </w:pPr>
+      <w:r>
+        <w:rPr>
+          <w:rFonts w:ascii="Times New Roman" w:hAnsi="Times New Roman" w:cs="Times New Roman"/>
+          <w:sz w:val="24"/>
+          <w:szCs w:val="24"/>
+          <w:lang w:val="en-IE" w:eastAsia="de-DE"/>
+        </w:rPr>
+        <w:t>The data were obtained from the website of the European Social Survey Data Portal (ESS Data</w:t>
+      </w:r>
+      <w:r>
+        <w:rPr>
+          <w:rFonts w:ascii="Times New Roman" w:hAnsi="Times New Roman" w:cs="Times New Roman"/>
+          <w:sz w:val="24"/>
+          <w:szCs w:val="24"/>
+          <w:lang w:val="en-IE" w:eastAsia="de-DE"/>
+        </w:rPr>
+        <w:t xml:space="preserve"> </w:t>
+      </w:r>
+      <w:r>
+        <w:rPr>
+          <w:rFonts w:ascii="Times New Roman" w:hAnsi="Times New Roman" w:cs="Times New Roman"/>
+          <w:sz w:val="24"/>
+          <w:szCs w:val="24"/>
+          <w:lang w:val="en-IE" w:eastAsia="de-DE"/>
+        </w:rPr>
+        <w:t>Portal, 2024) using the inbuilt datafile builder wizard tool which allows to specific selection of</w:t>
+      </w:r>
+      <w:r>
+        <w:rPr>
+          <w:rFonts w:ascii="Times New Roman" w:hAnsi="Times New Roman" w:cs="Times New Roman"/>
+          <w:sz w:val="24"/>
+          <w:szCs w:val="24"/>
+          <w:lang w:val="en-IE" w:eastAsia="de-DE"/>
+        </w:rPr>
+        <w:t xml:space="preserve"> </w:t>
+      </w:r>
+      <w:r>
+        <w:rPr>
+          <w:rFonts w:ascii="Times New Roman" w:hAnsi="Times New Roman" w:cs="Times New Roman"/>
+          <w:sz w:val="24"/>
+          <w:szCs w:val="24"/>
+          <w:lang w:val="en-IE" w:eastAsia="de-DE"/>
+        </w:rPr>
+        <w:t>the variables, rounds, and countries of interest and extracts the resulting data set as a CSV file.</w:t>
+      </w:r>
+      <w:r>
+        <w:rPr>
+          <w:rFonts w:ascii="Times New Roman" w:hAnsi="Times New Roman" w:cs="Times New Roman"/>
+          <w:sz w:val="24"/>
+          <w:szCs w:val="24"/>
+          <w:lang w:val="en-IE" w:eastAsia="de-DE"/>
+        </w:rPr>
+        <w:t xml:space="preserve"> </w:t>
+      </w:r>
+      <w:r>
+        <w:rPr>
+          <w:rFonts w:ascii="Times New Roman" w:hAnsi="Times New Roman" w:cs="Times New Roman"/>
+          <w:sz w:val="24"/>
+          <w:szCs w:val="24"/>
+          <w:lang w:val="en-IE" w:eastAsia="de-DE"/>
+        </w:rPr>
+        <w:t xml:space="preserve">The data for our analysis </w:t>
+      </w:r>
+      <w:r>
+        <w:rPr>
+          <w:rFonts w:ascii="Times New Roman" w:hAnsi="Times New Roman" w:cs="Times New Roman"/>
+          <w:sz w:val="24"/>
+          <w:szCs w:val="24"/>
+          <w:lang w:val="en-IE" w:eastAsia="de-DE"/>
+        </w:rPr>
+        <w:t>comprised</w:t>
+      </w:r>
+      <w:r>
+        <w:rPr>
+          <w:rFonts w:ascii="Times New Roman" w:hAnsi="Times New Roman" w:cs="Times New Roman"/>
+          <w:sz w:val="24"/>
+          <w:szCs w:val="24"/>
+          <w:lang w:val="en-IE" w:eastAsia="de-DE"/>
+        </w:rPr>
+        <w:t xml:space="preserve"> the following 39 European countri</w:t>
+      </w:r>
+      <w:r>
+        <w:rPr>
+          <w:rFonts w:ascii="Times New Roman" w:hAnsi="Times New Roman" w:cs="Times New Roman"/>
+          <w:sz w:val="24"/>
+          <w:szCs w:val="24"/>
+          <w:lang w:val="en-IE" w:eastAsia="de-DE"/>
+        </w:rPr>
+        <w:t xml:space="preserve">es </w:t>
+      </w:r>
+      <w:r>
+        <w:rPr>
+          <w:rFonts w:ascii="Times New Roman" w:hAnsi="Times New Roman" w:cs="Times New Roman"/>
+          <w:sz w:val="24"/>
+          <w:szCs w:val="24"/>
+          <w:lang w:val="en-IE" w:eastAsia="de-DE"/>
+        </w:rPr>
+        <w:t>Albania</w:t>
+      </w:r>
+      <w:r>
+        <w:rPr>
+          <w:rFonts w:ascii="Times New Roman" w:hAnsi="Times New Roman" w:cs="Times New Roman"/>
+          <w:sz w:val="24"/>
+          <w:szCs w:val="24"/>
+          <w:lang w:val="en-IE" w:eastAsia="de-DE"/>
+        </w:rPr>
+        <w:t xml:space="preserve">, </w:t>
+      </w:r>
+      <w:r>
+        <w:rPr>
+          <w:rFonts w:ascii="Times New Roman" w:hAnsi="Times New Roman" w:cs="Times New Roman"/>
+          <w:sz w:val="24"/>
+          <w:szCs w:val="24"/>
+          <w:lang w:val="en-IE" w:eastAsia="de-DE"/>
+        </w:rPr>
+        <w:t>Austria</w:t>
+      </w:r>
+      <w:r>
+        <w:rPr>
+          <w:rFonts w:ascii="Times New Roman" w:hAnsi="Times New Roman" w:cs="Times New Roman"/>
+          <w:sz w:val="24"/>
+          <w:szCs w:val="24"/>
+          <w:lang w:val="en-IE" w:eastAsia="de-DE"/>
+        </w:rPr>
+        <w:t xml:space="preserve">, </w:t>
+      </w:r>
+      <w:r>
+        <w:rPr>
+          <w:rFonts w:ascii="Times New Roman" w:hAnsi="Times New Roman" w:cs="Times New Roman"/>
+          <w:sz w:val="24"/>
+          <w:szCs w:val="24"/>
+          <w:lang w:val="en-IE" w:eastAsia="de-DE"/>
+        </w:rPr>
+        <w:t>Belgium</w:t>
+      </w:r>
+      <w:r>
+        <w:rPr>
+          <w:rFonts w:ascii="Times New Roman" w:hAnsi="Times New Roman" w:cs="Times New Roman"/>
+          <w:sz w:val="24"/>
+          <w:szCs w:val="24"/>
+          <w:lang w:val="en-IE" w:eastAsia="de-DE"/>
+        </w:rPr>
+        <w:t xml:space="preserve">, </w:t>
+      </w:r>
+      <w:r>
+        <w:rPr>
+          <w:rFonts w:ascii="Times New Roman" w:hAnsi="Times New Roman" w:cs="Times New Roman"/>
+          <w:sz w:val="24"/>
+          <w:szCs w:val="24"/>
+          <w:lang w:val="en-IE" w:eastAsia="de-DE"/>
+        </w:rPr>
+        <w:t>Bulgaria</w:t>
+      </w:r>
+      <w:r>
+        <w:rPr>
+          <w:rFonts w:ascii="Times New Roman" w:hAnsi="Times New Roman" w:cs="Times New Roman"/>
+          <w:sz w:val="24"/>
+          <w:szCs w:val="24"/>
+          <w:lang w:val="en-IE" w:eastAsia="de-DE"/>
+        </w:rPr>
+        <w:t xml:space="preserve">, </w:t>
+      </w:r>
+      <w:r>
+        <w:rPr>
+          <w:rFonts w:ascii="Times New Roman" w:hAnsi="Times New Roman" w:cs="Times New Roman"/>
+          <w:sz w:val="24"/>
+          <w:szCs w:val="24"/>
+          <w:lang w:val="en-IE" w:eastAsia="de-DE"/>
+        </w:rPr>
+        <w:t>Croatia</w:t>
+      </w:r>
+      <w:r>
+        <w:rPr>
+          <w:rFonts w:ascii="Times New Roman" w:hAnsi="Times New Roman" w:cs="Times New Roman"/>
+          <w:sz w:val="24"/>
+          <w:szCs w:val="24"/>
+          <w:lang w:val="en-IE" w:eastAsia="de-DE"/>
+        </w:rPr>
+        <w:t>,</w:t>
+      </w:r>
+      <w:r>
+        <w:rPr>
+          <w:rFonts w:ascii="Times New Roman" w:hAnsi="Times New Roman" w:cs="Times New Roman"/>
+          <w:sz w:val="24"/>
+          <w:szCs w:val="24"/>
+          <w:lang w:val="en-IE" w:eastAsia="de-DE"/>
+        </w:rPr>
+        <w:t xml:space="preserve"> Cyprus</w:t>
+      </w:r>
+      <w:r>
+        <w:rPr>
+          <w:rFonts w:ascii="Times New Roman" w:hAnsi="Times New Roman" w:cs="Times New Roman"/>
+          <w:sz w:val="24"/>
+          <w:szCs w:val="24"/>
+          <w:lang w:val="en-IE" w:eastAsia="de-DE"/>
+        </w:rPr>
+        <w:t>,</w:t>
+      </w:r>
+      <w:r>
+        <w:rPr>
+          <w:rFonts w:ascii="Times New Roman" w:hAnsi="Times New Roman" w:cs="Times New Roman"/>
+          <w:sz w:val="24"/>
+          <w:szCs w:val="24"/>
+          <w:lang w:val="en-IE" w:eastAsia="de-DE"/>
+        </w:rPr>
+        <w:t xml:space="preserve"> Czechia,</w:t>
+      </w:r>
+      <w:r>
+        <w:rPr>
+          <w:rFonts w:ascii="Times New Roman" w:hAnsi="Times New Roman" w:cs="Times New Roman"/>
+          <w:sz w:val="24"/>
+          <w:szCs w:val="24"/>
+          <w:lang w:val="en-IE" w:eastAsia="de-DE"/>
+        </w:rPr>
+        <w:t xml:space="preserve"> </w:t>
+      </w:r>
+      <w:r>
+        <w:rPr>
+          <w:rFonts w:ascii="Times New Roman" w:hAnsi="Times New Roman" w:cs="Times New Roman"/>
+          <w:sz w:val="24"/>
+          <w:szCs w:val="24"/>
+          <w:lang w:val="en-IE" w:eastAsia="de-DE"/>
+        </w:rPr>
+        <w:t>Denmark</w:t>
+      </w:r>
+      <w:r>
+        <w:rPr>
+          <w:rFonts w:ascii="Times New Roman" w:hAnsi="Times New Roman" w:cs="Times New Roman"/>
+          <w:sz w:val="24"/>
+          <w:szCs w:val="24"/>
+          <w:lang w:val="en-IE" w:eastAsia="de-DE"/>
+        </w:rPr>
+        <w:t>,</w:t>
+      </w:r>
+      <w:r>
+        <w:rPr>
+          <w:rFonts w:ascii="Times New Roman" w:hAnsi="Times New Roman" w:cs="Times New Roman"/>
+          <w:sz w:val="24"/>
+          <w:szCs w:val="24"/>
+          <w:lang w:val="en-IE" w:eastAsia="de-DE"/>
+        </w:rPr>
+        <w:t xml:space="preserve"> Estonia, Finland, France, Germany, Greece, Hungary</w:t>
+      </w:r>
+      <w:r>
+        <w:rPr>
+          <w:rFonts w:ascii="Times New Roman" w:hAnsi="Times New Roman" w:cs="Times New Roman"/>
+          <w:sz w:val="24"/>
+          <w:szCs w:val="24"/>
+          <w:lang w:val="en-IE" w:eastAsia="de-DE"/>
+        </w:rPr>
+        <w:t>,</w:t>
+      </w:r>
+      <w:r>
+        <w:rPr>
+          <w:rFonts w:ascii="Times New Roman" w:hAnsi="Times New Roman" w:cs="Times New Roman"/>
+          <w:sz w:val="24"/>
+          <w:szCs w:val="24"/>
+          <w:lang w:val="en-IE" w:eastAsia="de-DE"/>
+        </w:rPr>
+        <w:t xml:space="preserve"> Iceland, Ireland, Israel, Italy, Kosovo, Latvia</w:t>
+      </w:r>
+      <w:r>
+        <w:rPr>
+          <w:rFonts w:ascii="Times New Roman" w:hAnsi="Times New Roman" w:cs="Times New Roman"/>
+          <w:sz w:val="24"/>
+          <w:szCs w:val="24"/>
+          <w:lang w:val="en-IE" w:eastAsia="de-DE"/>
+        </w:rPr>
+        <w:t>,</w:t>
+      </w:r>
+      <w:r>
+        <w:rPr>
+          <w:rFonts w:ascii="Times New Roman" w:hAnsi="Times New Roman" w:cs="Times New Roman"/>
+          <w:sz w:val="24"/>
+          <w:szCs w:val="24"/>
+          <w:lang w:val="en-IE" w:eastAsia="de-DE"/>
+        </w:rPr>
+        <w:t xml:space="preserve"> Lithuania</w:t>
+      </w:r>
+      <w:r>
+        <w:rPr>
+          <w:rFonts w:ascii="Times New Roman" w:hAnsi="Times New Roman" w:cs="Times New Roman"/>
+          <w:sz w:val="24"/>
+          <w:szCs w:val="24"/>
+          <w:lang w:val="en-IE" w:eastAsia="de-DE"/>
+        </w:rPr>
+        <w:t>,</w:t>
+      </w:r>
+      <w:r>
+        <w:rPr>
+          <w:rFonts w:ascii="Times New Roman" w:hAnsi="Times New Roman" w:cs="Times New Roman"/>
+          <w:sz w:val="24"/>
+          <w:szCs w:val="24"/>
+          <w:lang w:val="en-IE" w:eastAsia="de-DE"/>
+        </w:rPr>
+        <w:t xml:space="preserve"> Luxembourg</w:t>
+      </w:r>
+      <w:r>
+        <w:rPr>
+          <w:rFonts w:ascii="Times New Roman" w:hAnsi="Times New Roman" w:cs="Times New Roman"/>
+          <w:sz w:val="24"/>
+          <w:szCs w:val="24"/>
+          <w:lang w:val="en-IE" w:eastAsia="de-DE"/>
+        </w:rPr>
+        <w:t>,</w:t>
+      </w:r>
+      <w:r>
+        <w:rPr>
+          <w:rFonts w:ascii="Times New Roman" w:hAnsi="Times New Roman" w:cs="Times New Roman"/>
+          <w:sz w:val="24"/>
+          <w:szCs w:val="24"/>
+          <w:lang w:val="en-IE" w:eastAsia="de-DE"/>
+        </w:rPr>
+        <w:t xml:space="preserve"> Montenegro, Netherlands, North Macedonia</w:t>
+      </w:r>
+      <w:r>
+        <w:rPr>
+          <w:rFonts w:ascii="Times New Roman" w:hAnsi="Times New Roman" w:cs="Times New Roman"/>
+          <w:sz w:val="24"/>
+          <w:szCs w:val="24"/>
+          <w:lang w:val="en-IE" w:eastAsia="de-DE"/>
+        </w:rPr>
+        <w:t>,</w:t>
+      </w:r>
+      <w:r>
+        <w:rPr>
+          <w:rFonts w:ascii="Times New Roman" w:hAnsi="Times New Roman" w:cs="Times New Roman"/>
+          <w:sz w:val="24"/>
+          <w:szCs w:val="24"/>
+          <w:lang w:val="en-IE" w:eastAsia="de-DE"/>
+        </w:rPr>
+        <w:t xml:space="preserve"> Norway</w:t>
+      </w:r>
+      <w:r>
+        <w:rPr>
+          <w:rFonts w:ascii="Times New Roman" w:hAnsi="Times New Roman" w:cs="Times New Roman"/>
+          <w:sz w:val="24"/>
+          <w:szCs w:val="24"/>
+          <w:lang w:val="en-IE" w:eastAsia="de-DE"/>
+        </w:rPr>
+        <w:t xml:space="preserve">, </w:t>
+      </w:r>
+      <w:r>
+        <w:rPr>
+          <w:rFonts w:ascii="Times New Roman" w:hAnsi="Times New Roman" w:cs="Times New Roman"/>
+          <w:sz w:val="24"/>
+          <w:szCs w:val="24"/>
+          <w:lang w:val="en-IE" w:eastAsia="de-DE"/>
+        </w:rPr>
+        <w:t>Poland, Portugal, Romania, Russia, Serbia</w:t>
+      </w:r>
+      <w:r>
+        <w:rPr>
+          <w:rFonts w:ascii="Times New Roman" w:hAnsi="Times New Roman" w:cs="Times New Roman"/>
+          <w:sz w:val="24"/>
+          <w:szCs w:val="24"/>
+          <w:lang w:val="en-IE" w:eastAsia="de-DE"/>
+        </w:rPr>
+        <w:t xml:space="preserve">, Slovakia, </w:t>
+      </w:r>
+      <w:r>
+        <w:rPr>
+          <w:rFonts w:ascii="Times New Roman" w:hAnsi="Times New Roman" w:cs="Times New Roman"/>
+          <w:sz w:val="24"/>
+          <w:szCs w:val="24"/>
+          <w:lang w:val="en-IE" w:eastAsia="de-DE"/>
+        </w:rPr>
+        <w:t>Slovenia, Spain, Sweden, Switzerland, Turkey, Ukraine and The</w:t>
+      </w:r>
+      <w:r>
+        <w:rPr>
+          <w:rFonts w:ascii="Times New Roman" w:hAnsi="Times New Roman" w:cs="Times New Roman"/>
+          <w:sz w:val="24"/>
+          <w:szCs w:val="24"/>
+          <w:lang w:val="en-IE" w:eastAsia="de-DE"/>
+        </w:rPr>
+        <w:t xml:space="preserve"> </w:t>
+      </w:r>
+      <w:r>
+        <w:rPr>
+          <w:rFonts w:ascii="Times New Roman" w:hAnsi="Times New Roman" w:cs="Times New Roman"/>
+          <w:sz w:val="24"/>
+          <w:szCs w:val="24"/>
+          <w:lang w:val="en-IE" w:eastAsia="de-DE"/>
+        </w:rPr>
+        <w:t>United Kingdom</w:t>
+      </w:r>
+      <w:r>
+        <w:rPr>
+          <w:rFonts w:ascii="Times New Roman" w:hAnsi="Times New Roman" w:cs="Times New Roman"/>
+          <w:sz w:val="24"/>
+          <w:szCs w:val="24"/>
+          <w:lang w:val="en-IE" w:eastAsia="de-DE"/>
+        </w:rPr>
+        <w:t xml:space="preserve">. </w:t>
+      </w:r>
+      <w:r>
+        <w:rPr>
+          <w:rFonts w:ascii="Times New Roman" w:hAnsi="Times New Roman" w:cs="Times New Roman"/>
+          <w:sz w:val="24"/>
+          <w:szCs w:val="24"/>
+          <w:lang w:val="en-IE" w:eastAsia="de-DE"/>
+        </w:rPr>
+        <w:t>The data surveyed by the ESS are</w:t>
+      </w:r>
+      <w:r>
+        <w:rPr>
+          <w:rFonts w:ascii="Times New Roman" w:hAnsi="Times New Roman" w:cs="Times New Roman"/>
+          <w:sz w:val="24"/>
+          <w:szCs w:val="24"/>
+          <w:lang w:val="en-IE" w:eastAsia="de-DE"/>
+        </w:rPr>
+        <w:t xml:space="preserve"> on a</w:t>
+      </w:r>
+      <w:r>
+        <w:rPr>
+          <w:rFonts w:ascii="Times New Roman" w:hAnsi="Times New Roman" w:cs="Times New Roman"/>
+          <w:sz w:val="24"/>
+          <w:szCs w:val="24"/>
+          <w:lang w:val="en-IE" w:eastAsia="de-DE"/>
+        </w:rPr>
+        <w:t xml:space="preserve"> typical Likert scale. </w:t>
+      </w:r>
+      <w:r>
+        <w:rPr>
+          <w:rFonts w:ascii="Times New Roman" w:hAnsi="Times New Roman" w:cs="Times New Roman"/>
+          <w:sz w:val="24"/>
+          <w:szCs w:val="24"/>
+          <w:lang w:val="en-IE" w:eastAsia="de-DE"/>
+        </w:rPr>
+        <w:t xml:space="preserve">This type of scale </w:t>
+      </w:r>
+      <w:r>
+        <w:rPr>
+          <w:rFonts w:ascii="Times New Roman" w:hAnsi="Times New Roman" w:cs="Times New Roman"/>
+          <w:sz w:val="24"/>
+          <w:szCs w:val="24"/>
+          <w:lang w:val="en-IE" w:eastAsia="de-DE"/>
+        </w:rPr>
+        <w:t>measures attitudes, opinions, or perceptions and provides a range of options for respondents to choose from.</w:t>
+      </w:r>
+      <w:r>
+        <w:rPr>
+          <w:rFonts w:ascii="Times New Roman" w:hAnsi="Times New Roman" w:cs="Times New Roman"/>
+          <w:sz w:val="24"/>
+          <w:szCs w:val="24"/>
+          <w:lang w:val="en-IE" w:eastAsia="de-DE"/>
+        </w:rPr>
+        <w:t xml:space="preserve"> It </w:t>
+      </w:r>
+      <w:r>
+        <w:rPr>
+          <w:rFonts w:ascii="Times New Roman" w:hAnsi="Times New Roman" w:cs="Times New Roman"/>
+          <w:sz w:val="24"/>
+          <w:szCs w:val="24"/>
+          <w:lang w:val="en-IE" w:eastAsia="de-DE"/>
+        </w:rPr>
+        <w:t>often ranges from strongly disagree</w:t>
+      </w:r>
+      <w:r>
+        <w:rPr>
+          <w:rFonts w:ascii="Times New Roman" w:hAnsi="Times New Roman" w:cs="Times New Roman"/>
+          <w:sz w:val="24"/>
+          <w:szCs w:val="24"/>
+          <w:lang w:val="en-IE" w:eastAsia="de-DE"/>
+        </w:rPr>
+        <w:t xml:space="preserve"> (0)</w:t>
+      </w:r>
+      <w:r>
+        <w:rPr>
+          <w:rFonts w:ascii="Times New Roman" w:hAnsi="Times New Roman" w:cs="Times New Roman"/>
+          <w:sz w:val="24"/>
+          <w:szCs w:val="24"/>
+          <w:lang w:val="en-IE" w:eastAsia="de-DE"/>
+        </w:rPr>
+        <w:t xml:space="preserve"> to</w:t>
+      </w:r>
+      <w:r>
+        <w:rPr>
+          <w:rFonts w:ascii="Times New Roman" w:hAnsi="Times New Roman" w:cs="Times New Roman"/>
+          <w:sz w:val="24"/>
+          <w:szCs w:val="24"/>
+          <w:lang w:val="en-IE" w:eastAsia="de-DE"/>
+        </w:rPr>
+        <w:t xml:space="preserve"> neutral (5) to </w:t>
+      </w:r>
+      <w:r>
+        <w:rPr>
+          <w:rFonts w:ascii="Times New Roman" w:hAnsi="Times New Roman" w:cs="Times New Roman"/>
+          <w:sz w:val="24"/>
+          <w:szCs w:val="24"/>
+          <w:lang w:val="en-IE" w:eastAsia="de-DE"/>
+        </w:rPr>
+        <w:t>strongly agree</w:t>
+      </w:r>
+      <w:r>
+        <w:rPr>
+          <w:rFonts w:ascii="Times New Roman" w:hAnsi="Times New Roman" w:cs="Times New Roman"/>
+          <w:sz w:val="24"/>
+          <w:szCs w:val="24"/>
+          <w:lang w:val="en-IE" w:eastAsia="de-DE"/>
+        </w:rPr>
+        <w:t xml:space="preserve"> (10)</w:t>
+      </w:r>
+      <w:r>
+        <w:rPr>
+          <w:rFonts w:ascii="Times New Roman" w:hAnsi="Times New Roman" w:cs="Times New Roman"/>
+          <w:sz w:val="24"/>
+          <w:szCs w:val="24"/>
+          <w:lang w:val="en-IE" w:eastAsia="de-DE"/>
+        </w:rPr>
+        <w:t xml:space="preserve">, with </w:t>
+      </w:r>
+      <w:r>
+        <w:rPr>
+          <w:rFonts w:ascii="Times New Roman" w:hAnsi="Times New Roman" w:cs="Times New Roman"/>
+          <w:sz w:val="24"/>
+          <w:szCs w:val="24"/>
+          <w:lang w:val="en-IE" w:eastAsia="de-DE"/>
+        </w:rPr>
+        <w:t>shades</w:t>
+      </w:r>
+      <w:r>
+        <w:rPr>
+          <w:rFonts w:ascii="Times New Roman" w:hAnsi="Times New Roman" w:cs="Times New Roman"/>
+          <w:sz w:val="24"/>
+          <w:szCs w:val="24"/>
+          <w:lang w:val="en-IE" w:eastAsia="de-DE"/>
+        </w:rPr>
+        <w:t xml:space="preserve"> in between </w:t>
+      </w:r>
+      <w:r>
+        <w:rPr>
+          <w:rFonts w:ascii="Times New Roman" w:hAnsi="Times New Roman" w:cs="Times New Roman"/>
+          <w:sz w:val="24"/>
+          <w:szCs w:val="24"/>
+          <w:lang w:val="en-IE" w:eastAsia="de-DE"/>
+        </w:rPr>
+        <w:t xml:space="preserve">(e.g., Jamieson, 2004; </w:t>
+      </w:r>
+      <w:proofErr w:type="spellStart"/>
+      <w:r>
+        <w:rPr>
+          <w:rFonts w:ascii="Times New Roman" w:hAnsi="Times New Roman" w:cs="Times New Roman"/>
+          <w:sz w:val="24"/>
+          <w:szCs w:val="24"/>
+          <w:lang w:val="en-IE" w:eastAsia="de-DE"/>
+        </w:rPr>
+        <w:t>Joshie</w:t>
+      </w:r>
+      <w:proofErr w:type="spellEnd"/>
+      <w:r>
+        <w:rPr>
+          <w:rFonts w:ascii="Times New Roman" w:hAnsi="Times New Roman" w:cs="Times New Roman"/>
+          <w:sz w:val="24"/>
+          <w:szCs w:val="24"/>
+          <w:lang w:val="en-IE" w:eastAsia="de-DE"/>
+        </w:rPr>
+        <w:t xml:space="preserve"> et al., 2015). The Likert scale is often used in social science in order to quantify subjective data such as attitudes and satisfaction levels (Journal of Social Sciences, 2022). The focus on was on three variables related to opinions about migration, which ranged from 0 to 10. Thus, 0 would indicate strong resentment, 5 a neutral sentiment, and 10 a strong approval of immigration. Other values </w:t>
+      </w:r>
+      <w:r>
+        <w:rPr>
+          <w:rFonts w:ascii="Times New Roman" w:hAnsi="Times New Roman" w:cs="Times New Roman"/>
+          <w:sz w:val="24"/>
+          <w:szCs w:val="24"/>
+          <w:lang w:val="en-IE" w:eastAsia="de-DE"/>
+        </w:rPr>
+        <w:t>encod</w:t>
+      </w:r>
+      <w:r>
+        <w:rPr>
+          <w:rFonts w:ascii="Times New Roman" w:hAnsi="Times New Roman" w:cs="Times New Roman"/>
+          <w:sz w:val="24"/>
+          <w:szCs w:val="24"/>
+          <w:lang w:val="en-IE" w:eastAsia="de-DE"/>
+        </w:rPr>
+        <w:t>ing</w:t>
+      </w:r>
+      <w:r>
+        <w:rPr>
+          <w:rFonts w:ascii="Times New Roman" w:hAnsi="Times New Roman" w:cs="Times New Roman"/>
+          <w:sz w:val="24"/>
+          <w:szCs w:val="24"/>
+          <w:lang w:val="en-IE" w:eastAsia="de-DE"/>
+        </w:rPr>
+        <w:t xml:space="preserve"> questionnaire answers such as 77 = </w:t>
+      </w:r>
+      <w:r>
+        <w:rPr>
+          <w:rFonts w:ascii="Times New Roman" w:hAnsi="Times New Roman" w:cs="Times New Roman"/>
+          <w:sz w:val="24"/>
+          <w:szCs w:val="24"/>
+          <w:lang w:val="en-IE" w:eastAsia="de-DE"/>
+        </w:rPr>
+        <w:t>‘</w:t>
+      </w:r>
+      <w:r>
+        <w:rPr>
+          <w:rFonts w:ascii="Times New Roman" w:hAnsi="Times New Roman" w:cs="Times New Roman"/>
+          <w:sz w:val="24"/>
+          <w:szCs w:val="24"/>
+          <w:lang w:val="en-IE" w:eastAsia="de-DE"/>
+        </w:rPr>
+        <w:t>Refusal</w:t>
+      </w:r>
+      <w:r>
+        <w:rPr>
+          <w:rFonts w:ascii="Times New Roman" w:hAnsi="Times New Roman" w:cs="Times New Roman"/>
+          <w:sz w:val="24"/>
+          <w:szCs w:val="24"/>
+          <w:lang w:val="en-IE" w:eastAsia="de-DE"/>
+        </w:rPr>
+        <w:t xml:space="preserve">’, </w:t>
+      </w:r>
+      <w:r>
+        <w:rPr>
+          <w:rFonts w:ascii="Times New Roman" w:hAnsi="Times New Roman" w:cs="Times New Roman"/>
+          <w:sz w:val="24"/>
+          <w:szCs w:val="24"/>
+          <w:lang w:val="en-IE" w:eastAsia="de-DE"/>
+        </w:rPr>
+        <w:t xml:space="preserve">88 = </w:t>
+      </w:r>
+      <w:r>
+        <w:rPr>
+          <w:rFonts w:ascii="Times New Roman" w:hAnsi="Times New Roman" w:cs="Times New Roman"/>
+          <w:sz w:val="24"/>
+          <w:szCs w:val="24"/>
+          <w:lang w:val="en-IE" w:eastAsia="de-DE"/>
+        </w:rPr>
+        <w:t>‘</w:t>
+      </w:r>
+      <w:r>
+        <w:rPr>
+          <w:rFonts w:ascii="Times New Roman" w:hAnsi="Times New Roman" w:cs="Times New Roman"/>
+          <w:sz w:val="24"/>
+          <w:szCs w:val="24"/>
+          <w:lang w:val="en-IE" w:eastAsia="de-DE"/>
+        </w:rPr>
+        <w:t>Don’t know</w:t>
+      </w:r>
+      <w:r>
+        <w:rPr>
+          <w:rFonts w:ascii="Times New Roman" w:hAnsi="Times New Roman" w:cs="Times New Roman"/>
+          <w:sz w:val="24"/>
+          <w:szCs w:val="24"/>
+          <w:lang w:val="en-IE" w:eastAsia="de-DE"/>
+        </w:rPr>
+        <w:t>’</w:t>
+      </w:r>
+      <w:r>
+        <w:rPr>
+          <w:rFonts w:ascii="Times New Roman" w:hAnsi="Times New Roman" w:cs="Times New Roman"/>
+          <w:sz w:val="24"/>
+          <w:szCs w:val="24"/>
+          <w:lang w:val="en-IE" w:eastAsia="de-DE"/>
+        </w:rPr>
+        <w:t xml:space="preserve"> and 99 = </w:t>
+      </w:r>
+      <w:r>
+        <w:rPr>
+          <w:rFonts w:ascii="Times New Roman" w:hAnsi="Times New Roman" w:cs="Times New Roman"/>
+          <w:sz w:val="24"/>
+          <w:szCs w:val="24"/>
+          <w:lang w:val="en-IE" w:eastAsia="de-DE"/>
+        </w:rPr>
+        <w:t>‘</w:t>
+      </w:r>
+      <w:r>
+        <w:rPr>
+          <w:rFonts w:ascii="Times New Roman" w:hAnsi="Times New Roman" w:cs="Times New Roman"/>
+          <w:sz w:val="24"/>
+          <w:szCs w:val="24"/>
+          <w:lang w:val="en-IE" w:eastAsia="de-DE"/>
+        </w:rPr>
+        <w:t>No</w:t>
+      </w:r>
+      <w:r>
+        <w:rPr>
+          <w:rFonts w:ascii="Times New Roman" w:hAnsi="Times New Roman" w:cs="Times New Roman"/>
+          <w:sz w:val="24"/>
+          <w:szCs w:val="24"/>
+          <w:lang w:val="en-IE" w:eastAsia="de-DE"/>
+        </w:rPr>
+        <w:t xml:space="preserve"> </w:t>
+      </w:r>
+      <w:r>
+        <w:rPr>
+          <w:rFonts w:ascii="Times New Roman" w:hAnsi="Times New Roman" w:cs="Times New Roman"/>
+          <w:sz w:val="24"/>
+          <w:szCs w:val="24"/>
+          <w:lang w:val="en-IE" w:eastAsia="de-DE"/>
+        </w:rPr>
+        <w:t>answer</w:t>
+      </w:r>
+      <w:r>
+        <w:rPr>
+          <w:rFonts w:ascii="Times New Roman" w:hAnsi="Times New Roman" w:cs="Times New Roman"/>
+          <w:sz w:val="24"/>
+          <w:szCs w:val="24"/>
+          <w:lang w:val="en-IE" w:eastAsia="de-DE"/>
+        </w:rPr>
+        <w:t>’ were present in the data as well</w:t>
+      </w:r>
+      <w:r>
+        <w:rPr>
+          <w:rFonts w:ascii="Times New Roman" w:hAnsi="Times New Roman" w:cs="Times New Roman"/>
+          <w:sz w:val="24"/>
+          <w:szCs w:val="24"/>
+          <w:lang w:val="en-IE" w:eastAsia="de-DE"/>
+        </w:rPr>
+        <w:t xml:space="preserve">. </w:t>
+      </w:r>
+      <w:r>
+        <w:rPr>
+          <w:rFonts w:ascii="Times New Roman" w:hAnsi="Times New Roman" w:cs="Times New Roman"/>
+          <w:sz w:val="24"/>
+          <w:szCs w:val="24"/>
+          <w:lang w:val="en-IE" w:eastAsia="de-DE"/>
+        </w:rPr>
+        <w:t xml:space="preserve">Those values were </w:t>
+      </w:r>
+      <w:r>
+        <w:rPr>
+          <w:rFonts w:ascii="Times New Roman" w:hAnsi="Times New Roman" w:cs="Times New Roman"/>
+          <w:sz w:val="24"/>
+          <w:szCs w:val="24"/>
+          <w:lang w:val="en-IE" w:eastAsia="de-DE"/>
+        </w:rPr>
+        <w:t>re-</w:t>
+      </w:r>
+      <w:proofErr w:type="spellStart"/>
+      <w:r>
+        <w:rPr>
+          <w:rFonts w:ascii="Times New Roman" w:hAnsi="Times New Roman" w:cs="Times New Roman"/>
+          <w:sz w:val="24"/>
+          <w:szCs w:val="24"/>
+          <w:lang w:val="en-IE" w:eastAsia="de-DE"/>
+        </w:rPr>
+        <w:t>labeled</w:t>
+      </w:r>
+      <w:proofErr w:type="spellEnd"/>
+      <w:r>
+        <w:rPr>
+          <w:rFonts w:ascii="Times New Roman" w:hAnsi="Times New Roman" w:cs="Times New Roman"/>
+          <w:sz w:val="24"/>
+          <w:szCs w:val="24"/>
+          <w:lang w:val="en-IE" w:eastAsia="de-DE"/>
+        </w:rPr>
+        <w:t xml:space="preserve"> as missing data points and subsequently removed them from</w:t>
+      </w:r>
+      <w:r>
+        <w:rPr>
+          <w:rFonts w:ascii="Times New Roman" w:hAnsi="Times New Roman" w:cs="Times New Roman"/>
+          <w:sz w:val="24"/>
+          <w:szCs w:val="24"/>
+          <w:lang w:val="en-IE" w:eastAsia="de-DE"/>
+        </w:rPr>
+        <w:t xml:space="preserve"> </w:t>
+      </w:r>
+      <w:r>
+        <w:rPr>
+          <w:rFonts w:ascii="Times New Roman" w:hAnsi="Times New Roman" w:cs="Times New Roman"/>
+          <w:sz w:val="24"/>
+          <w:szCs w:val="24"/>
+          <w:lang w:val="en-IE" w:eastAsia="de-DE"/>
+        </w:rPr>
+        <w:t>the data set.</w:t>
+      </w:r>
+      <w:r>
+        <w:rPr>
+          <w:rFonts w:ascii="Times New Roman" w:hAnsi="Times New Roman" w:cs="Times New Roman"/>
+          <w:sz w:val="24"/>
+          <w:szCs w:val="24"/>
+          <w:lang w:val="en-IE" w:eastAsia="de-DE"/>
+        </w:rPr>
+        <w:t xml:space="preserve"> The three relevant variables were </w:t>
+      </w:r>
+      <w:proofErr w:type="spellStart"/>
+      <w:r>
+        <w:rPr>
+          <w:rFonts w:ascii="Times New Roman" w:hAnsi="Times New Roman" w:cs="Times New Roman"/>
+          <w:i/>
+          <w:iCs/>
+          <w:sz w:val="24"/>
+          <w:szCs w:val="24"/>
+          <w:lang w:val="en-IE" w:eastAsia="de-DE"/>
+        </w:rPr>
+        <w:t>imwbcnt</w:t>
+      </w:r>
+      <w:proofErr w:type="spellEnd"/>
+      <w:r>
+        <w:rPr>
+          <w:rFonts w:ascii="Times New Roman" w:hAnsi="Times New Roman" w:cs="Times New Roman"/>
+          <w:b/>
+          <w:bCs/>
+          <w:sz w:val="24"/>
+          <w:szCs w:val="24"/>
+          <w:lang w:val="en-IE" w:eastAsia="de-DE"/>
+        </w:rPr>
+        <w:t xml:space="preserve"> </w:t>
+      </w:r>
+      <w:r>
+        <w:rPr>
+          <w:rFonts w:ascii="Times New Roman" w:hAnsi="Times New Roman" w:cs="Times New Roman"/>
+          <w:sz w:val="24"/>
+          <w:szCs w:val="24"/>
+          <w:lang w:val="en-IE" w:eastAsia="de-DE"/>
+        </w:rPr>
+        <w:t>(</w:t>
+      </w:r>
+      <w:r>
+        <w:rPr>
+          <w:rFonts w:ascii="Times New Roman" w:hAnsi="Times New Roman" w:cs="Times New Roman"/>
+          <w:sz w:val="24"/>
+          <w:szCs w:val="24"/>
+          <w:lang w:val="en-IE" w:eastAsia="de-DE"/>
+        </w:rPr>
+        <w:t>‘</w:t>
+      </w:r>
+      <w:r>
+        <w:rPr>
+          <w:rFonts w:ascii="Times New Roman" w:hAnsi="Times New Roman" w:cs="Times New Roman"/>
+          <w:sz w:val="24"/>
+          <w:szCs w:val="24"/>
+          <w:lang w:val="en-IE" w:eastAsia="de-DE"/>
+        </w:rPr>
+        <w:t>Immigrants make country worse (0) or better (10) place to live</w:t>
+      </w:r>
+      <w:r>
+        <w:rPr>
+          <w:rFonts w:ascii="Times New Roman" w:hAnsi="Times New Roman" w:cs="Times New Roman"/>
+          <w:sz w:val="24"/>
+          <w:szCs w:val="24"/>
+          <w:lang w:val="en-IE" w:eastAsia="de-DE"/>
+        </w:rPr>
+        <w:t>’</w:t>
+      </w:r>
+      <w:r>
+        <w:rPr>
+          <w:rFonts w:ascii="Times New Roman" w:hAnsi="Times New Roman" w:cs="Times New Roman"/>
+          <w:sz w:val="24"/>
+          <w:szCs w:val="24"/>
+          <w:lang w:val="en-IE" w:eastAsia="de-DE"/>
+        </w:rPr>
+        <w:t>)</w:t>
+      </w:r>
+      <w:r>
+        <w:rPr>
+          <w:rFonts w:ascii="Times New Roman" w:hAnsi="Times New Roman" w:cs="Times New Roman"/>
+          <w:sz w:val="24"/>
+          <w:szCs w:val="24"/>
+          <w:lang w:val="en-IE" w:eastAsia="de-DE"/>
+        </w:rPr>
+        <w:t xml:space="preserve">, </w:t>
+      </w:r>
+      <w:proofErr w:type="spellStart"/>
+      <w:r>
+        <w:rPr>
+          <w:rFonts w:ascii="Times New Roman" w:hAnsi="Times New Roman" w:cs="Times New Roman"/>
+          <w:i/>
+          <w:iCs/>
+          <w:sz w:val="24"/>
+          <w:szCs w:val="24"/>
+          <w:lang w:val="en-IE" w:eastAsia="de-DE"/>
+        </w:rPr>
+        <w:t>imueclt</w:t>
+      </w:r>
+      <w:proofErr w:type="spellEnd"/>
+      <w:r>
+        <w:rPr>
+          <w:rFonts w:ascii="Times New Roman" w:hAnsi="Times New Roman" w:cs="Times New Roman"/>
+          <w:b/>
+          <w:bCs/>
+          <w:sz w:val="24"/>
+          <w:szCs w:val="24"/>
+          <w:lang w:val="en-IE" w:eastAsia="de-DE"/>
+        </w:rPr>
+        <w:t xml:space="preserve"> </w:t>
+      </w:r>
+      <w:r>
+        <w:rPr>
+          <w:rFonts w:ascii="Times New Roman" w:hAnsi="Times New Roman" w:cs="Times New Roman"/>
+          <w:sz w:val="24"/>
+          <w:szCs w:val="24"/>
+          <w:lang w:val="en-IE" w:eastAsia="de-DE"/>
+        </w:rPr>
+        <w:lastRenderedPageBreak/>
+        <w:t>(</w:t>
+      </w:r>
+      <w:r>
+        <w:rPr>
+          <w:rFonts w:ascii="Times New Roman" w:hAnsi="Times New Roman" w:cs="Times New Roman"/>
+          <w:sz w:val="24"/>
+          <w:szCs w:val="24"/>
+          <w:lang w:val="en-IE" w:eastAsia="de-DE"/>
+        </w:rPr>
+        <w:t>‘</w:t>
+      </w:r>
+      <w:r>
+        <w:rPr>
+          <w:rFonts w:ascii="Times New Roman" w:hAnsi="Times New Roman" w:cs="Times New Roman"/>
+          <w:sz w:val="24"/>
+          <w:szCs w:val="24"/>
+          <w:lang w:val="en-IE" w:eastAsia="de-DE"/>
+        </w:rPr>
+        <w:t>Country's cultural life is undermined (0) or enriched (10) by immigrants</w:t>
+      </w:r>
+      <w:r>
+        <w:rPr>
+          <w:rFonts w:ascii="Times New Roman" w:hAnsi="Times New Roman" w:cs="Times New Roman"/>
+          <w:sz w:val="24"/>
+          <w:szCs w:val="24"/>
+          <w:lang w:val="en-IE" w:eastAsia="de-DE"/>
+        </w:rPr>
+        <w:t>’</w:t>
+      </w:r>
+      <w:r>
+        <w:rPr>
+          <w:rFonts w:ascii="Times New Roman" w:hAnsi="Times New Roman" w:cs="Times New Roman"/>
+          <w:sz w:val="24"/>
+          <w:szCs w:val="24"/>
+          <w:lang w:val="en-IE" w:eastAsia="de-DE"/>
+        </w:rPr>
+        <w:t>)</w:t>
+      </w:r>
+      <w:r>
+        <w:rPr>
+          <w:rFonts w:ascii="Times New Roman" w:hAnsi="Times New Roman" w:cs="Times New Roman"/>
+          <w:sz w:val="24"/>
+          <w:szCs w:val="24"/>
+          <w:lang w:val="en-IE" w:eastAsia="de-DE"/>
+        </w:rPr>
+        <w:t xml:space="preserve">, and </w:t>
+      </w:r>
+      <w:proofErr w:type="spellStart"/>
+      <w:r>
+        <w:rPr>
+          <w:rFonts w:ascii="Times New Roman" w:hAnsi="Times New Roman" w:cs="Times New Roman"/>
+          <w:i/>
+          <w:iCs/>
+          <w:sz w:val="24"/>
+          <w:szCs w:val="24"/>
+          <w:lang w:val="en-IE" w:eastAsia="de-DE"/>
+        </w:rPr>
+        <w:t>imgbeco</w:t>
+      </w:r>
+      <w:proofErr w:type="spellEnd"/>
+      <w:r>
+        <w:rPr>
+          <w:rFonts w:ascii="Times New Roman" w:hAnsi="Times New Roman" w:cs="Times New Roman"/>
+          <w:b/>
+          <w:bCs/>
+          <w:sz w:val="24"/>
+          <w:szCs w:val="24"/>
+          <w:lang w:val="en-IE" w:eastAsia="de-DE"/>
+        </w:rPr>
+        <w:t xml:space="preserve"> </w:t>
+      </w:r>
+      <w:r>
+        <w:rPr>
+          <w:rFonts w:ascii="Times New Roman" w:hAnsi="Times New Roman" w:cs="Times New Roman"/>
+          <w:sz w:val="24"/>
+          <w:szCs w:val="24"/>
+          <w:lang w:val="en-IE" w:eastAsia="de-DE"/>
+        </w:rPr>
+        <w:t>(‘Immigration is bad (0) or good (10) for country's economy’</w:t>
+      </w:r>
+      <w:r>
+        <w:rPr>
+          <w:rFonts w:ascii="Times New Roman" w:hAnsi="Times New Roman" w:cs="Times New Roman"/>
+          <w:sz w:val="24"/>
+          <w:szCs w:val="24"/>
+          <w:lang w:val="en-IE" w:eastAsia="de-DE"/>
+        </w:rPr>
+        <w:t>)</w:t>
+      </w:r>
+      <w:r>
+        <w:rPr>
+          <w:rFonts w:ascii="Times New Roman" w:hAnsi="Times New Roman" w:cs="Times New Roman"/>
+          <w:sz w:val="24"/>
+          <w:szCs w:val="24"/>
+          <w:lang w:val="en-IE" w:eastAsia="de-DE"/>
+        </w:rPr>
+        <w:t>.</w:t>
+      </w:r>
+    </w:p>
+    <w:p>
+      <w:pPr>
+        <w:spacing w:line="360" w:lineRule="auto"/>
+        <w:rPr>
+          <w:rFonts w:ascii="Times New Roman" w:hAnsi="Times New Roman" w:cs="Times New Roman"/>
+          <w:sz w:val="24"/>
+          <w:szCs w:val="24"/>
+          <w:lang w:val="en-IE"/>
+        </w:rPr>
+      </w:pPr>
+      <w:r>
+        <w:rPr>
+          <w:rFonts w:ascii="Times New Roman" w:hAnsi="Times New Roman" w:cs="Times New Roman"/>
+          <w:sz w:val="24"/>
+          <w:szCs w:val="24"/>
+          <w:lang w:val="en-IE"/>
+        </w:rPr>
+        <w:t xml:space="preserve">The data were </w:t>
+      </w:r>
+      <w:proofErr w:type="gramStart"/>
+      <w:r>
+        <w:rPr>
+          <w:rFonts w:ascii="Times New Roman" w:hAnsi="Times New Roman" w:cs="Times New Roman"/>
+          <w:sz w:val="24"/>
+          <w:szCs w:val="24"/>
+          <w:lang w:val="en-IE"/>
+        </w:rPr>
+        <w:t xml:space="preserve">analysed </w:t>
+      </w:r>
+      <w:r>
+        <w:rPr>
+          <w:rFonts w:ascii="Times New Roman" w:hAnsi="Times New Roman" w:cs="Times New Roman"/>
+          <w:sz w:val="24"/>
+          <w:szCs w:val="24"/>
+          <w:lang w:val="en-IE"/>
+        </w:rPr>
+        <w:t xml:space="preserve"> using</w:t>
+      </w:r>
+      <w:proofErr w:type="gramEnd"/>
+      <w:r>
+        <w:rPr>
+          <w:rFonts w:ascii="Times New Roman" w:hAnsi="Times New Roman" w:cs="Times New Roman"/>
+          <w:sz w:val="24"/>
+          <w:szCs w:val="24"/>
+          <w:lang w:val="en-IE"/>
+        </w:rPr>
+        <w:t xml:space="preserve"> the R programming language in version 4.3.2 (R Core Team, 2023).</w:t>
+      </w:r>
+      <w:r>
+        <w:rPr>
+          <w:rFonts w:ascii="Times New Roman" w:hAnsi="Times New Roman" w:cs="Times New Roman"/>
+          <w:sz w:val="24"/>
+          <w:szCs w:val="24"/>
+          <w:lang w:val="en-IE"/>
+        </w:rPr>
+        <w:t xml:space="preserve"> PCA was done using the inbuilt stats (R Core Team, 2023) package. D</w:t>
+      </w:r>
+      <w:r>
+        <w:rPr>
+          <w:rFonts w:ascii="Times New Roman" w:hAnsi="Times New Roman" w:cs="Times New Roman"/>
+          <w:sz w:val="24"/>
+          <w:szCs w:val="24"/>
+          <w:lang w:val="en-IE"/>
+        </w:rPr>
+        <w:t xml:space="preserve">ata manipulation was done using </w:t>
+      </w:r>
+      <w:r>
+        <w:rPr>
+          <w:rFonts w:ascii="Times New Roman" w:hAnsi="Times New Roman" w:cs="Times New Roman"/>
+          <w:sz w:val="24"/>
+          <w:szCs w:val="24"/>
+          <w:lang w:val="en-IE"/>
+        </w:rPr>
+        <w:t>t</w:t>
+      </w:r>
+      <w:r>
+        <w:rPr>
+          <w:rFonts w:ascii="Times New Roman" w:hAnsi="Times New Roman" w:cs="Times New Roman"/>
+          <w:sz w:val="24"/>
+          <w:szCs w:val="24"/>
+          <w:lang w:val="en-IE"/>
+        </w:rPr>
+        <w:t xml:space="preserve">he </w:t>
+      </w:r>
+      <w:proofErr w:type="spellStart"/>
+      <w:r>
+        <w:rPr>
+          <w:rFonts w:ascii="Times New Roman" w:hAnsi="Times New Roman" w:cs="Times New Roman"/>
+          <w:sz w:val="24"/>
+          <w:szCs w:val="24"/>
+          <w:lang w:val="en-IE"/>
+        </w:rPr>
+        <w:t>dplyr</w:t>
+      </w:r>
+      <w:proofErr w:type="spellEnd"/>
+      <w:r>
+        <w:rPr>
+          <w:rFonts w:ascii="Times New Roman" w:hAnsi="Times New Roman" w:cs="Times New Roman"/>
+          <w:sz w:val="24"/>
+          <w:szCs w:val="24"/>
+          <w:lang w:val="en-IE"/>
+        </w:rPr>
+        <w:t xml:space="preserve"> (Wickham et al., 2023)</w:t>
+      </w:r>
+      <w:r>
+        <w:rPr>
+          <w:rFonts w:ascii="Times New Roman" w:hAnsi="Times New Roman" w:cs="Times New Roman"/>
+          <w:sz w:val="24"/>
+          <w:szCs w:val="24"/>
+          <w:lang w:val="en-IE"/>
+        </w:rPr>
+        <w:t xml:space="preserve"> and the glue (Hester &amp; Bryan, 2024) packages. The 2-letter country codes were transformed to the full country names and vice versa using the </w:t>
+      </w:r>
+      <w:proofErr w:type="spellStart"/>
+      <w:r>
+        <w:rPr>
+          <w:rFonts w:ascii="Times New Roman" w:hAnsi="Times New Roman" w:cs="Times New Roman"/>
+          <w:sz w:val="24"/>
+          <w:szCs w:val="24"/>
+          <w:lang w:val="en-IE"/>
+        </w:rPr>
+        <w:t>countrycode</w:t>
+      </w:r>
+      <w:proofErr w:type="spellEnd"/>
+      <w:r>
+        <w:rPr>
+          <w:rFonts w:ascii="Times New Roman" w:hAnsi="Times New Roman" w:cs="Times New Roman"/>
+          <w:sz w:val="24"/>
+          <w:szCs w:val="24"/>
+          <w:lang w:val="en-IE"/>
+        </w:rPr>
+        <w:t xml:space="preserve"> (</w:t>
+      </w:r>
+      <w:proofErr w:type="spellStart"/>
+      <w:r>
+        <w:rPr>
+          <w:rFonts w:ascii="Times New Roman" w:hAnsi="Times New Roman" w:cs="Times New Roman"/>
+          <w:sz w:val="24"/>
+          <w:szCs w:val="24"/>
+          <w:lang w:val="en-IE"/>
+        </w:rPr>
+        <w:t>Arel-Bundock</w:t>
+      </w:r>
+      <w:proofErr w:type="spellEnd"/>
+      <w:r>
+        <w:rPr>
+          <w:rFonts w:ascii="Times New Roman" w:hAnsi="Times New Roman" w:cs="Times New Roman"/>
+          <w:sz w:val="24"/>
+          <w:szCs w:val="24"/>
+          <w:lang w:val="en-IE"/>
+        </w:rPr>
+        <w:t xml:space="preserve">, Enevoldsen &amp; </w:t>
+      </w:r>
+      <w:proofErr w:type="spellStart"/>
+      <w:r>
+        <w:rPr>
+          <w:rFonts w:ascii="Times New Roman" w:hAnsi="Times New Roman" w:cs="Times New Roman"/>
+          <w:sz w:val="24"/>
+          <w:szCs w:val="24"/>
+          <w:lang w:val="en-IE"/>
+        </w:rPr>
+        <w:t>Yetman</w:t>
+      </w:r>
+      <w:proofErr w:type="spellEnd"/>
+      <w:r>
+        <w:rPr>
+          <w:rFonts w:ascii="Times New Roman" w:hAnsi="Times New Roman" w:cs="Times New Roman"/>
+          <w:sz w:val="24"/>
+          <w:szCs w:val="24"/>
+          <w:lang w:val="en-IE"/>
+        </w:rPr>
+        <w:t xml:space="preserve">, 2018) package. Missing data were handled using the </w:t>
+      </w:r>
+      <w:proofErr w:type="spellStart"/>
+      <w:r>
+        <w:rPr>
+          <w:rFonts w:ascii="Times New Roman" w:hAnsi="Times New Roman" w:cs="Times New Roman"/>
+          <w:sz w:val="24"/>
+          <w:szCs w:val="24"/>
+          <w:lang w:val="en-IE"/>
+        </w:rPr>
+        <w:t>naniar</w:t>
+      </w:r>
+      <w:proofErr w:type="spellEnd"/>
+      <w:r>
+        <w:rPr>
+          <w:rFonts w:ascii="Times New Roman" w:hAnsi="Times New Roman" w:cs="Times New Roman"/>
+          <w:sz w:val="24"/>
+          <w:szCs w:val="24"/>
+          <w:lang w:val="en-IE"/>
+        </w:rPr>
+        <w:t xml:space="preserve"> package (Tierney &amp; Cook, 2023). Vi</w:t>
+      </w:r>
+      <w:r>
+        <w:rPr>
+          <w:rFonts w:ascii="Times New Roman" w:hAnsi="Times New Roman" w:cs="Times New Roman"/>
+          <w:sz w:val="24"/>
+          <w:szCs w:val="24"/>
+          <w:lang w:val="en-IE"/>
+        </w:rPr>
+        <w:t>sualizations were created</w:t>
+      </w:r>
+      <w:r>
+        <w:rPr>
+          <w:rFonts w:ascii="Times New Roman" w:hAnsi="Times New Roman" w:cs="Times New Roman"/>
+          <w:sz w:val="24"/>
+          <w:szCs w:val="24"/>
+          <w:lang w:val="en-IE"/>
+        </w:rPr>
+        <w:t xml:space="preserve"> </w:t>
+      </w:r>
+      <w:r>
+        <w:rPr>
+          <w:rFonts w:ascii="Times New Roman" w:hAnsi="Times New Roman" w:cs="Times New Roman"/>
+          <w:sz w:val="24"/>
+          <w:szCs w:val="24"/>
+          <w:lang w:val="en-IE"/>
+        </w:rPr>
+        <w:t>using the ggplot2 (Wickham, 2016)</w:t>
+      </w:r>
+      <w:r>
+        <w:rPr>
+          <w:rFonts w:ascii="Times New Roman" w:hAnsi="Times New Roman" w:cs="Times New Roman"/>
+          <w:sz w:val="24"/>
+          <w:szCs w:val="24"/>
+          <w:lang w:val="en-IE"/>
+        </w:rPr>
+        <w:t xml:space="preserve"> and the </w:t>
+      </w:r>
+      <w:proofErr w:type="spellStart"/>
+      <w:r>
+        <w:rPr>
+          <w:rFonts w:ascii="Times New Roman" w:hAnsi="Times New Roman" w:cs="Times New Roman"/>
+          <w:sz w:val="24"/>
+          <w:szCs w:val="24"/>
+          <w:lang w:val="en-IE"/>
+        </w:rPr>
+        <w:t>ggrepel</w:t>
+      </w:r>
+      <w:proofErr w:type="spellEnd"/>
+      <w:r>
+        <w:rPr>
+          <w:rFonts w:ascii="Times New Roman" w:hAnsi="Times New Roman" w:cs="Times New Roman"/>
+          <w:sz w:val="24"/>
+          <w:szCs w:val="24"/>
+          <w:lang w:val="en-IE"/>
+        </w:rPr>
+        <w:t xml:space="preserve"> (</w:t>
+      </w:r>
+      <w:proofErr w:type="spellStart"/>
+      <w:r>
+        <w:rPr>
+          <w:rFonts w:ascii="Times New Roman" w:hAnsi="Times New Roman" w:cs="Times New Roman"/>
+          <w:sz w:val="24"/>
+          <w:szCs w:val="24"/>
+          <w:lang w:val="en-IE"/>
+        </w:rPr>
+        <w:t>Slowikowsi</w:t>
+      </w:r>
+      <w:proofErr w:type="spellEnd"/>
+      <w:r>
+        <w:rPr>
+          <w:rFonts w:ascii="Times New Roman" w:hAnsi="Times New Roman" w:cs="Times New Roman"/>
+          <w:sz w:val="24"/>
+          <w:szCs w:val="24"/>
+          <w:lang w:val="en-IE"/>
+        </w:rPr>
+        <w:t xml:space="preserve">, 2024) </w:t>
+      </w:r>
+      <w:r>
+        <w:rPr>
+          <w:rFonts w:ascii="Times New Roman" w:hAnsi="Times New Roman" w:cs="Times New Roman"/>
+          <w:sz w:val="24"/>
+          <w:szCs w:val="24"/>
+          <w:lang w:val="en-IE"/>
+        </w:rPr>
+        <w:t>package</w:t>
+      </w:r>
+      <w:r>
+        <w:rPr>
+          <w:rFonts w:ascii="Times New Roman" w:hAnsi="Times New Roman" w:cs="Times New Roman"/>
+          <w:sz w:val="24"/>
+          <w:szCs w:val="24"/>
+          <w:lang w:val="en-IE"/>
+        </w:rPr>
+        <w:t xml:space="preserve">s and composed using the </w:t>
+      </w:r>
+      <w:r>
+        <w:rPr>
+          <w:rFonts w:ascii="Times New Roman" w:hAnsi="Times New Roman" w:cs="Times New Roman"/>
+          <w:sz w:val="24"/>
+          <w:szCs w:val="24"/>
+          <w:lang w:val="en-IE"/>
+        </w:rPr>
+        <w:t>Patchwork (Pedersen, 2024)</w:t>
+      </w:r>
+      <w:r>
+        <w:rPr>
+          <w:rFonts w:ascii="Times New Roman" w:hAnsi="Times New Roman" w:cs="Times New Roman"/>
+          <w:sz w:val="24"/>
+          <w:szCs w:val="24"/>
+          <w:lang w:val="en-IE"/>
+        </w:rPr>
+        <w:t xml:space="preserve"> package.</w:t>
+      </w:r>
+    </w:p>
+    <w:p>
+      <w:pPr>
+        <w:rPr>
+          <w:rFonts w:ascii="Times New Roman" w:hAnsi="Times New Roman" w:cs="Times New Roman"/>
+          <w:sz w:val="24"/>
+          <w:szCs w:val="24"/>
+          <w:lang w:val="en-IE"/>
+        </w:rPr>
+      </w:pPr>
+    </w:p>
+    <w:p>
+      <w:pPr>
+        <w:rPr>
+          <w:rFonts w:ascii="Times New Roman" w:hAnsi="Times New Roman" w:cs="Times New Roman"/>
+          <w:sz w:val="24"/>
+          <w:szCs w:val="24"/>
+          <w:lang w:val="en-IE"/>
+        </w:rPr>
+      </w:pPr>
     </w:p>
     <w:p>
       <w:pPr>

</xml_diff>

<commit_message>
add paragraph about weights
</commit_message>
<xml_diff>
--- a/master_thesis/methods.docx
+++ b/master_thesis/methods.docx
@@ -1082,176 +1082,617 @@
         <w:spacing w:line="360" w:lineRule="auto"/>
         <w:rPr>
           <w:rFonts w:ascii="Times New Roman" w:hAnsi="Times New Roman" w:cs="Times New Roman"/>
-          <w:sz w:val="24"/>
-          <w:szCs w:val="24"/>
-          <w:lang w:val="en-IE"/>
+          <w:color w:val="FF0000"/>
+          <w:sz w:val="24"/>
+          <w:szCs w:val="24"/>
+          <w:u w:val="single"/>
+          <w:lang w:val="en-IE" w:eastAsia="de-DE"/>
         </w:rPr>
       </w:pPr>
-      <w:r>
-        <w:rPr>
-          <w:rFonts w:ascii="Times New Roman" w:hAnsi="Times New Roman" w:cs="Times New Roman"/>
-          <w:sz w:val="24"/>
-          <w:szCs w:val="24"/>
-          <w:lang w:val="en-IE"/>
-        </w:rPr>
-        <w:t xml:space="preserve">The data were </w:t>
-      </w:r>
-      <w:r>
-        <w:rPr>
-          <w:rFonts w:ascii="Times New Roman" w:hAnsi="Times New Roman" w:cs="Times New Roman"/>
-          <w:sz w:val="24"/>
-          <w:szCs w:val="24"/>
-          <w:lang w:val="en-IE"/>
-        </w:rPr>
-        <w:t>analysed</w:t>
-      </w:r>
-      <w:r>
-        <w:rPr>
-          <w:rFonts w:ascii="Times New Roman" w:hAnsi="Times New Roman" w:cs="Times New Roman"/>
-          <w:sz w:val="24"/>
-          <w:szCs w:val="24"/>
-          <w:lang w:val="en-IE"/>
-        </w:rPr>
-        <w:t xml:space="preserve"> using the R programming language in version 4.3.2 (R Core Team, 2023).</w:t>
-      </w:r>
-      <w:r>
-        <w:rPr>
-          <w:rFonts w:ascii="Times New Roman" w:hAnsi="Times New Roman" w:cs="Times New Roman"/>
-          <w:sz w:val="24"/>
-          <w:szCs w:val="24"/>
-          <w:lang w:val="en-IE"/>
-        </w:rPr>
-        <w:t xml:space="preserve"> PCA was done using the inbuilt stats (R Core Team, 2023) package. D</w:t>
-      </w:r>
-      <w:r>
-        <w:rPr>
-          <w:rFonts w:ascii="Times New Roman" w:hAnsi="Times New Roman" w:cs="Times New Roman"/>
-          <w:sz w:val="24"/>
-          <w:szCs w:val="24"/>
-          <w:lang w:val="en-IE"/>
-        </w:rPr>
-        <w:t xml:space="preserve">ata manipulation was done using </w:t>
-      </w:r>
-      <w:r>
-        <w:rPr>
-          <w:rFonts w:ascii="Times New Roman" w:hAnsi="Times New Roman" w:cs="Times New Roman"/>
-          <w:sz w:val="24"/>
-          <w:szCs w:val="24"/>
-          <w:lang w:val="en-IE"/>
-        </w:rPr>
-        <w:t>t</w:t>
-      </w:r>
-      <w:r>
-        <w:rPr>
-          <w:rFonts w:ascii="Times New Roman" w:hAnsi="Times New Roman" w:cs="Times New Roman"/>
-          <w:sz w:val="24"/>
-          <w:szCs w:val="24"/>
-          <w:lang w:val="en-IE"/>
-        </w:rPr>
-        <w:t>he dplyr (Wickham et al., 2023)</w:t>
-      </w:r>
-      <w:r>
-        <w:rPr>
-          <w:rFonts w:ascii="Times New Roman" w:hAnsi="Times New Roman" w:cs="Times New Roman"/>
-          <w:sz w:val="24"/>
-          <w:szCs w:val="24"/>
-          <w:lang w:val="en-IE"/>
-        </w:rPr>
-        <w:t xml:space="preserve"> and the glue (Hester &amp; Bryan, 2024) packages. The 2-letter country codes were transformed to the full country names and vice </w:t>
-      </w:r>
-      <w:r>
-        <w:rPr>
-          <w:rFonts w:ascii="Times New Roman" w:hAnsi="Times New Roman" w:cs="Times New Roman"/>
-          <w:sz w:val="24"/>
-          <w:szCs w:val="24"/>
-          <w:lang w:val="en-IE"/>
-        </w:rPr>
-        <w:lastRenderedPageBreak/>
-        <w:t>versa using the countrycode (Arel-Bundock, Enevoldsen &amp; Yetman, 2018) package. Missing data were handled using the naniar package (Tierney &amp; Cook, 2023). Vi</w:t>
-      </w:r>
-      <w:r>
-        <w:rPr>
-          <w:rFonts w:ascii="Times New Roman" w:hAnsi="Times New Roman" w:cs="Times New Roman"/>
-          <w:sz w:val="24"/>
-          <w:szCs w:val="24"/>
-          <w:lang w:val="en-IE"/>
-        </w:rPr>
-        <w:t>sualizations were created</w:t>
-      </w:r>
-      <w:r>
-        <w:rPr>
-          <w:rFonts w:ascii="Times New Roman" w:hAnsi="Times New Roman" w:cs="Times New Roman"/>
-          <w:sz w:val="24"/>
-          <w:szCs w:val="24"/>
-          <w:lang w:val="en-IE"/>
-        </w:rPr>
-        <w:t xml:space="preserve"> </w:t>
-      </w:r>
-      <w:r>
-        <w:rPr>
-          <w:rFonts w:ascii="Times New Roman" w:hAnsi="Times New Roman" w:cs="Times New Roman"/>
-          <w:sz w:val="24"/>
-          <w:szCs w:val="24"/>
-          <w:lang w:val="en-IE"/>
-        </w:rPr>
-        <w:t>using the ggplot2 (Wickham, 2016)</w:t>
-      </w:r>
-      <w:r>
-        <w:rPr>
-          <w:rFonts w:ascii="Times New Roman" w:hAnsi="Times New Roman" w:cs="Times New Roman"/>
-          <w:sz w:val="24"/>
-          <w:szCs w:val="24"/>
-          <w:lang w:val="en-IE"/>
-        </w:rPr>
-        <w:t xml:space="preserve"> and the ggrepel (Slowikowsi, 2024) </w:t>
-      </w:r>
-      <w:r>
-        <w:rPr>
-          <w:rFonts w:ascii="Times New Roman" w:hAnsi="Times New Roman" w:cs="Times New Roman"/>
-          <w:sz w:val="24"/>
-          <w:szCs w:val="24"/>
-          <w:lang w:val="en-IE"/>
-        </w:rPr>
-        <w:t>package</w:t>
-      </w:r>
-      <w:r>
-        <w:rPr>
-          <w:rFonts w:ascii="Times New Roman" w:hAnsi="Times New Roman" w:cs="Times New Roman"/>
-          <w:sz w:val="24"/>
-          <w:szCs w:val="24"/>
-          <w:lang w:val="en-IE"/>
-        </w:rPr>
-        <w:t xml:space="preserve">s and composed using the </w:t>
-      </w:r>
-      <w:r>
-        <w:rPr>
-          <w:rFonts w:ascii="Times New Roman" w:hAnsi="Times New Roman" w:cs="Times New Roman"/>
-          <w:sz w:val="24"/>
-          <w:szCs w:val="24"/>
-          <w:lang w:val="en-IE"/>
-        </w:rPr>
-        <w:t>Patchwork (Pedersen, 2024)</w:t>
-      </w:r>
-      <w:r>
-        <w:rPr>
-          <w:rFonts w:ascii="Times New Roman" w:hAnsi="Times New Roman" w:cs="Times New Roman"/>
-          <w:sz w:val="24"/>
-          <w:szCs w:val="24"/>
-          <w:lang w:val="en-IE"/>
-        </w:rPr>
-        <w:t xml:space="preserve"> package.</w:t>
-      </w:r>
     </w:p>
     <w:p>
       <w:pPr>
         <w:spacing w:line="360" w:lineRule="auto"/>
         <w:rPr>
           <w:rFonts w:ascii="Times New Roman" w:hAnsi="Times New Roman" w:cs="Times New Roman"/>
-          <w:sz w:val="24"/>
-          <w:szCs w:val="24"/>
-          <w:lang w:val="en-IE"/>
+          <w:color w:val="FF0000"/>
+          <w:sz w:val="24"/>
+          <w:szCs w:val="24"/>
+          <w:u w:val="single"/>
+          <w:lang w:val="en-IE" w:eastAsia="de-DE"/>
         </w:rPr>
       </w:pPr>
+    </w:p>
+    <w:p>
+      <w:pPr>
+        <w:spacing w:line="360" w:lineRule="auto"/>
+        <w:rPr>
+          <w:rFonts w:ascii="Times New Roman" w:hAnsi="Times New Roman" w:cs="Times New Roman"/>
+          <w:color w:val="FF0000"/>
+          <w:sz w:val="24"/>
+          <w:szCs w:val="24"/>
+          <w:u w:val="single"/>
+          <w:lang w:val="en-IE" w:eastAsia="de-DE"/>
+        </w:rPr>
+      </w:pPr>
+    </w:p>
+    <w:p>
+      <w:pPr>
+        <w:spacing w:line="360" w:lineRule="auto"/>
+        <w:rPr>
+          <w:rFonts w:ascii="Times New Roman" w:hAnsi="Times New Roman" w:cs="Times New Roman"/>
+          <w:color w:val="FF0000"/>
+          <w:sz w:val="24"/>
+          <w:szCs w:val="24"/>
+          <w:lang w:val="en-IE" w:eastAsia="de-DE"/>
+        </w:rPr>
+      </w:pPr>
+      <w:r>
+        <w:rPr>
+          <w:rFonts w:ascii="Times New Roman" w:hAnsi="Times New Roman" w:cs="Times New Roman"/>
+          <w:sz w:val="24"/>
+          <w:szCs w:val="24"/>
+          <w:lang w:val="en-IE" w:eastAsia="de-DE"/>
+        </w:rPr>
+        <w:lastRenderedPageBreak/>
+        <w:t xml:space="preserve">Weights are crucial in survey data </w:t>
+      </w:r>
+      <w:r>
+        <w:rPr>
+          <w:rFonts w:ascii="Times New Roman" w:hAnsi="Times New Roman" w:cs="Times New Roman"/>
+          <w:sz w:val="24"/>
+          <w:szCs w:val="24"/>
+          <w:lang w:val="en-IE" w:eastAsia="de-DE"/>
+        </w:rPr>
+        <w:t>as</w:t>
+      </w:r>
+      <w:r>
+        <w:rPr>
+          <w:rFonts w:ascii="Times New Roman" w:hAnsi="Times New Roman" w:cs="Times New Roman"/>
+          <w:sz w:val="24"/>
+          <w:szCs w:val="24"/>
+          <w:lang w:val="en-IE" w:eastAsia="de-DE"/>
+        </w:rPr>
+        <w:t xml:space="preserve"> they help to ensure that the survey results accurately reflect the population being studied. Surveys aim to gather information from a sample of the population, but it's often difficult to get a perfectly representative sample.</w:t>
+      </w:r>
+      <w:r>
+        <w:rPr>
+          <w:rFonts w:ascii="Times New Roman" w:hAnsi="Times New Roman" w:cs="Times New Roman"/>
+          <w:sz w:val="24"/>
+          <w:szCs w:val="24"/>
+          <w:lang w:val="en-IE" w:eastAsia="de-DE"/>
+        </w:rPr>
+        <w:t xml:space="preserve"> </w:t>
+      </w:r>
+      <w:r>
+        <w:rPr>
+          <w:rFonts w:ascii="Times New Roman" w:hAnsi="Times New Roman" w:cs="Times New Roman"/>
+          <w:sz w:val="24"/>
+          <w:szCs w:val="24"/>
+          <w:lang w:val="en-IE" w:eastAsia="de-DE"/>
+        </w:rPr>
+        <w:t>Some groups within the population may be over-represented or under-represented in the sample due to factors like</w:t>
+      </w:r>
+      <w:r>
+        <w:rPr>
+          <w:rFonts w:ascii="Times New Roman" w:hAnsi="Times New Roman" w:cs="Times New Roman"/>
+          <w:sz w:val="24"/>
+          <w:szCs w:val="24"/>
+          <w:lang w:val="en-IE" w:eastAsia="de-DE"/>
+        </w:rPr>
+        <w:t xml:space="preserve"> s</w:t>
+      </w:r>
+      <w:r>
+        <w:rPr>
+          <w:rFonts w:ascii="Times New Roman" w:hAnsi="Times New Roman" w:cs="Times New Roman"/>
+          <w:sz w:val="24"/>
+          <w:szCs w:val="24"/>
+          <w:lang w:val="en-IE" w:eastAsia="de-DE"/>
+        </w:rPr>
+        <w:t>ampling design</w:t>
+      </w:r>
+      <w:r>
+        <w:rPr>
+          <w:rFonts w:ascii="Times New Roman" w:hAnsi="Times New Roman" w:cs="Times New Roman"/>
+          <w:sz w:val="24"/>
+          <w:szCs w:val="24"/>
+          <w:lang w:val="en-IE" w:eastAsia="de-DE"/>
+        </w:rPr>
+        <w:t xml:space="preserve"> and responsiveness </w:t>
+      </w:r>
+      <w:r>
+        <w:rPr>
+          <w:rFonts w:ascii="Times New Roman" w:hAnsi="Times New Roman" w:cs="Times New Roman"/>
+          <w:sz w:val="24"/>
+          <w:szCs w:val="24"/>
+          <w:lang w:val="en-IE" w:eastAsia="de-DE"/>
+        </w:rPr>
+        <w:t>(some people chosen for the survey don't participate).</w:t>
+      </w:r>
+      <w:r>
+        <w:rPr>
+          <w:rFonts w:ascii="Times New Roman" w:hAnsi="Times New Roman" w:cs="Times New Roman"/>
+          <w:sz w:val="24"/>
+          <w:szCs w:val="24"/>
+          <w:lang w:val="en-IE" w:eastAsia="de-DE"/>
+        </w:rPr>
+        <w:t xml:space="preserve"> </w:t>
+      </w:r>
+      <w:r>
+        <w:rPr>
+          <w:rFonts w:ascii="Times New Roman" w:hAnsi="Times New Roman" w:cs="Times New Roman"/>
+          <w:sz w:val="24"/>
+          <w:szCs w:val="24"/>
+          <w:lang w:val="en-IE" w:eastAsia="de-DE"/>
+        </w:rPr>
+        <w:t>Weights adjust the data to compensate for these imbalances, giving more influence to the responses of under-represented groups and less influence to the responses of over-represented groups</w:t>
+      </w:r>
+      <w:r>
+        <w:rPr>
+          <w:rFonts w:ascii="Times New Roman" w:hAnsi="Times New Roman" w:cs="Times New Roman"/>
+          <w:sz w:val="24"/>
+          <w:szCs w:val="24"/>
+          <w:lang w:val="en-IE" w:eastAsia="de-DE"/>
+        </w:rPr>
+        <w:t xml:space="preserve"> (Pfeffermann, 1996; Ciol et al., 2006).</w:t>
+      </w:r>
+      <w:r>
+        <w:rPr>
+          <w:rFonts w:ascii="Times New Roman" w:hAnsi="Times New Roman" w:cs="Times New Roman"/>
+          <w:sz w:val="24"/>
+          <w:szCs w:val="24"/>
+          <w:lang w:val="en-IE" w:eastAsia="de-DE"/>
+        </w:rPr>
+        <w:t xml:space="preserve"> </w:t>
+      </w:r>
+      <w:r>
+        <w:rPr>
+          <w:rFonts w:ascii="Times New Roman" w:hAnsi="Times New Roman" w:cs="Times New Roman"/>
+          <w:sz w:val="24"/>
+          <w:szCs w:val="24"/>
+          <w:lang w:val="en-IE" w:eastAsia="de-DE"/>
+        </w:rPr>
+        <w:t xml:space="preserve">The ESS provides several survey weight variables. The analysis weight (variable name </w:t>
+      </w:r>
+      <w:r>
+        <w:rPr>
+          <w:rFonts w:ascii="Times New Roman" w:hAnsi="Times New Roman" w:cs="Times New Roman"/>
+          <w:i/>
+          <w:iCs/>
+          <w:sz w:val="24"/>
+          <w:szCs w:val="24"/>
+          <w:lang w:val="en-IE" w:eastAsia="de-DE"/>
+        </w:rPr>
+        <w:t>a</w:t>
+      </w:r>
+      <w:r>
+        <w:rPr>
+          <w:rFonts w:ascii="Times New Roman" w:hAnsi="Times New Roman" w:cs="Times New Roman"/>
+          <w:i/>
+          <w:iCs/>
+          <w:sz w:val="24"/>
+          <w:szCs w:val="24"/>
+          <w:lang w:val="en-IE" w:eastAsia="de-DE"/>
+        </w:rPr>
+        <w:t>nweight</w:t>
+      </w:r>
+      <w:r>
+        <w:rPr>
+          <w:rFonts w:ascii="Times New Roman" w:hAnsi="Times New Roman" w:cs="Times New Roman"/>
+          <w:sz w:val="24"/>
+          <w:szCs w:val="24"/>
+          <w:lang w:val="en-IE" w:eastAsia="de-DE"/>
+        </w:rPr>
+        <w:t>)</w:t>
+      </w:r>
+      <w:r>
+        <w:rPr>
+          <w:rFonts w:ascii="Times New Roman" w:hAnsi="Times New Roman" w:cs="Times New Roman"/>
+          <w:i/>
+          <w:iCs/>
+          <w:sz w:val="24"/>
+          <w:szCs w:val="24"/>
+          <w:lang w:val="en-IE" w:eastAsia="de-DE"/>
+        </w:rPr>
+        <w:t xml:space="preserve"> </w:t>
+      </w:r>
+      <w:r>
+        <w:rPr>
+          <w:rFonts w:ascii="Times New Roman" w:hAnsi="Times New Roman" w:cs="Times New Roman"/>
+          <w:sz w:val="24"/>
+          <w:szCs w:val="24"/>
+          <w:lang w:val="en-IE" w:eastAsia="de-DE"/>
+        </w:rPr>
+        <w:t xml:space="preserve">corrects for differential selection probabilities within each country as specified by sample design, for nonresponse, for noncoverage, and for sampling error related to the four post-stratification variables, and takes into account differences in population size across countries. It is constructed by first deriving the design weight, then applying a post-stratification adjustment, and then a population size adjustment. Starting from Round 9, </w:t>
+      </w:r>
+      <w:r>
+        <w:rPr>
+          <w:rFonts w:ascii="Times New Roman" w:hAnsi="Times New Roman" w:cs="Times New Roman"/>
+          <w:i/>
+          <w:iCs/>
+          <w:sz w:val="24"/>
+          <w:szCs w:val="24"/>
+          <w:lang w:val="en-IE" w:eastAsia="de-DE"/>
+        </w:rPr>
+        <w:t>anweight</w:t>
+      </w:r>
+      <w:r>
+        <w:rPr>
+          <w:rFonts w:ascii="Times New Roman" w:hAnsi="Times New Roman" w:cs="Times New Roman"/>
+          <w:sz w:val="24"/>
+          <w:szCs w:val="24"/>
+          <w:lang w:val="en-IE" w:eastAsia="de-DE"/>
+        </w:rPr>
+        <w:t xml:space="preserve"> is provided in the integrated data file</w:t>
+      </w:r>
+      <w:r>
+        <w:rPr>
+          <w:rFonts w:ascii="Times New Roman" w:hAnsi="Times New Roman" w:cs="Times New Roman"/>
+          <w:sz w:val="24"/>
+          <w:szCs w:val="24"/>
+          <w:lang w:val="en-IE" w:eastAsia="de-DE"/>
+        </w:rPr>
+        <w:t xml:space="preserve"> (ESS weighting variables, 2024).</w:t>
+      </w:r>
+      <w:r>
+        <w:rPr>
+          <w:rFonts w:ascii="Times New Roman" w:hAnsi="Times New Roman" w:cs="Times New Roman"/>
+          <w:sz w:val="24"/>
+          <w:szCs w:val="24"/>
+          <w:lang w:val="en-IE" w:eastAsia="de-DE"/>
+        </w:rPr>
+        <w:t xml:space="preserve"> </w:t>
+      </w:r>
+      <w:r>
+        <w:rPr>
+          <w:rFonts w:ascii="Times New Roman" w:hAnsi="Times New Roman" w:cs="Times New Roman"/>
+          <w:sz w:val="24"/>
+          <w:szCs w:val="24"/>
+          <w:lang w:val="en-IE" w:eastAsia="de-DE"/>
+        </w:rPr>
+        <w:t>For data from</w:t>
+      </w:r>
+      <w:r>
+        <w:rPr>
+          <w:rFonts w:ascii="Times New Roman" w:hAnsi="Times New Roman" w:cs="Times New Roman"/>
+          <w:sz w:val="24"/>
+          <w:szCs w:val="24"/>
+          <w:lang w:val="en-IE" w:eastAsia="de-DE"/>
+        </w:rPr>
+        <w:t xml:space="preserve"> earlier ESS rounds, </w:t>
+      </w:r>
+      <w:r>
+        <w:rPr>
+          <w:rFonts w:ascii="Times New Roman" w:hAnsi="Times New Roman" w:cs="Times New Roman"/>
+          <w:i/>
+          <w:iCs/>
+          <w:sz w:val="24"/>
+          <w:szCs w:val="24"/>
+          <w:lang w:val="en-IE" w:eastAsia="de-DE"/>
+        </w:rPr>
+        <w:t>anweight</w:t>
+      </w:r>
+      <w:r>
+        <w:rPr>
+          <w:rFonts w:ascii="Times New Roman" w:hAnsi="Times New Roman" w:cs="Times New Roman"/>
+          <w:sz w:val="24"/>
+          <w:szCs w:val="24"/>
+          <w:lang w:val="en-IE" w:eastAsia="de-DE"/>
+        </w:rPr>
+        <w:t xml:space="preserve"> </w:t>
+      </w:r>
+      <w:r>
+        <w:rPr>
+          <w:rFonts w:ascii="Times New Roman" w:hAnsi="Times New Roman" w:cs="Times New Roman"/>
+          <w:sz w:val="24"/>
+          <w:szCs w:val="24"/>
+          <w:lang w:val="en-IE" w:eastAsia="de-DE"/>
+        </w:rPr>
+        <w:t xml:space="preserve">was derived by </w:t>
+      </w:r>
+      <w:r>
+        <w:rPr>
+          <w:rFonts w:ascii="Times New Roman" w:hAnsi="Times New Roman" w:cs="Times New Roman"/>
+          <w:sz w:val="24"/>
+          <w:szCs w:val="24"/>
+          <w:lang w:val="en-IE" w:eastAsia="de-DE"/>
+        </w:rPr>
+        <w:t xml:space="preserve">multiplying </w:t>
+      </w:r>
+      <w:r>
+        <w:rPr>
+          <w:rFonts w:ascii="Times New Roman" w:hAnsi="Times New Roman" w:cs="Times New Roman"/>
+          <w:i/>
+          <w:iCs/>
+          <w:sz w:val="24"/>
+          <w:szCs w:val="24"/>
+          <w:lang w:val="en-IE" w:eastAsia="de-DE"/>
+        </w:rPr>
+        <w:t>pspwght</w:t>
+      </w:r>
+      <w:r>
+        <w:rPr>
+          <w:rFonts w:ascii="Times New Roman" w:hAnsi="Times New Roman" w:cs="Times New Roman"/>
+          <w:sz w:val="24"/>
+          <w:szCs w:val="24"/>
+          <w:lang w:val="en-IE" w:eastAsia="de-DE"/>
+        </w:rPr>
+        <w:t xml:space="preserve"> with </w:t>
+      </w:r>
+      <w:r>
+        <w:rPr>
+          <w:rFonts w:ascii="Times New Roman" w:hAnsi="Times New Roman" w:cs="Times New Roman"/>
+          <w:i/>
+          <w:iCs/>
+          <w:sz w:val="24"/>
+          <w:szCs w:val="24"/>
+          <w:lang w:val="en-IE" w:eastAsia="de-DE"/>
+        </w:rPr>
+        <w:t>pweight</w:t>
+      </w:r>
+      <w:r>
+        <w:rPr>
+          <w:rFonts w:ascii="Times New Roman" w:hAnsi="Times New Roman" w:cs="Times New Roman"/>
+          <w:sz w:val="24"/>
+          <w:szCs w:val="24"/>
+          <w:u w:val="single"/>
+          <w:lang w:val="en-IE" w:eastAsia="de-DE"/>
+        </w:rPr>
+        <w:t xml:space="preserve"> </w:t>
+      </w:r>
+      <w:r>
+        <w:rPr>
+          <w:rFonts w:ascii="Times New Roman" w:hAnsi="Times New Roman" w:cs="Times New Roman"/>
+          <w:sz w:val="24"/>
+          <w:szCs w:val="24"/>
+          <w:lang w:val="en-IE" w:eastAsia="de-DE"/>
+        </w:rPr>
+        <w:t>(</w:t>
+      </w:r>
+      <w:bookmarkStart w:id="0" w:name="_Hlk194600615"/>
+      <w:r>
+        <w:rPr>
+          <w:rFonts w:ascii="Times New Roman" w:hAnsi="Times New Roman" w:cs="Times New Roman"/>
+          <w:sz w:val="24"/>
+          <w:szCs w:val="24"/>
+          <w:lang w:val="en-IE" w:eastAsia="de-DE"/>
+        </w:rPr>
+        <w:t>Guide to Using Weights and Sample Design Indicators with ESS Data</w:t>
+      </w:r>
+      <w:r>
+        <w:rPr>
+          <w:rFonts w:ascii="Times New Roman" w:hAnsi="Times New Roman" w:cs="Times New Roman"/>
+          <w:sz w:val="24"/>
+          <w:szCs w:val="24"/>
+          <w:lang w:val="en-IE" w:eastAsia="de-DE"/>
+        </w:rPr>
+        <w:t>, 2024</w:t>
+      </w:r>
+      <w:bookmarkEnd w:id="0"/>
+      <w:r>
+        <w:rPr>
+          <w:rFonts w:ascii="Times New Roman" w:hAnsi="Times New Roman" w:cs="Times New Roman"/>
+          <w:sz w:val="24"/>
+          <w:szCs w:val="24"/>
+          <w:lang w:val="en-IE" w:eastAsia="de-DE"/>
+        </w:rPr>
+        <w:t>)</w:t>
+      </w:r>
+    </w:p>
+    <w:p>
+      <w:pPr>
+        <w:spacing w:line="360" w:lineRule="auto"/>
+        <w:rPr>
+          <w:rFonts w:ascii="Times New Roman" w:hAnsi="Times New Roman" w:cs="Times New Roman"/>
+          <w:sz w:val="24"/>
+          <w:szCs w:val="24"/>
+          <w:lang w:val="en-IE"/>
+        </w:rPr>
+      </w:pPr>
+      <w:r>
+        <w:rPr>
+          <w:rFonts w:ascii="Times New Roman" w:hAnsi="Times New Roman" w:cs="Times New Roman"/>
+          <w:sz w:val="24"/>
+          <w:szCs w:val="24"/>
+          <w:lang w:val="en-IE"/>
+        </w:rPr>
+        <w:t xml:space="preserve">The data were </w:t>
+      </w:r>
+      <w:r>
+        <w:rPr>
+          <w:rFonts w:ascii="Times New Roman" w:hAnsi="Times New Roman" w:cs="Times New Roman"/>
+          <w:sz w:val="24"/>
+          <w:szCs w:val="24"/>
+          <w:lang w:val="en-IE"/>
+        </w:rPr>
+        <w:t>analysed</w:t>
+      </w:r>
+      <w:r>
+        <w:rPr>
+          <w:rFonts w:ascii="Times New Roman" w:hAnsi="Times New Roman" w:cs="Times New Roman"/>
+          <w:sz w:val="24"/>
+          <w:szCs w:val="24"/>
+          <w:lang w:val="en-IE"/>
+        </w:rPr>
+        <w:t xml:space="preserve"> using the R programming language in version 4.3.2 (R Core Team, 2023).</w:t>
+      </w:r>
+      <w:r>
+        <w:rPr>
+          <w:rFonts w:ascii="Times New Roman" w:hAnsi="Times New Roman" w:cs="Times New Roman"/>
+          <w:sz w:val="24"/>
+          <w:szCs w:val="24"/>
+          <w:lang w:val="en-IE"/>
+        </w:rPr>
+        <w:t xml:space="preserve"> PCA was done using the inbuilt stats (R Core Team, 2023) package. D</w:t>
+      </w:r>
+      <w:r>
+        <w:rPr>
+          <w:rFonts w:ascii="Times New Roman" w:hAnsi="Times New Roman" w:cs="Times New Roman"/>
+          <w:sz w:val="24"/>
+          <w:szCs w:val="24"/>
+          <w:lang w:val="en-IE"/>
+        </w:rPr>
+        <w:t xml:space="preserve">ata manipulation was done using </w:t>
+      </w:r>
+      <w:r>
+        <w:rPr>
+          <w:rFonts w:ascii="Times New Roman" w:hAnsi="Times New Roman" w:cs="Times New Roman"/>
+          <w:sz w:val="24"/>
+          <w:szCs w:val="24"/>
+          <w:lang w:val="en-IE"/>
+        </w:rPr>
+        <w:t>t</w:t>
+      </w:r>
+      <w:r>
+        <w:rPr>
+          <w:rFonts w:ascii="Times New Roman" w:hAnsi="Times New Roman" w:cs="Times New Roman"/>
+          <w:sz w:val="24"/>
+          <w:szCs w:val="24"/>
+          <w:lang w:val="en-IE"/>
+        </w:rPr>
+        <w:t>he dplyr (Wickham et al., 2023)</w:t>
+      </w:r>
+      <w:r>
+        <w:rPr>
+          <w:rFonts w:ascii="Times New Roman" w:hAnsi="Times New Roman" w:cs="Times New Roman"/>
+          <w:sz w:val="24"/>
+          <w:szCs w:val="24"/>
+          <w:lang w:val="en-IE"/>
+        </w:rPr>
+        <w:t xml:space="preserve"> and the glue (Hester &amp; Bryan, 2024) packages. The 2-letter country codes were transformed to the full country names and vice versa using the countrycode (Arel-Bundock, Enevoldsen &amp; Yetman, 2018) package. Missing data were handled using the naniar package (Tierney &amp; Cook, 2023). Vi</w:t>
+      </w:r>
+      <w:r>
+        <w:rPr>
+          <w:rFonts w:ascii="Times New Roman" w:hAnsi="Times New Roman" w:cs="Times New Roman"/>
+          <w:sz w:val="24"/>
+          <w:szCs w:val="24"/>
+          <w:lang w:val="en-IE"/>
+        </w:rPr>
+        <w:t>sualizations were created</w:t>
+      </w:r>
+      <w:r>
+        <w:rPr>
+          <w:rFonts w:ascii="Times New Roman" w:hAnsi="Times New Roman" w:cs="Times New Roman"/>
+          <w:sz w:val="24"/>
+          <w:szCs w:val="24"/>
+          <w:lang w:val="en-IE"/>
+        </w:rPr>
+        <w:t xml:space="preserve"> </w:t>
+      </w:r>
+      <w:r>
+        <w:rPr>
+          <w:rFonts w:ascii="Times New Roman" w:hAnsi="Times New Roman" w:cs="Times New Roman"/>
+          <w:sz w:val="24"/>
+          <w:szCs w:val="24"/>
+          <w:lang w:val="en-IE"/>
+        </w:rPr>
+        <w:t>using the ggplot2 (Wickham, 2016)</w:t>
+      </w:r>
+      <w:r>
+        <w:rPr>
+          <w:rFonts w:ascii="Times New Roman" w:hAnsi="Times New Roman" w:cs="Times New Roman"/>
+          <w:sz w:val="24"/>
+          <w:szCs w:val="24"/>
+          <w:lang w:val="en-IE"/>
+        </w:rPr>
+        <w:t xml:space="preserve"> and the ggrepel (Slowikowsi, 2024) </w:t>
+      </w:r>
+      <w:r>
+        <w:rPr>
+          <w:rFonts w:ascii="Times New Roman" w:hAnsi="Times New Roman" w:cs="Times New Roman"/>
+          <w:sz w:val="24"/>
+          <w:szCs w:val="24"/>
+          <w:lang w:val="en-IE"/>
+        </w:rPr>
+        <w:t>package</w:t>
+      </w:r>
+      <w:r>
+        <w:rPr>
+          <w:rFonts w:ascii="Times New Roman" w:hAnsi="Times New Roman" w:cs="Times New Roman"/>
+          <w:sz w:val="24"/>
+          <w:szCs w:val="24"/>
+          <w:lang w:val="en-IE"/>
+        </w:rPr>
+        <w:t xml:space="preserve">s and composed using the </w:t>
+      </w:r>
+      <w:r>
+        <w:rPr>
+          <w:rFonts w:ascii="Times New Roman" w:hAnsi="Times New Roman" w:cs="Times New Roman"/>
+          <w:sz w:val="24"/>
+          <w:szCs w:val="24"/>
+          <w:lang w:val="en-IE"/>
+        </w:rPr>
+        <w:t>Patchwork (Pedersen, 2024)</w:t>
+      </w:r>
+      <w:r>
+        <w:rPr>
+          <w:rFonts w:ascii="Times New Roman" w:hAnsi="Times New Roman" w:cs="Times New Roman"/>
+          <w:sz w:val="24"/>
+          <w:szCs w:val="24"/>
+          <w:lang w:val="en-IE"/>
+        </w:rPr>
+        <w:t xml:space="preserve"> package.</w:t>
+      </w:r>
+    </w:p>
+    <w:p>
+      <w:pPr>
+        <w:spacing w:line="360" w:lineRule="auto"/>
+        <w:rPr>
+          <w:rFonts w:ascii="Times New Roman" w:hAnsi="Times New Roman" w:cs="Times New Roman"/>
+          <w:color w:val="FF0000"/>
+          <w:sz w:val="24"/>
+          <w:szCs w:val="24"/>
+          <w:u w:val="single"/>
+          <w:lang w:val="en-IE"/>
+        </w:rPr>
+      </w:pPr>
+      <w:r>
+        <w:rPr>
+          <w:rFonts w:ascii="Times New Roman" w:hAnsi="Times New Roman" w:cs="Times New Roman"/>
+          <w:color w:val="FF0000"/>
+          <w:sz w:val="24"/>
+          <w:szCs w:val="24"/>
+          <w:lang w:val="en-IE"/>
+        </w:rPr>
+        <w:t>Shiny web app</w:t>
+      </w:r>
+    </w:p>
+    <w:p>
+      <w:pPr>
+        <w:spacing w:line="360" w:lineRule="auto"/>
+        <w:rPr>
+          <w:rFonts w:ascii="Times New Roman" w:hAnsi="Times New Roman" w:cs="Times New Roman"/>
+          <w:sz w:val="24"/>
+          <w:szCs w:val="24"/>
+          <w:lang w:val="en-IE"/>
+        </w:rPr>
+      </w:pPr>
+    </w:p>
+    <w:p>
+      <w:pPr>
+        <w:spacing w:line="360" w:lineRule="auto"/>
+        <w:rPr>
+          <w:rFonts w:ascii="Times New Roman" w:hAnsi="Times New Roman" w:cs="Times New Roman"/>
+          <w:b/>
+          <w:bCs/>
+          <w:sz w:val="24"/>
+          <w:szCs w:val="24"/>
+          <w:u w:val="single"/>
+          <w:lang w:val="en-IE"/>
+        </w:rPr>
+      </w:pPr>
+      <w:r>
+        <w:rPr>
+          <w:rFonts w:ascii="Times New Roman" w:hAnsi="Times New Roman" w:cs="Times New Roman"/>
+          <w:b/>
+          <w:bCs/>
+          <w:sz w:val="24"/>
+          <w:szCs w:val="24"/>
+          <w:u w:val="single"/>
+          <w:lang w:val="en-IE"/>
+        </w:rPr>
+        <w:t>Polarization metrics</w:t>
+      </w:r>
     </w:p>
     <w:p>
       <w:pPr>
@@ -1409,7 +1850,17 @@
           <w:szCs w:val="24"/>
           <w:lang w:val="en-IE"/>
         </w:rPr>
-        <w:t>This assesses polarization in a very basic sense by counting the fraction of people who do not take a neutral stance</w:t>
+        <w:t xml:space="preserve">This assesses polarization in a very basic sense by </w:t>
+      </w:r>
+      <w:r>
+        <w:rPr>
+          <w:rFonts w:ascii="Times New Roman" w:hAnsi="Times New Roman" w:cs="Times New Roman"/>
+          <w:sz w:val="24"/>
+          <w:szCs w:val="24"/>
+          <w:lang w:val="en-IE"/>
+        </w:rPr>
+        <w:lastRenderedPageBreak/>
+        <w:t>counting the fraction of people who do not take a neutral stance</w:t>
       </w:r>
       <w:r>
         <w:rPr>
@@ -1978,7 +2429,6 @@
           <w:szCs w:val="24"/>
           <w:lang w:val="en-IE"/>
         </w:rPr>
-        <w:lastRenderedPageBreak/>
         <w:t>Is measured by its mean absolute deviation.</w:t>
       </w:r>
       <w:r>
@@ -2604,6 +3054,7 @@
           <w:szCs w:val="24"/>
           <w:lang w:val="en-IE"/>
         </w:rPr>
+        <w:lastRenderedPageBreak/>
         <w:tab/>
       </w:r>
       <w:r>
@@ -4844,7 +5295,6 @@
           <w:szCs w:val="24"/>
           <w:lang w:val="en-IE"/>
         </w:rPr>
-        <w:lastRenderedPageBreak/>
         <w:t>The factor</w:t>
       </w:r>
       <w:r>
@@ -5822,6 +6272,7 @@
           <w:szCs w:val="24"/>
           <w:lang w:val="en-IE"/>
         </w:rPr>
+        <w:lastRenderedPageBreak/>
         <w:tab/>
       </w:r>
       <w:r>
@@ -6893,7 +7344,6 @@
           <w:u w:val="single"/>
           <w:lang w:val="en-IE"/>
         </w:rPr>
-        <w:lastRenderedPageBreak/>
         <w:t>Multi-dimensional approach from Stefano's capstone project</w:t>
       </w:r>
     </w:p>
@@ -6920,6 +7370,16 @@
         </w:rPr>
         <w:t>Short descriptions using PCA, linear regression etc.</w:t>
       </w:r>
+    </w:p>
+    <w:p>
+      <w:pPr>
+        <w:rPr>
+          <w:rFonts w:ascii="Times New Roman" w:hAnsi="Times New Roman" w:cs="Times New Roman"/>
+          <w:sz w:val="24"/>
+          <w:szCs w:val="24"/>
+          <w:lang w:val="en-IE"/>
+        </w:rPr>
+      </w:pPr>
     </w:p>
     <w:p>
       <w:pPr>
@@ -7713,7 +8173,6 @@
   <w:style w:type="character" w:default="1" w:styleId="Absatz-Standardschriftart">
     <w:name w:val="Default Paragraph Font"/>
     <w:uiPriority w:val="1"/>
-    <w:semiHidden/>
     <w:unhideWhenUsed/>
   </w:style>
   <w:style w:type="table" w:default="1" w:styleId="NormaleTabelle">

</xml_diff>

<commit_message>
add shiny app section and references
</commit_message>
<xml_diff>
--- a/master_thesis/methods.docx
+++ b/master_thesis/methods.docx
@@ -39,8 +39,19 @@
           <w:sz w:val="24"/>
           <w:szCs w:val="24"/>
         </w:rPr>
-        <w:t>ESS data</w:t>
-      </w:r>
+        <w:t xml:space="preserve">ESS </w:t>
+      </w:r>
+      <w:proofErr w:type="spellStart"/>
+      <w:r>
+        <w:rPr>
+          <w:rFonts w:ascii="Times New Roman" w:hAnsi="Times New Roman" w:cs="Times New Roman"/>
+          <w:color w:val="FF0000"/>
+          <w:sz w:val="24"/>
+          <w:szCs w:val="24"/>
+        </w:rPr>
+        <w:t>data</w:t>
+      </w:r>
+      <w:proofErr w:type="spellEnd"/>
     </w:p>
     <w:p>
       <w:pPr>
@@ -846,7 +857,27 @@
           <w:szCs w:val="24"/>
           <w:lang w:val="en-IE" w:eastAsia="de-DE"/>
         </w:rPr>
-        <w:t>re-labeled as missing data points and subsequently removed them from</w:t>
+        <w:t>re-</w:t>
+      </w:r>
+      <w:proofErr w:type="spellStart"/>
+      <w:r>
+        <w:rPr>
+          <w:rFonts w:ascii="Times New Roman" w:hAnsi="Times New Roman" w:cs="Times New Roman"/>
+          <w:sz w:val="24"/>
+          <w:szCs w:val="24"/>
+          <w:lang w:val="en-IE" w:eastAsia="de-DE"/>
+        </w:rPr>
+        <w:t>labeled</w:t>
+      </w:r>
+      <w:proofErr w:type="spellEnd"/>
+      <w:r>
+        <w:rPr>
+          <w:rFonts w:ascii="Times New Roman" w:hAnsi="Times New Roman" w:cs="Times New Roman"/>
+          <w:sz w:val="24"/>
+          <w:szCs w:val="24"/>
+          <w:lang w:val="en-IE" w:eastAsia="de-DE"/>
+        </w:rPr>
+        <w:t xml:space="preserve"> as missing data points and subsequently removed them from</w:t>
       </w:r>
       <w:r>
         <w:rPr>
@@ -875,6 +906,7 @@
         </w:rPr>
         <w:t xml:space="preserve"> The three relevant variables were </w:t>
       </w:r>
+      <w:proofErr w:type="spellStart"/>
       <w:r>
         <w:rPr>
           <w:rFonts w:ascii="Times New Roman" w:hAnsi="Times New Roman" w:cs="Times New Roman"/>
@@ -886,6 +918,7 @@
         </w:rPr>
         <w:t>imwbcnt</w:t>
       </w:r>
+      <w:proofErr w:type="spellEnd"/>
       <w:r>
         <w:rPr>
           <w:rFonts w:ascii="Times New Roman" w:hAnsi="Times New Roman" w:cs="Times New Roman"/>
@@ -951,6 +984,7 @@
         </w:rPr>
         <w:t xml:space="preserve">, </w:t>
       </w:r>
+      <w:proofErr w:type="spellStart"/>
       <w:r>
         <w:rPr>
           <w:rFonts w:ascii="Times New Roman" w:hAnsi="Times New Roman" w:cs="Times New Roman"/>
@@ -962,6 +996,7 @@
         </w:rPr>
         <w:t>imueclt</w:t>
       </w:r>
+      <w:proofErr w:type="spellEnd"/>
       <w:r>
         <w:rPr>
           <w:rFonts w:ascii="Times New Roman" w:hAnsi="Times New Roman" w:cs="Times New Roman"/>
@@ -1027,6 +1062,7 @@
         </w:rPr>
         <w:t xml:space="preserve">, and </w:t>
       </w:r>
+      <w:proofErr w:type="spellStart"/>
       <w:r>
         <w:rPr>
           <w:rFonts w:ascii="Times New Roman" w:hAnsi="Times New Roman" w:cs="Times New Roman"/>
@@ -1038,6 +1074,7 @@
         </w:rPr>
         <w:t>imgbeco</w:t>
       </w:r>
+      <w:proofErr w:type="spellEnd"/>
       <w:r>
         <w:rPr>
           <w:rFonts w:ascii="Times New Roman" w:hAnsi="Times New Roman" w:cs="Times New Roman"/>
@@ -1234,7 +1271,47 @@
           <w:szCs w:val="24"/>
           <w:lang w:val="en-IE" w:eastAsia="de-DE"/>
         </w:rPr>
-        <w:t xml:space="preserve"> (Pfeffermann, 1996; Ciol et al., 2006).</w:t>
+        <w:t xml:space="preserve"> (</w:t>
+      </w:r>
+      <w:proofErr w:type="spellStart"/>
+      <w:r>
+        <w:rPr>
+          <w:rFonts w:ascii="Times New Roman" w:hAnsi="Times New Roman" w:cs="Times New Roman"/>
+          <w:sz w:val="24"/>
+          <w:szCs w:val="24"/>
+          <w:lang w:val="en-IE" w:eastAsia="de-DE"/>
+        </w:rPr>
+        <w:t>Pfeffermann</w:t>
+      </w:r>
+      <w:proofErr w:type="spellEnd"/>
+      <w:r>
+        <w:rPr>
+          <w:rFonts w:ascii="Times New Roman" w:hAnsi="Times New Roman" w:cs="Times New Roman"/>
+          <w:sz w:val="24"/>
+          <w:szCs w:val="24"/>
+          <w:lang w:val="en-IE" w:eastAsia="de-DE"/>
+        </w:rPr>
+        <w:t xml:space="preserve">, 1996; </w:t>
+      </w:r>
+      <w:proofErr w:type="spellStart"/>
+      <w:r>
+        <w:rPr>
+          <w:rFonts w:ascii="Times New Roman" w:hAnsi="Times New Roman" w:cs="Times New Roman"/>
+          <w:sz w:val="24"/>
+          <w:szCs w:val="24"/>
+          <w:lang w:val="en-IE" w:eastAsia="de-DE"/>
+        </w:rPr>
+        <w:t>Ciol</w:t>
+      </w:r>
+      <w:proofErr w:type="spellEnd"/>
+      <w:r>
+        <w:rPr>
+          <w:rFonts w:ascii="Times New Roman" w:hAnsi="Times New Roman" w:cs="Times New Roman"/>
+          <w:sz w:val="24"/>
+          <w:szCs w:val="24"/>
+          <w:lang w:val="en-IE" w:eastAsia="de-DE"/>
+        </w:rPr>
+        <w:t xml:space="preserve"> et al., 2006).</w:t>
       </w:r>
       <w:r>
         <w:rPr>
@@ -1254,6 +1331,7 @@
         </w:rPr>
         <w:t xml:space="preserve">The ESS provides several survey weight variables. The analysis weight (variable name </w:t>
       </w:r>
+      <w:proofErr w:type="spellStart"/>
       <w:r>
         <w:rPr>
           <w:rFonts w:ascii="Times New Roman" w:hAnsi="Times New Roman" w:cs="Times New Roman"/>
@@ -1276,6 +1354,7 @@
         </w:rPr>
         <w:t>nweight</w:t>
       </w:r>
+      <w:proofErr w:type="spellEnd"/>
       <w:r>
         <w:rPr>
           <w:rFonts w:ascii="Times New Roman" w:hAnsi="Times New Roman" w:cs="Times New Roman"/>
@@ -1305,6 +1384,7 @@
         </w:rPr>
         <w:t xml:space="preserve">corrects for differential selection probabilities within each country as specified by sample design, for nonresponse, for noncoverage, and for sampling error related to the four post-stratification variables, and takes into account differences in population size across countries. It is constructed by first deriving the design weight, then applying a post-stratification adjustment, and then a population size adjustment. Starting from Round 9, </w:t>
       </w:r>
+      <w:proofErr w:type="spellStart"/>
       <w:r>
         <w:rPr>
           <w:rFonts w:ascii="Times New Roman" w:hAnsi="Times New Roman" w:cs="Times New Roman"/>
@@ -1316,6 +1396,7 @@
         </w:rPr>
         <w:t>anweight</w:t>
       </w:r>
+      <w:proofErr w:type="spellEnd"/>
       <w:r>
         <w:rPr>
           <w:rFonts w:ascii="Times New Roman" w:hAnsi="Times New Roman" w:cs="Times New Roman"/>
@@ -1361,6 +1442,7 @@
         </w:rPr>
         <w:t xml:space="preserve"> earlier ESS rounds, </w:t>
       </w:r>
+      <w:proofErr w:type="spellStart"/>
       <w:r>
         <w:rPr>
           <w:rFonts w:ascii="Times New Roman" w:hAnsi="Times New Roman" w:cs="Times New Roman"/>
@@ -1372,6 +1454,7 @@
         </w:rPr>
         <w:t>anweight</w:t>
       </w:r>
+      <w:proofErr w:type="spellEnd"/>
       <w:r>
         <w:rPr>
           <w:rFonts w:ascii="Times New Roman" w:hAnsi="Times New Roman" w:cs="Times New Roman"/>
@@ -1399,6 +1482,7 @@
         </w:rPr>
         <w:t xml:space="preserve">multiplying </w:t>
       </w:r>
+      <w:proofErr w:type="spellStart"/>
       <w:r>
         <w:rPr>
           <w:rFonts w:ascii="Times New Roman" w:hAnsi="Times New Roman" w:cs="Times New Roman"/>
@@ -1410,6 +1494,7 @@
         </w:rPr>
         <w:t>pspwght</w:t>
       </w:r>
+      <w:proofErr w:type="spellEnd"/>
       <w:r>
         <w:rPr>
           <w:rFonts w:ascii="Times New Roman" w:hAnsi="Times New Roman" w:cs="Times New Roman"/>
@@ -1419,6 +1504,7 @@
         </w:rPr>
         <w:t xml:space="preserve"> with </w:t>
       </w:r>
+      <w:proofErr w:type="spellStart"/>
       <w:r>
         <w:rPr>
           <w:rFonts w:ascii="Times New Roman" w:hAnsi="Times New Roman" w:cs="Times New Roman"/>
@@ -1430,6 +1516,7 @@
         </w:rPr>
         <w:t>pweight</w:t>
       </w:r>
+      <w:proofErr w:type="spellEnd"/>
       <w:r>
         <w:rPr>
           <w:rFonts w:ascii="Times New Roman" w:hAnsi="Times New Roman" w:cs="Times New Roman"/>
@@ -1484,8 +1571,10 @@
         <w:spacing w:line="360" w:lineRule="auto"/>
         <w:rPr>
           <w:rFonts w:ascii="Times New Roman" w:hAnsi="Times New Roman" w:cs="Times New Roman"/>
-          <w:sz w:val="24"/>
-          <w:szCs w:val="24"/>
+          <w:color w:val="FF0000"/>
+          <w:sz w:val="24"/>
+          <w:szCs w:val="24"/>
+          <w:u w:val="single"/>
           <w:lang w:val="en-IE"/>
         </w:rPr>
       </w:pPr>
@@ -1550,16 +1639,116 @@
           <w:szCs w:val="24"/>
           <w:lang w:val="en-IE"/>
         </w:rPr>
-        <w:t>he dplyr (Wickham et al., 2023)</w:t>
-      </w:r>
-      <w:r>
-        <w:rPr>
-          <w:rFonts w:ascii="Times New Roman" w:hAnsi="Times New Roman" w:cs="Times New Roman"/>
-          <w:sz w:val="24"/>
-          <w:szCs w:val="24"/>
-          <w:lang w:val="en-IE"/>
-        </w:rPr>
-        <w:t xml:space="preserve"> and the glue (Hester &amp; Bryan, 2024) packages. The 2-letter country codes were transformed to the full country names and vice versa using the countrycode (Arel-Bundock, Enevoldsen &amp; Yetman, 2018) package. Missing data were handled using the naniar package (Tierney &amp; Cook, 2023). Vi</w:t>
+        <w:t xml:space="preserve">he </w:t>
+      </w:r>
+      <w:proofErr w:type="spellStart"/>
+      <w:r>
+        <w:rPr>
+          <w:rFonts w:ascii="Times New Roman" w:hAnsi="Times New Roman" w:cs="Times New Roman"/>
+          <w:sz w:val="24"/>
+          <w:szCs w:val="24"/>
+          <w:lang w:val="en-IE"/>
+        </w:rPr>
+        <w:t>dplyr</w:t>
+      </w:r>
+      <w:proofErr w:type="spellEnd"/>
+      <w:r>
+        <w:rPr>
+          <w:rFonts w:ascii="Times New Roman" w:hAnsi="Times New Roman" w:cs="Times New Roman"/>
+          <w:sz w:val="24"/>
+          <w:szCs w:val="24"/>
+          <w:lang w:val="en-IE"/>
+        </w:rPr>
+        <w:t xml:space="preserve"> (Wickham et al., 2023)</w:t>
+      </w:r>
+      <w:r>
+        <w:rPr>
+          <w:rFonts w:ascii="Times New Roman" w:hAnsi="Times New Roman" w:cs="Times New Roman"/>
+          <w:sz w:val="24"/>
+          <w:szCs w:val="24"/>
+          <w:lang w:val="en-IE"/>
+        </w:rPr>
+        <w:t xml:space="preserve"> and the glue (Hester &amp; Bryan, 2024) packages. The 2-letter country codes were transformed to the full country names and vice versa using the </w:t>
+      </w:r>
+      <w:proofErr w:type="spellStart"/>
+      <w:r>
+        <w:rPr>
+          <w:rFonts w:ascii="Times New Roman" w:hAnsi="Times New Roman" w:cs="Times New Roman"/>
+          <w:sz w:val="24"/>
+          <w:szCs w:val="24"/>
+          <w:lang w:val="en-IE"/>
+        </w:rPr>
+        <w:t>countrycode</w:t>
+      </w:r>
+      <w:proofErr w:type="spellEnd"/>
+      <w:r>
+        <w:rPr>
+          <w:rFonts w:ascii="Times New Roman" w:hAnsi="Times New Roman" w:cs="Times New Roman"/>
+          <w:sz w:val="24"/>
+          <w:szCs w:val="24"/>
+          <w:lang w:val="en-IE"/>
+        </w:rPr>
+        <w:t xml:space="preserve"> (</w:t>
+      </w:r>
+      <w:proofErr w:type="spellStart"/>
+      <w:r>
+        <w:rPr>
+          <w:rFonts w:ascii="Times New Roman" w:hAnsi="Times New Roman" w:cs="Times New Roman"/>
+          <w:sz w:val="24"/>
+          <w:szCs w:val="24"/>
+          <w:lang w:val="en-IE"/>
+        </w:rPr>
+        <w:t>Arel-Bundock</w:t>
+      </w:r>
+      <w:proofErr w:type="spellEnd"/>
+      <w:r>
+        <w:rPr>
+          <w:rFonts w:ascii="Times New Roman" w:hAnsi="Times New Roman" w:cs="Times New Roman"/>
+          <w:sz w:val="24"/>
+          <w:szCs w:val="24"/>
+          <w:lang w:val="en-IE"/>
+        </w:rPr>
+        <w:t xml:space="preserve">, Enevoldsen &amp; </w:t>
+      </w:r>
+      <w:proofErr w:type="spellStart"/>
+      <w:r>
+        <w:rPr>
+          <w:rFonts w:ascii="Times New Roman" w:hAnsi="Times New Roman" w:cs="Times New Roman"/>
+          <w:sz w:val="24"/>
+          <w:szCs w:val="24"/>
+          <w:lang w:val="en-IE"/>
+        </w:rPr>
+        <w:t>Yetman</w:t>
+      </w:r>
+      <w:proofErr w:type="spellEnd"/>
+      <w:r>
+        <w:rPr>
+          <w:rFonts w:ascii="Times New Roman" w:hAnsi="Times New Roman" w:cs="Times New Roman"/>
+          <w:sz w:val="24"/>
+          <w:szCs w:val="24"/>
+          <w:lang w:val="en-IE"/>
+        </w:rPr>
+        <w:t xml:space="preserve">, 2018) package. Missing data were handled using the </w:t>
+      </w:r>
+      <w:proofErr w:type="spellStart"/>
+      <w:r>
+        <w:rPr>
+          <w:rFonts w:ascii="Times New Roman" w:hAnsi="Times New Roman" w:cs="Times New Roman"/>
+          <w:sz w:val="24"/>
+          <w:szCs w:val="24"/>
+          <w:lang w:val="en-IE"/>
+        </w:rPr>
+        <w:t>naniar</w:t>
+      </w:r>
+      <w:proofErr w:type="spellEnd"/>
+      <w:r>
+        <w:rPr>
+          <w:rFonts w:ascii="Times New Roman" w:hAnsi="Times New Roman" w:cs="Times New Roman"/>
+          <w:sz w:val="24"/>
+          <w:szCs w:val="24"/>
+          <w:lang w:val="en-IE"/>
+        </w:rPr>
+        <w:t xml:space="preserve"> package (Tierney &amp; Cook, 2023). Vi</w:t>
       </w:r>
       <w:r>
         <w:rPr>
@@ -1595,7 +1784,47 @@
           <w:szCs w:val="24"/>
           <w:lang w:val="en-IE"/>
         </w:rPr>
-        <w:t xml:space="preserve"> and the ggrepel (Slowikowsi, 2024) </w:t>
+        <w:t xml:space="preserve"> and the </w:t>
+      </w:r>
+      <w:proofErr w:type="spellStart"/>
+      <w:r>
+        <w:rPr>
+          <w:rFonts w:ascii="Times New Roman" w:hAnsi="Times New Roman" w:cs="Times New Roman"/>
+          <w:sz w:val="24"/>
+          <w:szCs w:val="24"/>
+          <w:lang w:val="en-IE"/>
+        </w:rPr>
+        <w:t>ggrepel</w:t>
+      </w:r>
+      <w:proofErr w:type="spellEnd"/>
+      <w:r>
+        <w:rPr>
+          <w:rFonts w:ascii="Times New Roman" w:hAnsi="Times New Roman" w:cs="Times New Roman"/>
+          <w:sz w:val="24"/>
+          <w:szCs w:val="24"/>
+          <w:lang w:val="en-IE"/>
+        </w:rPr>
+        <w:t xml:space="preserve"> (</w:t>
+      </w:r>
+      <w:proofErr w:type="spellStart"/>
+      <w:r>
+        <w:rPr>
+          <w:rFonts w:ascii="Times New Roman" w:hAnsi="Times New Roman" w:cs="Times New Roman"/>
+          <w:sz w:val="24"/>
+          <w:szCs w:val="24"/>
+          <w:lang w:val="en-IE"/>
+        </w:rPr>
+        <w:t>Slowikowsi</w:t>
+      </w:r>
+      <w:proofErr w:type="spellEnd"/>
+      <w:r>
+        <w:rPr>
+          <w:rFonts w:ascii="Times New Roman" w:hAnsi="Times New Roman" w:cs="Times New Roman"/>
+          <w:sz w:val="24"/>
+          <w:szCs w:val="24"/>
+          <w:lang w:val="en-IE"/>
+        </w:rPr>
+        <w:t xml:space="preserve">, 2024) </w:t>
       </w:r>
       <w:r>
         <w:rPr>
@@ -1631,30 +1860,119 @@
           <w:szCs w:val="24"/>
           <w:lang w:val="en-IE"/>
         </w:rPr>
-        <w:t xml:space="preserve"> package.</w:t>
-      </w:r>
-    </w:p>
-    <w:p>
-      <w:pPr>
-        <w:spacing w:line="360" w:lineRule="auto"/>
-        <w:rPr>
-          <w:rFonts w:ascii="Times New Roman" w:hAnsi="Times New Roman" w:cs="Times New Roman"/>
-          <w:color w:val="FF0000"/>
-          <w:sz w:val="24"/>
-          <w:szCs w:val="24"/>
-          <w:u w:val="single"/>
-          <w:lang w:val="en-IE"/>
-        </w:rPr>
-      </w:pPr>
-      <w:r>
-        <w:rPr>
-          <w:rFonts w:ascii="Times New Roman" w:hAnsi="Times New Roman" w:cs="Times New Roman"/>
-          <w:color w:val="FF0000"/>
-          <w:sz w:val="24"/>
-          <w:szCs w:val="24"/>
-          <w:lang w:val="en-IE"/>
-        </w:rPr>
-        <w:t>Shiny web app</w:t>
+        <w:t xml:space="preserve"> </w:t>
+      </w:r>
+      <w:r>
+        <w:rPr>
+          <w:rFonts w:ascii="Times New Roman" w:hAnsi="Times New Roman" w:cs="Times New Roman"/>
+          <w:sz w:val="24"/>
+          <w:szCs w:val="24"/>
+          <w:lang w:val="en-IE"/>
+        </w:rPr>
+        <w:t>package.</w:t>
+      </w:r>
+      <w:r>
+        <w:rPr>
+          <w:rFonts w:ascii="Times New Roman" w:hAnsi="Times New Roman" w:cs="Times New Roman"/>
+          <w:sz w:val="24"/>
+          <w:szCs w:val="24"/>
+          <w:lang w:val="en-IE"/>
+        </w:rPr>
+        <w:t xml:space="preserve"> </w:t>
+      </w:r>
+      <w:r>
+        <w:rPr>
+          <w:rFonts w:ascii="Times New Roman" w:hAnsi="Times New Roman" w:cs="Times New Roman"/>
+          <w:sz w:val="24"/>
+          <w:szCs w:val="24"/>
+          <w:lang w:val="en-IE"/>
+        </w:rPr>
+        <w:t xml:space="preserve">A complementary web application was created in order to create a visual interface for data exploration using the </w:t>
+      </w:r>
+      <w:r>
+        <w:rPr>
+          <w:rFonts w:ascii="Times New Roman" w:hAnsi="Times New Roman" w:cs="Times New Roman"/>
+          <w:sz w:val="24"/>
+          <w:szCs w:val="24"/>
+          <w:lang w:val="en-IE"/>
+        </w:rPr>
+        <w:t>s</w:t>
+      </w:r>
+      <w:r>
+        <w:rPr>
+          <w:rFonts w:ascii="Times New Roman" w:hAnsi="Times New Roman" w:cs="Times New Roman"/>
+          <w:sz w:val="24"/>
+          <w:szCs w:val="24"/>
+          <w:lang w:val="en-IE"/>
+        </w:rPr>
+        <w:t xml:space="preserve">hiny (Chang et al., 2023), </w:t>
+      </w:r>
+      <w:proofErr w:type="spellStart"/>
+      <w:r>
+        <w:rPr>
+          <w:rFonts w:ascii="Times New Roman" w:hAnsi="Times New Roman" w:cs="Times New Roman"/>
+          <w:sz w:val="24"/>
+          <w:szCs w:val="24"/>
+          <w:lang w:val="en-IE"/>
+        </w:rPr>
+        <w:t>s</w:t>
+      </w:r>
+      <w:r>
+        <w:rPr>
+          <w:rFonts w:ascii="Times New Roman" w:hAnsi="Times New Roman" w:cs="Times New Roman"/>
+          <w:sz w:val="24"/>
+          <w:szCs w:val="24"/>
+          <w:lang w:val="en-IE"/>
+        </w:rPr>
+        <w:t>hinyWidgets</w:t>
+      </w:r>
+      <w:proofErr w:type="spellEnd"/>
+      <w:r>
+        <w:rPr>
+          <w:rFonts w:ascii="Times New Roman" w:hAnsi="Times New Roman" w:cs="Times New Roman"/>
+          <w:sz w:val="24"/>
+          <w:szCs w:val="24"/>
+          <w:lang w:val="en-IE"/>
+        </w:rPr>
+        <w:t xml:space="preserve"> (Perrier et al., 2025)</w:t>
+      </w:r>
+      <w:r>
+        <w:rPr>
+          <w:rFonts w:ascii="Times New Roman" w:hAnsi="Times New Roman" w:cs="Times New Roman"/>
+          <w:sz w:val="24"/>
+          <w:szCs w:val="24"/>
+          <w:lang w:val="en-IE"/>
+        </w:rPr>
+        <w:t xml:space="preserve"> and </w:t>
+      </w:r>
+      <w:proofErr w:type="spellStart"/>
+      <w:r>
+        <w:rPr>
+          <w:rFonts w:ascii="Times New Roman" w:hAnsi="Times New Roman" w:cs="Times New Roman"/>
+          <w:sz w:val="24"/>
+          <w:szCs w:val="24"/>
+          <w:lang w:val="en-IE"/>
+        </w:rPr>
+        <w:t>s</w:t>
+      </w:r>
+      <w:r>
+        <w:rPr>
+          <w:rFonts w:ascii="Times New Roman" w:hAnsi="Times New Roman" w:cs="Times New Roman"/>
+          <w:sz w:val="24"/>
+          <w:szCs w:val="24"/>
+          <w:lang w:val="en-IE"/>
+        </w:rPr>
+        <w:t>hinydashboard</w:t>
+      </w:r>
+      <w:proofErr w:type="spellEnd"/>
+      <w:r>
+        <w:rPr>
+          <w:rFonts w:ascii="Times New Roman" w:hAnsi="Times New Roman" w:cs="Times New Roman"/>
+          <w:sz w:val="24"/>
+          <w:szCs w:val="24"/>
+          <w:lang w:val="en-IE"/>
+        </w:rPr>
+        <w:t xml:space="preserve"> (Chang &amp; Borges Ribeiro, 2021) packages.</w:t>
       </w:r>
     </w:p>
     <w:p>
@@ -1673,6 +1991,50 @@
         <w:spacing w:line="360" w:lineRule="auto"/>
         <w:rPr>
           <w:rFonts w:ascii="Times New Roman" w:hAnsi="Times New Roman" w:cs="Times New Roman"/>
+          <w:sz w:val="24"/>
+          <w:szCs w:val="24"/>
+          <w:lang w:val="en-IE"/>
+        </w:rPr>
+      </w:pPr>
+    </w:p>
+    <w:p>
+      <w:pPr>
+        <w:spacing w:line="360" w:lineRule="auto"/>
+        <w:rPr>
+          <w:rFonts w:ascii="Times New Roman" w:hAnsi="Times New Roman" w:cs="Times New Roman"/>
+          <w:sz w:val="24"/>
+          <w:szCs w:val="24"/>
+          <w:lang w:val="en-IE"/>
+        </w:rPr>
+      </w:pPr>
+    </w:p>
+    <w:p>
+      <w:pPr>
+        <w:spacing w:line="360" w:lineRule="auto"/>
+        <w:rPr>
+          <w:rFonts w:ascii="Times New Roman" w:hAnsi="Times New Roman" w:cs="Times New Roman"/>
+          <w:sz w:val="24"/>
+          <w:szCs w:val="24"/>
+          <w:lang w:val="en-IE"/>
+        </w:rPr>
+      </w:pPr>
+    </w:p>
+    <w:p>
+      <w:pPr>
+        <w:spacing w:line="360" w:lineRule="auto"/>
+        <w:rPr>
+          <w:rFonts w:ascii="Times New Roman" w:hAnsi="Times New Roman" w:cs="Times New Roman"/>
+          <w:sz w:val="24"/>
+          <w:szCs w:val="24"/>
+          <w:lang w:val="en-IE"/>
+        </w:rPr>
+      </w:pPr>
+    </w:p>
+    <w:p>
+      <w:pPr>
+        <w:spacing w:line="360" w:lineRule="auto"/>
+        <w:rPr>
+          <w:rFonts w:ascii="Times New Roman" w:hAnsi="Times New Roman" w:cs="Times New Roman"/>
           <w:b/>
           <w:bCs/>
           <w:sz w:val="24"/>
@@ -1692,6 +2054,126 @@
           <w:lang w:val="en-IE"/>
         </w:rPr>
         <w:t>Polarization metrics</w:t>
+      </w:r>
+    </w:p>
+    <w:p>
+      <w:pPr>
+        <w:spacing w:line="360" w:lineRule="auto"/>
+        <w:rPr>
+          <w:rFonts w:ascii="Times New Roman" w:hAnsi="Times New Roman" w:cs="Times New Roman"/>
+          <w:sz w:val="24"/>
+          <w:szCs w:val="24"/>
+          <w:lang w:val="en-IE"/>
+        </w:rPr>
+      </w:pPr>
+      <w:r>
+        <w:rPr>
+          <w:rFonts w:ascii="Times New Roman" w:hAnsi="Times New Roman" w:cs="Times New Roman"/>
+          <w:sz w:val="24"/>
+          <w:szCs w:val="24"/>
+          <w:lang w:val="en-IE"/>
+        </w:rPr>
+        <w:t>- *</w:t>
+      </w:r>
+      <w:proofErr w:type="spellStart"/>
+      <w:r>
+        <w:rPr>
+          <w:rFonts w:ascii="Times New Roman" w:hAnsi="Times New Roman" w:cs="Times New Roman"/>
+          <w:sz w:val="24"/>
+          <w:szCs w:val="24"/>
+          <w:lang w:val="en-IE"/>
+        </w:rPr>
+        <w:t>imbgeco</w:t>
+      </w:r>
+      <w:proofErr w:type="spellEnd"/>
+      <w:r>
+        <w:rPr>
+          <w:rFonts w:ascii="Times New Roman" w:hAnsi="Times New Roman" w:cs="Times New Roman"/>
+          <w:sz w:val="24"/>
+          <w:szCs w:val="24"/>
+          <w:lang w:val="en-IE"/>
+        </w:rPr>
+        <w:t>*, *</w:t>
+      </w:r>
+      <w:proofErr w:type="spellStart"/>
+      <w:r>
+        <w:rPr>
+          <w:rFonts w:ascii="Times New Roman" w:hAnsi="Times New Roman" w:cs="Times New Roman"/>
+          <w:sz w:val="24"/>
+          <w:szCs w:val="24"/>
+          <w:lang w:val="en-IE"/>
+        </w:rPr>
+        <w:t>imueclt</w:t>
+      </w:r>
+      <w:proofErr w:type="spellEnd"/>
+      <w:r>
+        <w:rPr>
+          <w:rFonts w:ascii="Times New Roman" w:hAnsi="Times New Roman" w:cs="Times New Roman"/>
+          <w:sz w:val="24"/>
+          <w:szCs w:val="24"/>
+          <w:lang w:val="en-IE"/>
+        </w:rPr>
+        <w:t>* and *</w:t>
+      </w:r>
+      <w:proofErr w:type="spellStart"/>
+      <w:r>
+        <w:rPr>
+          <w:rFonts w:ascii="Times New Roman" w:hAnsi="Times New Roman" w:cs="Times New Roman"/>
+          <w:sz w:val="24"/>
+          <w:szCs w:val="24"/>
+          <w:lang w:val="en-IE"/>
+        </w:rPr>
+        <w:t>imwbcnt</w:t>
+      </w:r>
+      <w:proofErr w:type="spellEnd"/>
+      <w:r>
+        <w:rPr>
+          <w:rFonts w:ascii="Times New Roman" w:hAnsi="Times New Roman" w:cs="Times New Roman"/>
+          <w:sz w:val="24"/>
+          <w:szCs w:val="24"/>
+          <w:lang w:val="en-IE"/>
+        </w:rPr>
+        <w:t>* all range from 0 (extremely negative) to 10 (extremely positive), with 5 being a neutral stance</w:t>
+      </w:r>
+    </w:p>
+    <w:p>
+      <w:pPr>
+        <w:spacing w:line="360" w:lineRule="auto"/>
+        <w:rPr>
+          <w:rFonts w:ascii="Times New Roman" w:hAnsi="Times New Roman" w:cs="Times New Roman"/>
+          <w:sz w:val="24"/>
+          <w:szCs w:val="24"/>
+          <w:lang w:val="en-IE"/>
+        </w:rPr>
+      </w:pPr>
+      <w:r>
+        <w:rPr>
+          <w:rFonts w:ascii="Times New Roman" w:hAnsi="Times New Roman" w:cs="Times New Roman"/>
+          <w:sz w:val="24"/>
+          <w:szCs w:val="24"/>
+          <w:lang w:val="en-IE"/>
+        </w:rPr>
+        <w:t>- $p_0, p_1, ... p_9, p</w:t>
+      </w:r>
+      <w:proofErr w:type="gramStart"/>
+      <w:r>
+        <w:rPr>
+          <w:rFonts w:ascii="Times New Roman" w:hAnsi="Times New Roman" w:cs="Times New Roman"/>
+          <w:sz w:val="24"/>
+          <w:szCs w:val="24"/>
+          <w:lang w:val="en-IE"/>
+        </w:rPr>
+        <w:t>_{</w:t>
+      </w:r>
+      <w:proofErr w:type="gramEnd"/>
+      <w:r>
+        <w:rPr>
+          <w:rFonts w:ascii="Times New Roman" w:hAnsi="Times New Roman" w:cs="Times New Roman"/>
+          <w:sz w:val="24"/>
+          <w:szCs w:val="24"/>
+          <w:lang w:val="en-IE"/>
+        </w:rPr>
+        <w:t>10}$ denote the **fractions** of valid answers for the options zero to ten regarding the item in question</w:t>
       </w:r>
     </w:p>
     <w:p>
@@ -1850,17 +2332,7 @@
           <w:szCs w:val="24"/>
           <w:lang w:val="en-IE"/>
         </w:rPr>
-        <w:t xml:space="preserve">This assesses polarization in a very basic sense by </w:t>
-      </w:r>
-      <w:r>
-        <w:rPr>
-          <w:rFonts w:ascii="Times New Roman" w:hAnsi="Times New Roman" w:cs="Times New Roman"/>
-          <w:sz w:val="24"/>
-          <w:szCs w:val="24"/>
-          <w:lang w:val="en-IE"/>
-        </w:rPr>
-        <w:lastRenderedPageBreak/>
-        <w:t>counting the fraction of people who do not take a neutral stance</w:t>
+        <w:t>This assesses polarization in a very basic sense by counting the fraction of people who do not take a neutral stance</w:t>
       </w:r>
       <w:r>
         <w:rPr>
@@ -2129,6 +2601,7 @@
           <w:lang w:val="en-IE"/>
         </w:rPr>
       </w:pPr>
+      <w:proofErr w:type="gramStart"/>
       <w:r>
         <w:rPr>
           <w:rFonts w:ascii="Times New Roman" w:eastAsiaTheme="minorEastAsia" w:hAnsi="Times New Roman" w:cs="Times New Roman"/>
@@ -2139,6 +2612,7 @@
         </w:rPr>
         <w:t>where</w:t>
       </w:r>
+      <w:proofErr w:type="gramEnd"/>
     </w:p>
     <w:p>
       <w:pPr>
@@ -2409,6 +2883,7 @@
           <w:u w:val="single"/>
           <w:lang w:val="en-IE"/>
         </w:rPr>
+        <w:lastRenderedPageBreak/>
         <w:t>Dispersion</w:t>
       </w:r>
     </w:p>
@@ -2475,7 +2950,29 @@
           <w:szCs w:val="24"/>
           <w:lang w:val="en-IE"/>
         </w:rPr>
-        <w:t>by Bramson et al. (2016)</w:t>
+        <w:t xml:space="preserve">by </w:t>
+      </w:r>
+      <w:proofErr w:type="spellStart"/>
+      <w:r>
+        <w:rPr>
+          <w:rFonts w:ascii="Times New Roman" w:hAnsi="Times New Roman" w:cs="Times New Roman"/>
+          <w:color w:val="FF0000"/>
+          <w:sz w:val="24"/>
+          <w:szCs w:val="24"/>
+          <w:lang w:val="en-IE"/>
+        </w:rPr>
+        <w:t>Bramson</w:t>
+      </w:r>
+      <w:proofErr w:type="spellEnd"/>
+      <w:r>
+        <w:rPr>
+          <w:rFonts w:ascii="Times New Roman" w:hAnsi="Times New Roman" w:cs="Times New Roman"/>
+          <w:color w:val="FF0000"/>
+          <w:sz w:val="24"/>
+          <w:szCs w:val="24"/>
+          <w:lang w:val="en-IE"/>
+        </w:rPr>
+        <w:t xml:space="preserve"> et al. (2016)</w:t>
       </w:r>
       <w:r>
         <w:rPr>
@@ -3054,7 +3551,6 @@
           <w:szCs w:val="24"/>
           <w:lang w:val="en-IE"/>
         </w:rPr>
-        <w:lastRenderedPageBreak/>
         <w:tab/>
       </w:r>
       <w:r>
@@ -4858,6 +5354,7 @@
         </w:rPr>
         <w:t xml:space="preserve">Assessed by the absolute difference of group means of the moderate accepting group and the moderate opposing group, as described in </w:t>
       </w:r>
+      <w:proofErr w:type="spellStart"/>
       <w:r>
         <w:rPr>
           <w:rFonts w:ascii="Times New Roman" w:hAnsi="Times New Roman" w:cs="Times New Roman"/>
@@ -4866,7 +5363,18 @@
           <w:szCs w:val="24"/>
           <w:lang w:val="en-IE"/>
         </w:rPr>
-        <w:t>Bramson et al. (2016).</w:t>
+        <w:t>Bramson</w:t>
+      </w:r>
+      <w:proofErr w:type="spellEnd"/>
+      <w:r>
+        <w:rPr>
+          <w:rFonts w:ascii="Times New Roman" w:hAnsi="Times New Roman" w:cs="Times New Roman"/>
+          <w:color w:val="FF0000"/>
+          <w:sz w:val="24"/>
+          <w:szCs w:val="24"/>
+          <w:lang w:val="en-IE"/>
+        </w:rPr>
+        <w:t xml:space="preserve"> et al. (2016).</w:t>
       </w:r>
       <w:r>
         <w:rPr>
@@ -5295,6 +5803,7 @@
           <w:szCs w:val="24"/>
           <w:lang w:val="en-IE"/>
         </w:rPr>
+        <w:lastRenderedPageBreak/>
         <w:t>The factor</w:t>
       </w:r>
       <w:r>
@@ -5519,8 +6028,39 @@
           <w:szCs w:val="24"/>
           <w:u w:val="single"/>
         </w:rPr>
-        <w:t>oderate group consensus</w:t>
-      </w:r>
+        <w:t xml:space="preserve">oderate </w:t>
+      </w:r>
+      <w:proofErr w:type="spellStart"/>
+      <w:r>
+        <w:rPr>
+          <w:rFonts w:ascii="Times New Roman" w:hAnsi="Times New Roman" w:cs="Times New Roman"/>
+          <w:sz w:val="24"/>
+          <w:szCs w:val="24"/>
+          <w:u w:val="single"/>
+        </w:rPr>
+        <w:t>group</w:t>
+      </w:r>
+      <w:proofErr w:type="spellEnd"/>
+      <w:r>
+        <w:rPr>
+          <w:rFonts w:ascii="Times New Roman" w:hAnsi="Times New Roman" w:cs="Times New Roman"/>
+          <w:sz w:val="24"/>
+          <w:szCs w:val="24"/>
+          <w:u w:val="single"/>
+        </w:rPr>
+        <w:t xml:space="preserve"> </w:t>
+      </w:r>
+      <w:proofErr w:type="spellStart"/>
+      <w:r>
+        <w:rPr>
+          <w:rFonts w:ascii="Times New Roman" w:hAnsi="Times New Roman" w:cs="Times New Roman"/>
+          <w:sz w:val="24"/>
+          <w:szCs w:val="24"/>
+          <w:u w:val="single"/>
+        </w:rPr>
+        <w:t>consensus</w:t>
+      </w:r>
+      <w:proofErr w:type="spellEnd"/>
     </w:p>
     <w:p>
       <w:pPr>
@@ -5817,6 +6357,7 @@
         </w:rPr>
         <w:tab/>
       </w:r>
+      <w:proofErr w:type="gramStart"/>
       <w:r>
         <w:rPr>
           <w:rFonts w:ascii="Times New Roman" w:hAnsi="Times New Roman" w:cs="Times New Roman"/>
@@ -5826,6 +6367,7 @@
         </w:rPr>
         <w:t>where</w:t>
       </w:r>
+      <w:proofErr w:type="gramEnd"/>
     </w:p>
     <w:p>
       <w:pPr>
@@ -6272,7 +6814,6 @@
           <w:szCs w:val="24"/>
           <w:lang w:val="en-IE"/>
         </w:rPr>
-        <w:lastRenderedPageBreak/>
         <w:tab/>
       </w:r>
       <w:r>
@@ -7258,6 +7799,7 @@
         </w:rPr>
         <w:t xml:space="preserve">A size parity of 1 indicates equal size of moderate groups and thereby the maximum possible polarization in the sense of parity. This is a simplified version of the size parity measure proposed by </w:t>
       </w:r>
+      <w:proofErr w:type="spellStart"/>
       <w:r>
         <w:rPr>
           <w:rFonts w:ascii="Times New Roman" w:hAnsi="Times New Roman" w:cs="Times New Roman"/>
@@ -7266,7 +7808,18 @@
           <w:szCs w:val="24"/>
           <w:lang w:val="en-IE"/>
         </w:rPr>
-        <w:t>Bramson et al. (2016).</w:t>
+        <w:t>Bramson</w:t>
+      </w:r>
+      <w:proofErr w:type="spellEnd"/>
+      <w:r>
+        <w:rPr>
+          <w:rFonts w:ascii="Times New Roman" w:hAnsi="Times New Roman" w:cs="Times New Roman"/>
+          <w:color w:val="FF0000"/>
+          <w:sz w:val="24"/>
+          <w:szCs w:val="24"/>
+          <w:lang w:val="en-IE"/>
+        </w:rPr>
+        <w:t xml:space="preserve"> et al. (2016).</w:t>
       </w:r>
       <w:r>
         <w:rPr>
@@ -7344,6 +7897,7 @@
           <w:u w:val="single"/>
           <w:lang w:val="en-IE"/>
         </w:rPr>
+        <w:lastRenderedPageBreak/>
         <w:t>Multi-dimensional approach from Stefano's capstone project</w:t>
       </w:r>
     </w:p>

</xml_diff>

<commit_message>
add section about weighted relative proportions
</commit_message>
<xml_diff>
--- a/master_thesis/methods.docx
+++ b/master_thesis/methods.docx
@@ -909,9 +909,7 @@
       <w:proofErr w:type="spellStart"/>
       <w:r>
         <w:rPr>
-          <w:rFonts w:ascii="Times New Roman" w:hAnsi="Times New Roman" w:cs="Times New Roman"/>
-          <w:i/>
-          <w:iCs/>
+          <w:rFonts w:ascii="Courier New" w:hAnsi="Courier New" w:cs="Courier New"/>
           <w:sz w:val="24"/>
           <w:szCs w:val="24"/>
           <w:lang w:val="en-IE" w:eastAsia="de-DE"/>
@@ -987,9 +985,7 @@
       <w:proofErr w:type="spellStart"/>
       <w:r>
         <w:rPr>
-          <w:rFonts w:ascii="Times New Roman" w:hAnsi="Times New Roman" w:cs="Times New Roman"/>
-          <w:i/>
-          <w:iCs/>
+          <w:rFonts w:ascii="Courier New" w:hAnsi="Courier New" w:cs="Courier New"/>
           <w:sz w:val="24"/>
           <w:szCs w:val="24"/>
           <w:lang w:val="en-IE" w:eastAsia="de-DE"/>
@@ -1065,9 +1061,7 @@
       <w:proofErr w:type="spellStart"/>
       <w:r>
         <w:rPr>
-          <w:rFonts w:ascii="Times New Roman" w:hAnsi="Times New Roman" w:cs="Times New Roman"/>
-          <w:i/>
-          <w:iCs/>
+          <w:rFonts w:ascii="Courier New" w:hAnsi="Courier New" w:cs="Courier New"/>
           <w:sz w:val="24"/>
           <w:szCs w:val="24"/>
           <w:lang w:val="en-IE" w:eastAsia="de-DE"/>
@@ -1334,6 +1328,34 @@
       <w:proofErr w:type="spellStart"/>
       <w:r>
         <w:rPr>
+          <w:rFonts w:ascii="Courier New" w:hAnsi="Courier New" w:cs="Courier New"/>
+          <w:sz w:val="24"/>
+          <w:szCs w:val="24"/>
+          <w:lang w:val="en-IE" w:eastAsia="de-DE"/>
+        </w:rPr>
+        <w:t>a</w:t>
+      </w:r>
+      <w:r>
+        <w:rPr>
+          <w:rFonts w:ascii="Courier New" w:hAnsi="Courier New" w:cs="Courier New"/>
+          <w:sz w:val="24"/>
+          <w:szCs w:val="24"/>
+          <w:lang w:val="en-IE" w:eastAsia="de-DE"/>
+        </w:rPr>
+        <w:t>nweight</w:t>
+      </w:r>
+      <w:proofErr w:type="spellEnd"/>
+      <w:r>
+        <w:rPr>
+          <w:rFonts w:ascii="Times New Roman" w:hAnsi="Times New Roman" w:cs="Times New Roman"/>
+          <w:sz w:val="24"/>
+          <w:szCs w:val="24"/>
+          <w:lang w:val="en-IE" w:eastAsia="de-DE"/>
+        </w:rPr>
+        <w:t>)</w:t>
+      </w:r>
+      <w:r>
+        <w:rPr>
           <w:rFonts w:ascii="Times New Roman" w:hAnsi="Times New Roman" w:cs="Times New Roman"/>
           <w:i/>
           <w:iCs/>
@@ -1341,18 +1363,122 @@
           <w:szCs w:val="24"/>
           <w:lang w:val="en-IE" w:eastAsia="de-DE"/>
         </w:rPr>
-        <w:t>a</w:t>
-      </w:r>
-      <w:r>
-        <w:rPr>
-          <w:rFonts w:ascii="Times New Roman" w:hAnsi="Times New Roman" w:cs="Times New Roman"/>
+        <w:t xml:space="preserve"> </w:t>
+      </w:r>
+      <w:r>
+        <w:rPr>
+          <w:rFonts w:ascii="Times New Roman" w:hAnsi="Times New Roman" w:cs="Times New Roman"/>
+          <w:sz w:val="24"/>
+          <w:szCs w:val="24"/>
+          <w:lang w:val="en-IE" w:eastAsia="de-DE"/>
+        </w:rPr>
+        <w:t xml:space="preserve">corrects for differential selection probabilities within each country as specified by sample design, for nonresponse, for noncoverage, and for sampling error related to the four post-stratification variables, and takes into account differences in population size across countries. It is constructed by first deriving the design weight, then applying a post-stratification adjustment, and then a population size adjustment. Starting from Round 9, </w:t>
+      </w:r>
+      <w:proofErr w:type="spellStart"/>
+      <w:r>
+        <w:rPr>
+          <w:rFonts w:ascii="Courier New" w:hAnsi="Courier New" w:cs="Courier New"/>
+          <w:sz w:val="24"/>
+          <w:szCs w:val="24"/>
+          <w:lang w:val="en-IE" w:eastAsia="de-DE"/>
+        </w:rPr>
+        <w:t>anweight</w:t>
+      </w:r>
+      <w:proofErr w:type="spellEnd"/>
+      <w:r>
+        <w:rPr>
+          <w:rFonts w:ascii="Times New Roman" w:hAnsi="Times New Roman" w:cs="Times New Roman"/>
+          <w:sz w:val="24"/>
+          <w:szCs w:val="24"/>
+          <w:lang w:val="en-IE" w:eastAsia="de-DE"/>
+        </w:rPr>
+        <w:t xml:space="preserve"> is provided in the integrated data file</w:t>
+      </w:r>
+      <w:r>
+        <w:rPr>
+          <w:rFonts w:ascii="Times New Roman" w:hAnsi="Times New Roman" w:cs="Times New Roman"/>
+          <w:sz w:val="24"/>
+          <w:szCs w:val="24"/>
+          <w:lang w:val="en-IE" w:eastAsia="de-DE"/>
+        </w:rPr>
+        <w:t xml:space="preserve"> (ESS weighting variables, 2024).</w:t>
+      </w:r>
+      <w:r>
+        <w:rPr>
+          <w:rFonts w:ascii="Times New Roman" w:hAnsi="Times New Roman" w:cs="Times New Roman"/>
+          <w:sz w:val="24"/>
+          <w:szCs w:val="24"/>
+          <w:lang w:val="en-IE" w:eastAsia="de-DE"/>
+        </w:rPr>
+        <w:t xml:space="preserve"> </w:t>
+      </w:r>
+      <w:r>
+        <w:rPr>
+          <w:rFonts w:ascii="Times New Roman" w:hAnsi="Times New Roman" w:cs="Times New Roman"/>
+          <w:sz w:val="24"/>
+          <w:szCs w:val="24"/>
+          <w:lang w:val="en-IE" w:eastAsia="de-DE"/>
+        </w:rPr>
+        <w:t>For data from</w:t>
+      </w:r>
+      <w:r>
+        <w:rPr>
+          <w:rFonts w:ascii="Times New Roman" w:hAnsi="Times New Roman" w:cs="Times New Roman"/>
+          <w:sz w:val="24"/>
+          <w:szCs w:val="24"/>
+          <w:lang w:val="en-IE" w:eastAsia="de-DE"/>
+        </w:rPr>
+        <w:t xml:space="preserve"> earlier ESS rounds, </w:t>
+      </w:r>
+      <w:proofErr w:type="spellStart"/>
+      <w:r>
+        <w:rPr>
+          <w:rFonts w:ascii="Courier New" w:hAnsi="Courier New" w:cs="Courier New"/>
+          <w:sz w:val="24"/>
+          <w:szCs w:val="24"/>
+          <w:lang w:val="en-IE" w:eastAsia="de-DE"/>
+        </w:rPr>
+        <w:t>anweight</w:t>
+      </w:r>
+      <w:proofErr w:type="spellEnd"/>
+      <w:r>
+        <w:rPr>
+          <w:rFonts w:ascii="Times New Roman" w:hAnsi="Times New Roman" w:cs="Times New Roman"/>
+          <w:sz w:val="24"/>
+          <w:szCs w:val="24"/>
+          <w:lang w:val="en-IE" w:eastAsia="de-DE"/>
+        </w:rPr>
+        <w:t xml:space="preserve"> </w:t>
+      </w:r>
+      <w:r>
+        <w:rPr>
+          <w:rFonts w:ascii="Times New Roman" w:hAnsi="Times New Roman" w:cs="Times New Roman"/>
+          <w:sz w:val="24"/>
+          <w:szCs w:val="24"/>
+          <w:lang w:val="en-IE" w:eastAsia="de-DE"/>
+        </w:rPr>
+        <w:t xml:space="preserve">was derived by </w:t>
+      </w:r>
+      <w:r>
+        <w:rPr>
+          <w:rFonts w:ascii="Times New Roman" w:hAnsi="Times New Roman" w:cs="Times New Roman"/>
+          <w:sz w:val="24"/>
+          <w:szCs w:val="24"/>
+          <w:lang w:val="en-IE" w:eastAsia="de-DE"/>
+        </w:rPr>
+        <w:t xml:space="preserve">multiplying </w:t>
+      </w:r>
+      <w:proofErr w:type="spellStart"/>
+      <w:r>
+        <w:rPr>
+          <w:rFonts w:ascii="Courier New" w:hAnsi="Courier New" w:cs="Courier New"/>
           <w:i/>
           <w:iCs/>
           <w:sz w:val="24"/>
           <w:szCs w:val="24"/>
           <w:lang w:val="en-IE" w:eastAsia="de-DE"/>
         </w:rPr>
-        <w:t>nweight</w:t>
+        <w:t>pspwght</w:t>
       </w:r>
       <w:proofErr w:type="spellEnd"/>
       <w:r>
@@ -1362,208 +1488,101 @@
           <w:szCs w:val="24"/>
           <w:lang w:val="en-IE" w:eastAsia="de-DE"/>
         </w:rPr>
+        <w:t xml:space="preserve"> with </w:t>
+      </w:r>
+      <w:proofErr w:type="spellStart"/>
+      <w:r>
+        <w:rPr>
+          <w:rFonts w:ascii="Courier New" w:hAnsi="Courier New" w:cs="Courier New"/>
+          <w:sz w:val="24"/>
+          <w:szCs w:val="24"/>
+          <w:lang w:val="en-IE" w:eastAsia="de-DE"/>
+        </w:rPr>
+        <w:t>pweight</w:t>
+      </w:r>
+      <w:proofErr w:type="spellEnd"/>
+      <w:r>
+        <w:rPr>
+          <w:rFonts w:ascii="Times New Roman" w:hAnsi="Times New Roman" w:cs="Times New Roman"/>
+          <w:sz w:val="24"/>
+          <w:szCs w:val="24"/>
+          <w:lang w:val="en-IE" w:eastAsia="de-DE"/>
+        </w:rPr>
+        <w:t xml:space="preserve"> in accordance with instructions </w:t>
+      </w:r>
+      <w:r>
+        <w:rPr>
+          <w:rFonts w:ascii="Times New Roman" w:hAnsi="Times New Roman" w:cs="Times New Roman"/>
+          <w:sz w:val="24"/>
+          <w:szCs w:val="24"/>
+          <w:lang w:val="en-IE" w:eastAsia="de-DE"/>
+        </w:rPr>
+        <w:t>provided</w:t>
+      </w:r>
+      <w:r>
+        <w:rPr>
+          <w:rFonts w:ascii="Times New Roman" w:hAnsi="Times New Roman" w:cs="Times New Roman"/>
+          <w:sz w:val="24"/>
+          <w:szCs w:val="24"/>
+          <w:lang w:val="en-IE" w:eastAsia="de-DE"/>
+        </w:rPr>
+        <w:t xml:space="preserve"> by the ESS </w:t>
+      </w:r>
+      <w:r>
+        <w:rPr>
+          <w:rFonts w:ascii="Times New Roman" w:hAnsi="Times New Roman" w:cs="Times New Roman"/>
+          <w:sz w:val="24"/>
+          <w:szCs w:val="24"/>
+          <w:lang w:val="en-IE" w:eastAsia="de-DE"/>
+        </w:rPr>
+        <w:t xml:space="preserve"> </w:t>
+      </w:r>
+      <w:r>
+        <w:rPr>
+          <w:rFonts w:ascii="Times New Roman" w:hAnsi="Times New Roman" w:cs="Times New Roman"/>
+          <w:sz w:val="24"/>
+          <w:szCs w:val="24"/>
+          <w:lang w:val="en-IE" w:eastAsia="de-DE"/>
+        </w:rPr>
+        <w:t>(</w:t>
+      </w:r>
+      <w:bookmarkStart w:id="0" w:name="_Hlk194600615"/>
+      <w:r>
+        <w:rPr>
+          <w:rFonts w:ascii="Times New Roman" w:hAnsi="Times New Roman" w:cs="Times New Roman"/>
+          <w:sz w:val="24"/>
+          <w:szCs w:val="24"/>
+          <w:lang w:val="en-IE" w:eastAsia="de-DE"/>
+        </w:rPr>
+        <w:t>Guide to Using Weights and Sample Design Indicators with ESS Data</w:t>
+      </w:r>
+      <w:r>
+        <w:rPr>
+          <w:rFonts w:ascii="Times New Roman" w:hAnsi="Times New Roman" w:cs="Times New Roman"/>
+          <w:sz w:val="24"/>
+          <w:szCs w:val="24"/>
+          <w:lang w:val="en-IE" w:eastAsia="de-DE"/>
+        </w:rPr>
+        <w:t>, 2024</w:t>
+      </w:r>
+      <w:bookmarkEnd w:id="0"/>
+      <w:r>
+        <w:rPr>
+          <w:rFonts w:ascii="Times New Roman" w:hAnsi="Times New Roman" w:cs="Times New Roman"/>
+          <w:sz w:val="24"/>
+          <w:szCs w:val="24"/>
+          <w:lang w:val="en-IE" w:eastAsia="de-DE"/>
+        </w:rPr>
         <w:t>)</w:t>
       </w:r>
       <w:r>
         <w:rPr>
           <w:rFonts w:ascii="Times New Roman" w:hAnsi="Times New Roman" w:cs="Times New Roman"/>
-          <w:i/>
-          <w:iCs/>
-          <w:sz w:val="24"/>
-          <w:szCs w:val="24"/>
-          <w:lang w:val="en-IE" w:eastAsia="de-DE"/>
-        </w:rPr>
-        <w:t xml:space="preserve"> </w:t>
-      </w:r>
-      <w:r>
-        <w:rPr>
-          <w:rFonts w:ascii="Times New Roman" w:hAnsi="Times New Roman" w:cs="Times New Roman"/>
-          <w:sz w:val="24"/>
-          <w:szCs w:val="24"/>
-          <w:lang w:val="en-IE" w:eastAsia="de-DE"/>
-        </w:rPr>
-        <w:t xml:space="preserve">corrects for differential selection probabilities within each country as specified by sample design, for nonresponse, for noncoverage, and for sampling error related to the four post-stratification variables, and takes into account differences in population size across countries. It is constructed by first deriving the design weight, then applying a post-stratification adjustment, and then a population size adjustment. Starting from Round 9, </w:t>
-      </w:r>
-      <w:proofErr w:type="spellStart"/>
-      <w:r>
-        <w:rPr>
-          <w:rFonts w:ascii="Times New Roman" w:hAnsi="Times New Roman" w:cs="Times New Roman"/>
-          <w:i/>
-          <w:iCs/>
-          <w:sz w:val="24"/>
-          <w:szCs w:val="24"/>
-          <w:lang w:val="en-IE" w:eastAsia="de-DE"/>
-        </w:rPr>
-        <w:t>anweight</w:t>
-      </w:r>
-      <w:proofErr w:type="spellEnd"/>
-      <w:r>
-        <w:rPr>
-          <w:rFonts w:ascii="Times New Roman" w:hAnsi="Times New Roman" w:cs="Times New Roman"/>
-          <w:sz w:val="24"/>
-          <w:szCs w:val="24"/>
-          <w:lang w:val="en-IE" w:eastAsia="de-DE"/>
-        </w:rPr>
-        <w:t xml:space="preserve"> is provided in the integrated data file</w:t>
-      </w:r>
-      <w:r>
-        <w:rPr>
-          <w:rFonts w:ascii="Times New Roman" w:hAnsi="Times New Roman" w:cs="Times New Roman"/>
-          <w:sz w:val="24"/>
-          <w:szCs w:val="24"/>
-          <w:lang w:val="en-IE" w:eastAsia="de-DE"/>
-        </w:rPr>
-        <w:t xml:space="preserve"> (ESS weighting variables, 2024).</w:t>
-      </w:r>
-      <w:r>
-        <w:rPr>
-          <w:rFonts w:ascii="Times New Roman" w:hAnsi="Times New Roman" w:cs="Times New Roman"/>
-          <w:sz w:val="24"/>
-          <w:szCs w:val="24"/>
-          <w:lang w:val="en-IE" w:eastAsia="de-DE"/>
-        </w:rPr>
-        <w:t xml:space="preserve"> </w:t>
-      </w:r>
-      <w:r>
-        <w:rPr>
-          <w:rFonts w:ascii="Times New Roman" w:hAnsi="Times New Roman" w:cs="Times New Roman"/>
-          <w:sz w:val="24"/>
-          <w:szCs w:val="24"/>
-          <w:lang w:val="en-IE" w:eastAsia="de-DE"/>
-        </w:rPr>
-        <w:t>For data from</w:t>
-      </w:r>
-      <w:r>
-        <w:rPr>
-          <w:rFonts w:ascii="Times New Roman" w:hAnsi="Times New Roman" w:cs="Times New Roman"/>
-          <w:sz w:val="24"/>
-          <w:szCs w:val="24"/>
-          <w:lang w:val="en-IE" w:eastAsia="de-DE"/>
-        </w:rPr>
-        <w:t xml:space="preserve"> earlier ESS rounds, </w:t>
-      </w:r>
-      <w:proofErr w:type="spellStart"/>
-      <w:r>
-        <w:rPr>
-          <w:rFonts w:ascii="Times New Roman" w:hAnsi="Times New Roman" w:cs="Times New Roman"/>
-          <w:i/>
-          <w:iCs/>
-          <w:sz w:val="24"/>
-          <w:szCs w:val="24"/>
-          <w:lang w:val="en-IE" w:eastAsia="de-DE"/>
-        </w:rPr>
-        <w:t>anweight</w:t>
-      </w:r>
-      <w:proofErr w:type="spellEnd"/>
-      <w:r>
-        <w:rPr>
-          <w:rFonts w:ascii="Times New Roman" w:hAnsi="Times New Roman" w:cs="Times New Roman"/>
-          <w:sz w:val="24"/>
-          <w:szCs w:val="24"/>
-          <w:lang w:val="en-IE" w:eastAsia="de-DE"/>
-        </w:rPr>
-        <w:t xml:space="preserve"> </w:t>
-      </w:r>
-      <w:r>
-        <w:rPr>
-          <w:rFonts w:ascii="Times New Roman" w:hAnsi="Times New Roman" w:cs="Times New Roman"/>
-          <w:sz w:val="24"/>
-          <w:szCs w:val="24"/>
-          <w:lang w:val="en-IE" w:eastAsia="de-DE"/>
-        </w:rPr>
-        <w:t xml:space="preserve">was derived by </w:t>
-      </w:r>
-      <w:r>
-        <w:rPr>
-          <w:rFonts w:ascii="Times New Roman" w:hAnsi="Times New Roman" w:cs="Times New Roman"/>
-          <w:sz w:val="24"/>
-          <w:szCs w:val="24"/>
-          <w:lang w:val="en-IE" w:eastAsia="de-DE"/>
-        </w:rPr>
-        <w:t xml:space="preserve">multiplying </w:t>
-      </w:r>
-      <w:proofErr w:type="spellStart"/>
-      <w:r>
-        <w:rPr>
-          <w:rFonts w:ascii="Times New Roman" w:hAnsi="Times New Roman" w:cs="Times New Roman"/>
-          <w:i/>
-          <w:iCs/>
-          <w:sz w:val="24"/>
-          <w:szCs w:val="24"/>
-          <w:lang w:val="en-IE" w:eastAsia="de-DE"/>
-        </w:rPr>
-        <w:t>pspwght</w:t>
-      </w:r>
-      <w:proofErr w:type="spellEnd"/>
-      <w:r>
-        <w:rPr>
-          <w:rFonts w:ascii="Times New Roman" w:hAnsi="Times New Roman" w:cs="Times New Roman"/>
-          <w:sz w:val="24"/>
-          <w:szCs w:val="24"/>
-          <w:lang w:val="en-IE" w:eastAsia="de-DE"/>
-        </w:rPr>
-        <w:t xml:space="preserve"> with </w:t>
-      </w:r>
-      <w:proofErr w:type="spellStart"/>
-      <w:r>
-        <w:rPr>
-          <w:rFonts w:ascii="Times New Roman" w:hAnsi="Times New Roman" w:cs="Times New Roman"/>
-          <w:i/>
-          <w:iCs/>
-          <w:sz w:val="24"/>
-          <w:szCs w:val="24"/>
-          <w:lang w:val="en-IE" w:eastAsia="de-DE"/>
-        </w:rPr>
-        <w:t>pweight</w:t>
-      </w:r>
-      <w:proofErr w:type="spellEnd"/>
-      <w:r>
-        <w:rPr>
-          <w:rFonts w:ascii="Times New Roman" w:hAnsi="Times New Roman" w:cs="Times New Roman"/>
-          <w:sz w:val="24"/>
-          <w:szCs w:val="24"/>
-          <w:u w:val="single"/>
-          <w:lang w:val="en-IE" w:eastAsia="de-DE"/>
-        </w:rPr>
-        <w:t xml:space="preserve"> </w:t>
-      </w:r>
-      <w:r>
-        <w:rPr>
-          <w:rFonts w:ascii="Times New Roman" w:hAnsi="Times New Roman" w:cs="Times New Roman"/>
-          <w:sz w:val="24"/>
-          <w:szCs w:val="24"/>
-          <w:lang w:val="en-IE" w:eastAsia="de-DE"/>
-        </w:rPr>
-        <w:t>(</w:t>
-      </w:r>
-      <w:bookmarkStart w:id="0" w:name="_Hlk194600615"/>
-      <w:r>
-        <w:rPr>
-          <w:rFonts w:ascii="Times New Roman" w:hAnsi="Times New Roman" w:cs="Times New Roman"/>
-          <w:sz w:val="24"/>
-          <w:szCs w:val="24"/>
-          <w:lang w:val="en-IE" w:eastAsia="de-DE"/>
-        </w:rPr>
-        <w:t>Guide to Using Weights and Sample Design Indicators with ESS Data</w:t>
-      </w:r>
-      <w:r>
-        <w:rPr>
-          <w:rFonts w:ascii="Times New Roman" w:hAnsi="Times New Roman" w:cs="Times New Roman"/>
-          <w:sz w:val="24"/>
-          <w:szCs w:val="24"/>
-          <w:lang w:val="en-IE" w:eastAsia="de-DE"/>
-        </w:rPr>
-        <w:t>, 2024</w:t>
-      </w:r>
-      <w:bookmarkEnd w:id="0"/>
-      <w:r>
-        <w:rPr>
-          <w:rFonts w:ascii="Times New Roman" w:hAnsi="Times New Roman" w:cs="Times New Roman"/>
-          <w:sz w:val="24"/>
-          <w:szCs w:val="24"/>
-          <w:lang w:val="en-IE" w:eastAsia="de-DE"/>
-        </w:rPr>
-        <w:t>)</w:t>
+          <w:sz w:val="24"/>
+          <w:szCs w:val="24"/>
+          <w:lang w:val="en-IE" w:eastAsia="de-DE"/>
+        </w:rPr>
+        <w:t>.</w:t>
       </w:r>
     </w:p>
     <w:p>
@@ -2024,36 +2043,595 @@
         <w:spacing w:line="360" w:lineRule="auto"/>
         <w:rPr>
           <w:rFonts w:ascii="Times New Roman" w:hAnsi="Times New Roman" w:cs="Times New Roman"/>
-          <w:sz w:val="24"/>
-          <w:szCs w:val="24"/>
+          <w:b/>
+          <w:bCs/>
+          <w:sz w:val="24"/>
+          <w:szCs w:val="24"/>
+          <w:u w:val="single"/>
           <w:lang w:val="en-IE"/>
         </w:rPr>
       </w:pPr>
+      <w:r>
+        <w:rPr>
+          <w:rFonts w:ascii="Times New Roman" w:hAnsi="Times New Roman" w:cs="Times New Roman"/>
+          <w:b/>
+          <w:bCs/>
+          <w:sz w:val="24"/>
+          <w:szCs w:val="24"/>
+          <w:u w:val="single"/>
+          <w:lang w:val="en-IE"/>
+        </w:rPr>
+        <w:lastRenderedPageBreak/>
+        <w:t>Polarization metrics</w:t>
+      </w:r>
     </w:p>
     <w:p>
       <w:pPr>
         <w:spacing w:line="360" w:lineRule="auto"/>
         <w:rPr>
           <w:rFonts w:ascii="Times New Roman" w:hAnsi="Times New Roman" w:cs="Times New Roman"/>
-          <w:b/>
-          <w:bCs/>
           <w:sz w:val="24"/>
           <w:szCs w:val="24"/>
           <w:u w:val="single"/>
           <w:lang w:val="en-IE"/>
         </w:rPr>
       </w:pPr>
-      <w:r>
-        <w:rPr>
-          <w:rFonts w:ascii="Times New Roman" w:hAnsi="Times New Roman" w:cs="Times New Roman"/>
-          <w:b/>
-          <w:bCs/>
-          <w:sz w:val="24"/>
-          <w:szCs w:val="24"/>
-          <w:u w:val="single"/>
-          <w:lang w:val="en-IE"/>
-        </w:rPr>
-        <w:t>Polarization metrics</w:t>
+      <w:proofErr w:type="spellStart"/>
+      <w:r>
+        <w:rPr>
+          <w:rFonts w:ascii="Courier New" w:hAnsi="Courier New" w:cs="Courier New"/>
+          <w:i/>
+          <w:iCs/>
+          <w:sz w:val="24"/>
+          <w:szCs w:val="24"/>
+          <w:lang w:val="en-IE"/>
+        </w:rPr>
+        <w:t>imbgeco</w:t>
+      </w:r>
+      <w:proofErr w:type="spellEnd"/>
+      <w:r>
+        <w:rPr>
+          <w:rFonts w:ascii="Times New Roman" w:hAnsi="Times New Roman" w:cs="Times New Roman"/>
+          <w:sz w:val="24"/>
+          <w:szCs w:val="24"/>
+          <w:lang w:val="en-IE"/>
+        </w:rPr>
+        <w:t xml:space="preserve">, </w:t>
+      </w:r>
+      <w:proofErr w:type="spellStart"/>
+      <w:r>
+        <w:rPr>
+          <w:rFonts w:ascii="Courier New" w:hAnsi="Courier New" w:cs="Courier New"/>
+          <w:i/>
+          <w:iCs/>
+          <w:sz w:val="24"/>
+          <w:szCs w:val="24"/>
+          <w:lang w:val="en-IE"/>
+        </w:rPr>
+        <w:t>imueclt</w:t>
+      </w:r>
+      <w:proofErr w:type="spellEnd"/>
+      <w:r>
+        <w:rPr>
+          <w:rFonts w:ascii="Times New Roman" w:hAnsi="Times New Roman" w:cs="Times New Roman"/>
+          <w:sz w:val="24"/>
+          <w:szCs w:val="24"/>
+          <w:lang w:val="en-IE"/>
+        </w:rPr>
+        <w:t xml:space="preserve"> and </w:t>
+      </w:r>
+      <w:proofErr w:type="spellStart"/>
+      <w:r>
+        <w:rPr>
+          <w:rFonts w:ascii="Courier New" w:hAnsi="Courier New" w:cs="Courier New"/>
+          <w:i/>
+          <w:iCs/>
+          <w:sz w:val="24"/>
+          <w:szCs w:val="24"/>
+          <w:lang w:val="en-IE"/>
+        </w:rPr>
+        <w:t>imwbcnt</w:t>
+      </w:r>
+      <w:proofErr w:type="spellEnd"/>
+      <w:r>
+        <w:rPr>
+          <w:rFonts w:ascii="Times New Roman" w:hAnsi="Times New Roman" w:cs="Times New Roman"/>
+          <w:sz w:val="24"/>
+          <w:szCs w:val="24"/>
+          <w:lang w:val="en-IE"/>
+        </w:rPr>
+        <w:t xml:space="preserve"> all range from 0 (extremely negative) to 10 (extremely positive), with 5 being a neutral stance</w:t>
+      </w:r>
+      <w:r>
+        <w:rPr>
+          <w:rFonts w:ascii="Times New Roman" w:hAnsi="Times New Roman" w:cs="Times New Roman"/>
+          <w:sz w:val="24"/>
+          <w:szCs w:val="24"/>
+          <w:lang w:val="en-IE"/>
+        </w:rPr>
+        <w:t xml:space="preserve">. However, for many of the following metrics, the fractions denoted as </w:t>
+      </w:r>
+      <m:oMath>
+        <m:sSub>
+          <m:sSubPr>
+            <m:ctrlPr>
+              <w:rPr>
+                <w:rFonts w:ascii="Cambria Math" w:hAnsi="Cambria Math" w:cs="Times New Roman"/>
+                <w:i/>
+                <w:sz w:val="24"/>
+                <w:szCs w:val="24"/>
+                <w:lang w:val="en-IE"/>
+              </w:rPr>
+            </m:ctrlPr>
+          </m:sSubPr>
+          <m:e>
+            <m:r>
+              <w:rPr>
+                <w:rFonts w:ascii="Cambria Math" w:hAnsi="Cambria Math" w:cs="Times New Roman"/>
+                <w:sz w:val="24"/>
+                <w:szCs w:val="24"/>
+                <w:lang w:val="en-IE"/>
+              </w:rPr>
+              <m:t>p</m:t>
+            </m:r>
+          </m:e>
+          <m:sub>
+            <m:r>
+              <w:rPr>
+                <w:rFonts w:ascii="Cambria Math" w:hAnsi="Cambria Math" w:cs="Times New Roman"/>
+                <w:sz w:val="24"/>
+                <w:szCs w:val="24"/>
+                <w:lang w:val="en-IE"/>
+              </w:rPr>
+              <m:t>0</m:t>
+            </m:r>
+          </m:sub>
+        </m:sSub>
+        <m:r>
+          <w:rPr>
+            <w:rFonts w:ascii="Cambria Math" w:hAnsi="Cambria Math" w:cs="Times New Roman"/>
+            <w:sz w:val="24"/>
+            <w:szCs w:val="24"/>
+            <w:lang w:val="en-IE"/>
+          </w:rPr>
+          <m:t>,</m:t>
+        </m:r>
+        <m:sSub>
+          <m:sSubPr>
+            <m:ctrlPr>
+              <w:rPr>
+                <w:rFonts w:ascii="Cambria Math" w:hAnsi="Cambria Math" w:cs="Times New Roman"/>
+                <w:i/>
+                <w:sz w:val="24"/>
+                <w:szCs w:val="24"/>
+                <w:lang w:val="en-IE"/>
+              </w:rPr>
+            </m:ctrlPr>
+          </m:sSubPr>
+          <m:e>
+            <m:r>
+              <w:rPr>
+                <w:rFonts w:ascii="Cambria Math" w:hAnsi="Cambria Math" w:cs="Times New Roman"/>
+                <w:sz w:val="24"/>
+                <w:szCs w:val="24"/>
+                <w:lang w:val="en-IE"/>
+              </w:rPr>
+              <m:t>p</m:t>
+            </m:r>
+          </m:e>
+          <m:sub>
+            <m:r>
+              <w:rPr>
+                <w:rFonts w:ascii="Cambria Math" w:hAnsi="Cambria Math" w:cs="Times New Roman"/>
+                <w:sz w:val="24"/>
+                <w:szCs w:val="24"/>
+                <w:lang w:val="en-IE"/>
+              </w:rPr>
+              <m:t>1</m:t>
+            </m:r>
+          </m:sub>
+        </m:sSub>
+        <m:r>
+          <w:rPr>
+            <w:rFonts w:ascii="Cambria Math" w:hAnsi="Cambria Math" w:cs="Times New Roman"/>
+            <w:sz w:val="24"/>
+            <w:szCs w:val="24"/>
+            <w:lang w:val="en-IE"/>
+          </w:rPr>
+          <m:t>,…</m:t>
+        </m:r>
+        <m:sSub>
+          <m:sSubPr>
+            <m:ctrlPr>
+              <w:rPr>
+                <w:rFonts w:ascii="Cambria Math" w:hAnsi="Cambria Math" w:cs="Times New Roman"/>
+                <w:i/>
+                <w:sz w:val="24"/>
+                <w:szCs w:val="24"/>
+                <w:lang w:val="en-IE"/>
+              </w:rPr>
+            </m:ctrlPr>
+          </m:sSubPr>
+          <m:e>
+            <m:r>
+              <w:rPr>
+                <w:rFonts w:ascii="Cambria Math" w:hAnsi="Cambria Math" w:cs="Times New Roman"/>
+                <w:sz w:val="24"/>
+                <w:szCs w:val="24"/>
+                <w:lang w:val="en-IE"/>
+              </w:rPr>
+              <m:t>p</m:t>
+            </m:r>
+          </m:e>
+          <m:sub>
+            <m:r>
+              <w:rPr>
+                <w:rFonts w:ascii="Cambria Math" w:hAnsi="Cambria Math" w:cs="Times New Roman"/>
+                <w:sz w:val="24"/>
+                <w:szCs w:val="24"/>
+                <w:lang w:val="en-IE"/>
+              </w:rPr>
+              <m:t>9</m:t>
+            </m:r>
+          </m:sub>
+        </m:sSub>
+        <m:r>
+          <w:rPr>
+            <w:rFonts w:ascii="Cambria Math" w:hAnsi="Cambria Math" w:cs="Times New Roman"/>
+            <w:sz w:val="24"/>
+            <w:szCs w:val="24"/>
+            <w:lang w:val="en-IE"/>
+          </w:rPr>
+          <m:t>,</m:t>
+        </m:r>
+        <m:sSub>
+          <m:sSubPr>
+            <m:ctrlPr>
+              <w:rPr>
+                <w:rFonts w:ascii="Cambria Math" w:hAnsi="Cambria Math" w:cs="Times New Roman"/>
+                <w:i/>
+                <w:sz w:val="24"/>
+                <w:szCs w:val="24"/>
+                <w:lang w:val="en-IE"/>
+              </w:rPr>
+            </m:ctrlPr>
+          </m:sSubPr>
+          <m:e>
+            <m:r>
+              <w:rPr>
+                <w:rFonts w:ascii="Cambria Math" w:hAnsi="Cambria Math" w:cs="Times New Roman"/>
+                <w:sz w:val="24"/>
+                <w:szCs w:val="24"/>
+                <w:lang w:val="en-IE"/>
+              </w:rPr>
+              <m:t>p</m:t>
+            </m:r>
+          </m:e>
+          <m:sub>
+            <m:r>
+              <w:rPr>
+                <w:rFonts w:ascii="Cambria Math" w:hAnsi="Cambria Math" w:cs="Times New Roman"/>
+                <w:sz w:val="24"/>
+                <w:szCs w:val="24"/>
+                <w:lang w:val="en-IE"/>
+              </w:rPr>
+              <m:t>10</m:t>
+            </m:r>
+          </m:sub>
+        </m:sSub>
+      </m:oMath>
+      <w:r>
+        <w:rPr>
+          <w:rFonts w:ascii="Times New Roman" w:hAnsi="Times New Roman" w:cs="Times New Roman"/>
+          <w:sz w:val="24"/>
+          <w:szCs w:val="24"/>
+          <w:lang w:val="en-IE"/>
+        </w:rPr>
+        <w:t xml:space="preserve"> </w:t>
+      </w:r>
+      <w:r>
+        <w:rPr>
+          <w:rFonts w:ascii="Times New Roman" w:hAnsi="Times New Roman" w:cs="Times New Roman"/>
+          <w:sz w:val="24"/>
+          <w:szCs w:val="24"/>
+          <w:lang w:val="en-IE"/>
+        </w:rPr>
+        <w:t xml:space="preserve">had to be calculated first as the </w:t>
+      </w:r>
+      <w:r>
+        <w:rPr>
+          <w:rFonts w:ascii="Times New Roman" w:hAnsi="Times New Roman" w:cs="Times New Roman"/>
+          <w:sz w:val="24"/>
+          <w:szCs w:val="24"/>
+          <w:lang w:val="en-IE"/>
+        </w:rPr>
+        <w:t>relative proportion</w:t>
+      </w:r>
+      <w:r>
+        <w:rPr>
+          <w:rFonts w:ascii="Times New Roman" w:hAnsi="Times New Roman" w:cs="Times New Roman"/>
+          <w:sz w:val="24"/>
+          <w:szCs w:val="24"/>
+          <w:lang w:val="en-IE"/>
+        </w:rPr>
+        <w:t>s</w:t>
+      </w:r>
+      <w:r>
+        <w:rPr>
+          <w:rFonts w:ascii="Times New Roman" w:hAnsi="Times New Roman" w:cs="Times New Roman"/>
+          <w:sz w:val="24"/>
+          <w:szCs w:val="24"/>
+          <w:lang w:val="en-IE"/>
+        </w:rPr>
+        <w:t xml:space="preserve"> of (</w:t>
+      </w:r>
+      <w:r>
+        <w:rPr>
+          <w:rFonts w:ascii="Times New Roman" w:hAnsi="Times New Roman" w:cs="Times New Roman"/>
+          <w:sz w:val="24"/>
+          <w:szCs w:val="24"/>
+          <w:lang w:val="en-IE"/>
+        </w:rPr>
+        <w:t>valid</w:t>
+      </w:r>
+      <w:r>
+        <w:rPr>
+          <w:rFonts w:ascii="Times New Roman" w:hAnsi="Times New Roman" w:cs="Times New Roman"/>
+          <w:sz w:val="24"/>
+          <w:szCs w:val="24"/>
+          <w:lang w:val="en-IE"/>
+        </w:rPr>
+        <w:t>)</w:t>
+      </w:r>
+      <w:r>
+        <w:rPr>
+          <w:rFonts w:ascii="Times New Roman" w:hAnsi="Times New Roman" w:cs="Times New Roman"/>
+          <w:sz w:val="24"/>
+          <w:szCs w:val="24"/>
+          <w:lang w:val="en-IE"/>
+        </w:rPr>
+        <w:t xml:space="preserve"> answers for the options zero to ten regarding the </w:t>
+      </w:r>
+      <w:r>
+        <w:rPr>
+          <w:rFonts w:ascii="Times New Roman" w:hAnsi="Times New Roman" w:cs="Times New Roman"/>
+          <w:sz w:val="24"/>
+          <w:szCs w:val="24"/>
+          <w:lang w:val="en-IE"/>
+        </w:rPr>
+        <w:t xml:space="preserve">survey </w:t>
+      </w:r>
+      <w:r>
+        <w:rPr>
+          <w:rFonts w:ascii="Times New Roman" w:hAnsi="Times New Roman" w:cs="Times New Roman"/>
+          <w:sz w:val="24"/>
+          <w:szCs w:val="24"/>
+          <w:lang w:val="en-IE"/>
+        </w:rPr>
+        <w:t xml:space="preserve">variable in </w:t>
+      </w:r>
+      <w:r>
+        <w:rPr>
+          <w:rFonts w:ascii="Times New Roman" w:hAnsi="Times New Roman" w:cs="Times New Roman"/>
+          <w:sz w:val="24"/>
+          <w:szCs w:val="24"/>
+          <w:lang w:val="en-IE"/>
+        </w:rPr>
+        <w:t>question</w:t>
+      </w:r>
+      <w:r>
+        <w:rPr>
+          <w:rFonts w:ascii="Times New Roman" w:hAnsi="Times New Roman" w:cs="Times New Roman"/>
+          <w:sz w:val="24"/>
+          <w:szCs w:val="24"/>
+          <w:lang w:val="en-IE"/>
+        </w:rPr>
+        <w:t>.</w:t>
+      </w:r>
+      <w:r>
+        <w:rPr>
+          <w:rFonts w:ascii="Times New Roman" w:hAnsi="Times New Roman" w:cs="Times New Roman"/>
+          <w:sz w:val="24"/>
+          <w:szCs w:val="24"/>
+          <w:lang w:val="en-IE"/>
+        </w:rPr>
+        <w:t xml:space="preserve"> </w:t>
+      </w:r>
+      <w:r>
+        <w:rPr>
+          <w:rFonts w:ascii="Times New Roman" w:hAnsi="Times New Roman" w:cs="Times New Roman"/>
+          <w:sz w:val="24"/>
+          <w:szCs w:val="24"/>
+          <w:lang w:val="en-IE"/>
+        </w:rPr>
+        <w:t>A</w:t>
+      </w:r>
+      <w:r>
+        <w:rPr>
+          <w:rFonts w:ascii="Times New Roman" w:hAnsi="Times New Roman" w:cs="Times New Roman"/>
+          <w:sz w:val="24"/>
+          <w:szCs w:val="24"/>
+          <w:lang w:val="en-IE"/>
+        </w:rPr>
+        <w:t xml:space="preserve"> </w:t>
+      </w:r>
+      <w:r>
+        <w:rPr>
+          <w:rFonts w:ascii="Times New Roman" w:hAnsi="Times New Roman" w:cs="Times New Roman"/>
+          <w:sz w:val="24"/>
+          <w:szCs w:val="24"/>
+          <w:lang w:val="en-IE"/>
+        </w:rPr>
+        <w:t>p</w:t>
+      </w:r>
+      <w:r>
+        <w:rPr>
+          <w:rFonts w:ascii="Times New Roman" w:hAnsi="Times New Roman" w:cs="Times New Roman"/>
+          <w:sz w:val="24"/>
+          <w:szCs w:val="24"/>
+          <w:lang w:val="en-IE"/>
+        </w:rPr>
+        <w:t>roportion compares a part to the whole. It indicates what fraction of the total a particular part represents</w:t>
+      </w:r>
+      <w:r>
+        <w:rPr>
+          <w:rFonts w:ascii="Times New Roman" w:hAnsi="Times New Roman" w:cs="Times New Roman"/>
+          <w:sz w:val="24"/>
+          <w:szCs w:val="24"/>
+          <w:lang w:val="en-IE"/>
+        </w:rPr>
+        <w:t xml:space="preserve"> and thus ranges from 0 to 1. The </w:t>
+      </w:r>
+      <w:r>
+        <w:rPr>
+          <w:rFonts w:ascii="Times New Roman" w:hAnsi="Times New Roman" w:cs="Times New Roman"/>
+          <w:sz w:val="24"/>
+          <w:szCs w:val="24"/>
+          <w:lang w:val="en-IE"/>
+        </w:rPr>
+        <w:t>weighted proportions of</w:t>
+      </w:r>
+      <w:r>
+        <w:rPr>
+          <w:rFonts w:ascii="Times New Roman" w:hAnsi="Times New Roman" w:cs="Times New Roman"/>
+          <w:sz w:val="24"/>
+          <w:szCs w:val="24"/>
+          <w:lang w:val="en-IE"/>
+        </w:rPr>
+        <w:t xml:space="preserve"> each level of </w:t>
+      </w:r>
+      <w:proofErr w:type="spellStart"/>
+      <w:r>
+        <w:rPr>
+          <w:rFonts w:ascii="Courier New" w:hAnsi="Courier New" w:cs="Courier New"/>
+          <w:i/>
+          <w:iCs/>
+          <w:sz w:val="24"/>
+          <w:szCs w:val="24"/>
+          <w:lang w:val="en-IE"/>
+        </w:rPr>
+        <w:t>imbgeco</w:t>
+      </w:r>
+      <w:proofErr w:type="spellEnd"/>
+      <w:r>
+        <w:rPr>
+          <w:rFonts w:ascii="Times New Roman" w:hAnsi="Times New Roman" w:cs="Times New Roman"/>
+          <w:sz w:val="24"/>
+          <w:szCs w:val="24"/>
+          <w:lang w:val="en-IE"/>
+        </w:rPr>
+        <w:t xml:space="preserve">, </w:t>
+      </w:r>
+      <w:proofErr w:type="spellStart"/>
+      <w:r>
+        <w:rPr>
+          <w:rFonts w:ascii="Courier New" w:hAnsi="Courier New" w:cs="Courier New"/>
+          <w:i/>
+          <w:iCs/>
+          <w:sz w:val="24"/>
+          <w:szCs w:val="24"/>
+          <w:lang w:val="en-IE"/>
+        </w:rPr>
+        <w:t>imueclt</w:t>
+      </w:r>
+      <w:proofErr w:type="spellEnd"/>
+      <w:r>
+        <w:rPr>
+          <w:rFonts w:ascii="Times New Roman" w:hAnsi="Times New Roman" w:cs="Times New Roman"/>
+          <w:sz w:val="24"/>
+          <w:szCs w:val="24"/>
+          <w:lang w:val="en-IE"/>
+        </w:rPr>
+        <w:t xml:space="preserve"> and </w:t>
+      </w:r>
+      <w:proofErr w:type="spellStart"/>
+      <w:r>
+        <w:rPr>
+          <w:rFonts w:ascii="Courier New" w:hAnsi="Courier New" w:cs="Courier New"/>
+          <w:i/>
+          <w:iCs/>
+          <w:sz w:val="24"/>
+          <w:szCs w:val="24"/>
+          <w:lang w:val="en-IE"/>
+        </w:rPr>
+        <w:t>imwbcnt</w:t>
+      </w:r>
+      <w:proofErr w:type="spellEnd"/>
+      <w:r>
+        <w:rPr>
+          <w:rFonts w:ascii="Times New Roman" w:hAnsi="Times New Roman" w:cs="Times New Roman"/>
+          <w:sz w:val="24"/>
+          <w:szCs w:val="24"/>
+          <w:lang w:val="en-IE"/>
+        </w:rPr>
+        <w:t xml:space="preserve"> were calculated</w:t>
+      </w:r>
+      <w:r>
+        <w:rPr>
+          <w:rFonts w:ascii="Times New Roman" w:hAnsi="Times New Roman" w:cs="Times New Roman"/>
+          <w:sz w:val="24"/>
+          <w:szCs w:val="24"/>
+          <w:lang w:val="en-IE"/>
+        </w:rPr>
+        <w:t xml:space="preserve">, taking into account </w:t>
+      </w:r>
+      <w:r>
+        <w:rPr>
+          <w:rFonts w:ascii="Times New Roman" w:hAnsi="Times New Roman" w:cs="Times New Roman"/>
+          <w:sz w:val="24"/>
+          <w:szCs w:val="24"/>
+          <w:lang w:val="en-IE"/>
+        </w:rPr>
+        <w:t>the aforementioned</w:t>
+      </w:r>
+      <w:r>
+        <w:rPr>
+          <w:rFonts w:ascii="Times New Roman" w:hAnsi="Times New Roman" w:cs="Times New Roman"/>
+          <w:sz w:val="24"/>
+          <w:szCs w:val="24"/>
+          <w:lang w:val="en-IE"/>
+        </w:rPr>
+        <w:t xml:space="preserve"> weight</w:t>
+      </w:r>
+      <w:r>
+        <w:rPr>
+          <w:rFonts w:ascii="Times New Roman" w:hAnsi="Times New Roman" w:cs="Times New Roman"/>
+          <w:sz w:val="24"/>
+          <w:szCs w:val="24"/>
+          <w:lang w:val="en-IE"/>
+        </w:rPr>
+        <w:t>ing</w:t>
+      </w:r>
+      <w:r>
+        <w:rPr>
+          <w:rFonts w:ascii="Times New Roman" w:hAnsi="Times New Roman" w:cs="Times New Roman"/>
+          <w:sz w:val="24"/>
+          <w:szCs w:val="24"/>
+          <w:lang w:val="en-IE"/>
+        </w:rPr>
+        <w:t xml:space="preserve"> variable </w:t>
+      </w:r>
+      <w:proofErr w:type="spellStart"/>
+      <w:r>
+        <w:rPr>
+          <w:rStyle w:val="HTMLCode"/>
+          <w:rFonts w:eastAsiaTheme="minorHAnsi"/>
+          <w:sz w:val="24"/>
+          <w:szCs w:val="24"/>
+          <w:lang w:val="en-IE"/>
+        </w:rPr>
+        <w:t>anweight</w:t>
+      </w:r>
+      <w:proofErr w:type="spellEnd"/>
+      <w:r>
+        <w:rPr>
+          <w:rStyle w:val="HTMLCode"/>
+          <w:rFonts w:ascii="Times New Roman" w:eastAsiaTheme="minorHAnsi" w:hAnsi="Times New Roman" w:cs="Times New Roman"/>
+          <w:sz w:val="24"/>
+          <w:szCs w:val="24"/>
+          <w:lang w:val="en-IE"/>
+        </w:rPr>
+        <w:t>.</w:t>
       </w:r>
     </w:p>
     <w:p>
@@ -2063,118 +2641,10 @@
           <w:rFonts w:ascii="Times New Roman" w:hAnsi="Times New Roman" w:cs="Times New Roman"/>
           <w:sz w:val="24"/>
           <w:szCs w:val="24"/>
+          <w:u w:val="single"/>
           <w:lang w:val="en-IE"/>
         </w:rPr>
       </w:pPr>
-      <w:r>
-        <w:rPr>
-          <w:rFonts w:ascii="Times New Roman" w:hAnsi="Times New Roman" w:cs="Times New Roman"/>
-          <w:sz w:val="24"/>
-          <w:szCs w:val="24"/>
-          <w:lang w:val="en-IE"/>
-        </w:rPr>
-        <w:t>- *</w:t>
-      </w:r>
-      <w:proofErr w:type="spellStart"/>
-      <w:r>
-        <w:rPr>
-          <w:rFonts w:ascii="Times New Roman" w:hAnsi="Times New Roman" w:cs="Times New Roman"/>
-          <w:sz w:val="24"/>
-          <w:szCs w:val="24"/>
-          <w:lang w:val="en-IE"/>
-        </w:rPr>
-        <w:t>imbgeco</w:t>
-      </w:r>
-      <w:proofErr w:type="spellEnd"/>
-      <w:r>
-        <w:rPr>
-          <w:rFonts w:ascii="Times New Roman" w:hAnsi="Times New Roman" w:cs="Times New Roman"/>
-          <w:sz w:val="24"/>
-          <w:szCs w:val="24"/>
-          <w:lang w:val="en-IE"/>
-        </w:rPr>
-        <w:t>*, *</w:t>
-      </w:r>
-      <w:proofErr w:type="spellStart"/>
-      <w:r>
-        <w:rPr>
-          <w:rFonts w:ascii="Times New Roman" w:hAnsi="Times New Roman" w:cs="Times New Roman"/>
-          <w:sz w:val="24"/>
-          <w:szCs w:val="24"/>
-          <w:lang w:val="en-IE"/>
-        </w:rPr>
-        <w:t>imueclt</w:t>
-      </w:r>
-      <w:proofErr w:type="spellEnd"/>
-      <w:r>
-        <w:rPr>
-          <w:rFonts w:ascii="Times New Roman" w:hAnsi="Times New Roman" w:cs="Times New Roman"/>
-          <w:sz w:val="24"/>
-          <w:szCs w:val="24"/>
-          <w:lang w:val="en-IE"/>
-        </w:rPr>
-        <w:t>* and *</w:t>
-      </w:r>
-      <w:proofErr w:type="spellStart"/>
-      <w:r>
-        <w:rPr>
-          <w:rFonts w:ascii="Times New Roman" w:hAnsi="Times New Roman" w:cs="Times New Roman"/>
-          <w:sz w:val="24"/>
-          <w:szCs w:val="24"/>
-          <w:lang w:val="en-IE"/>
-        </w:rPr>
-        <w:t>imwbcnt</w:t>
-      </w:r>
-      <w:proofErr w:type="spellEnd"/>
-      <w:r>
-        <w:rPr>
-          <w:rFonts w:ascii="Times New Roman" w:hAnsi="Times New Roman" w:cs="Times New Roman"/>
-          <w:sz w:val="24"/>
-          <w:szCs w:val="24"/>
-          <w:lang w:val="en-IE"/>
-        </w:rPr>
-        <w:t>* all range from 0 (extremely negative) to 10 (extremely positive), with 5 being a neutral stance</w:t>
-      </w:r>
-    </w:p>
-    <w:p>
-      <w:pPr>
-        <w:spacing w:line="360" w:lineRule="auto"/>
-        <w:rPr>
-          <w:rFonts w:ascii="Times New Roman" w:hAnsi="Times New Roman" w:cs="Times New Roman"/>
-          <w:sz w:val="24"/>
-          <w:szCs w:val="24"/>
-          <w:lang w:val="en-IE"/>
-        </w:rPr>
-      </w:pPr>
-      <w:r>
-        <w:rPr>
-          <w:rFonts w:ascii="Times New Roman" w:hAnsi="Times New Roman" w:cs="Times New Roman"/>
-          <w:sz w:val="24"/>
-          <w:szCs w:val="24"/>
-          <w:lang w:val="en-IE"/>
-        </w:rPr>
-        <w:t>- $p_0, p_1, ... p_9, p</w:t>
-      </w:r>
-      <w:proofErr w:type="gramStart"/>
-      <w:r>
-        <w:rPr>
-          <w:rFonts w:ascii="Times New Roman" w:hAnsi="Times New Roman" w:cs="Times New Roman"/>
-          <w:sz w:val="24"/>
-          <w:szCs w:val="24"/>
-          <w:lang w:val="en-IE"/>
-        </w:rPr>
-        <w:t>_{</w:t>
-      </w:r>
-      <w:proofErr w:type="gramEnd"/>
-      <w:r>
-        <w:rPr>
-          <w:rFonts w:ascii="Times New Roman" w:hAnsi="Times New Roman" w:cs="Times New Roman"/>
-          <w:sz w:val="24"/>
-          <w:szCs w:val="24"/>
-          <w:lang w:val="en-IE"/>
-        </w:rPr>
-        <w:t>10}$ denote the **fractions** of valid answers for the options zero to ten regarding the item in question</w:t>
-      </w:r>
     </w:p>
     <w:p>
       <w:pPr>
@@ -2601,7 +3071,6 @@
           <w:lang w:val="en-IE"/>
         </w:rPr>
       </w:pPr>
-      <w:proofErr w:type="gramStart"/>
       <w:r>
         <w:rPr>
           <w:rFonts w:ascii="Times New Roman" w:eastAsiaTheme="minorEastAsia" w:hAnsi="Times New Roman" w:cs="Times New Roman"/>
@@ -2612,7 +3081,6 @@
         </w:rPr>
         <w:t>where</w:t>
       </w:r>
-      <w:proofErr w:type="gramEnd"/>
     </w:p>
     <w:p>
       <w:pPr>
@@ -2842,7 +3310,17 @@
           <w:szCs w:val="24"/>
           <w:lang w:val="en-IE"/>
         </w:rPr>
-        <w:t>It also relates to the concept of group polarization from social psychology as it captures a shift of opinion positions “toward a more extreme point” (</w:t>
+        <w:t xml:space="preserve">It also </w:t>
+      </w:r>
+      <w:r>
+        <w:rPr>
+          <w:rFonts w:ascii="Times New Roman" w:hAnsi="Times New Roman" w:cs="Times New Roman"/>
+          <w:sz w:val="24"/>
+          <w:szCs w:val="24"/>
+          <w:lang w:val="en-IE"/>
+        </w:rPr>
+        <w:lastRenderedPageBreak/>
+        <w:t>relates to the concept of group polarization from social psychology as it captures a shift of opinion positions “toward a more extreme point” (</w:t>
       </w:r>
       <w:r>
         <w:rPr>
@@ -2883,7 +3361,6 @@
           <w:u w:val="single"/>
           <w:lang w:val="en-IE"/>
         </w:rPr>
-        <w:lastRenderedPageBreak/>
         <w:t>Dispersion</w:t>
       </w:r>
     </w:p>
@@ -5466,7 +5943,17 @@
           <w:szCs w:val="24"/>
           <w:lang w:val="en-IE"/>
         </w:rPr>
-        <w:t>he neutrals</w:t>
+        <w:t xml:space="preserve">he </w:t>
+      </w:r>
+      <w:r>
+        <w:rPr>
+          <w:rFonts w:ascii="Times New Roman" w:hAnsi="Times New Roman" w:cs="Times New Roman"/>
+          <w:sz w:val="24"/>
+          <w:szCs w:val="24"/>
+          <w:lang w:val="en-IE"/>
+        </w:rPr>
+        <w:lastRenderedPageBreak/>
+        <w:t>neutrals</w:t>
       </w:r>
       <w:r>
         <w:rPr>
@@ -5803,7 +6290,6 @@
           <w:szCs w:val="24"/>
           <w:lang w:val="en-IE"/>
         </w:rPr>
-        <w:lastRenderedPageBreak/>
         <w:t>The factor</w:t>
       </w:r>
       <w:r>
@@ -6357,7 +6843,6 @@
         </w:rPr>
         <w:tab/>
       </w:r>
-      <w:proofErr w:type="gramStart"/>
       <w:r>
         <w:rPr>
           <w:rFonts w:ascii="Times New Roman" w:hAnsi="Times New Roman" w:cs="Times New Roman"/>
@@ -6367,7 +6852,6 @@
         </w:rPr>
         <w:t>where</w:t>
       </w:r>
-      <w:proofErr w:type="gramEnd"/>
     </w:p>
     <w:p>
       <w:pPr>
@@ -7837,7 +8321,17 @@
           <w:szCs w:val="24"/>
           <w:lang w:val="en-IE"/>
         </w:rPr>
-        <w:t>For public opinion on immigration, increasing moderate size parity means that moderately accepting views and moderately opposing views become more similar in numbers. Most polarized in that sense would be a society where both groups are of equal size</w:t>
+        <w:t xml:space="preserve">For public opinion on immigration, increasing moderate size parity means that </w:t>
+      </w:r>
+      <w:r>
+        <w:rPr>
+          <w:rFonts w:ascii="Times New Roman" w:hAnsi="Times New Roman" w:cs="Times New Roman"/>
+          <w:sz w:val="24"/>
+          <w:szCs w:val="24"/>
+          <w:lang w:val="en-IE"/>
+        </w:rPr>
+        <w:lastRenderedPageBreak/>
+        <w:t>moderately accepting views and moderately opposing views become more similar in numbers. Most polarized in that sense would be a society where both groups are of equal size</w:t>
       </w:r>
       <w:r>
         <w:rPr>
@@ -7875,12 +8369,11 @@
           <w:rFonts w:ascii="Times New Roman" w:hAnsi="Times New Roman" w:cs="Times New Roman"/>
           <w:sz w:val="24"/>
           <w:szCs w:val="24"/>
+          <w:u w:val="single"/>
           <w:lang w:val="en-IE"/>
         </w:rPr>
       </w:pPr>
-    </w:p>
-    <w:p>
-      <w:pPr>
+      <w:r>
         <w:rPr>
           <w:rFonts w:ascii="Times New Roman" w:hAnsi="Times New Roman" w:cs="Times New Roman"/>
           <w:sz w:val="24"/>
@@ -7888,16 +8381,6 @@
           <w:u w:val="single"/>
           <w:lang w:val="en-IE"/>
         </w:rPr>
-      </w:pPr>
-      <w:r>
-        <w:rPr>
-          <w:rFonts w:ascii="Times New Roman" w:hAnsi="Times New Roman" w:cs="Times New Roman"/>
-          <w:sz w:val="24"/>
-          <w:szCs w:val="24"/>
-          <w:u w:val="single"/>
-          <w:lang w:val="en-IE"/>
-        </w:rPr>
-        <w:lastRenderedPageBreak/>
         <w:t>Multi-dimensional approach from Stefano's capstone project</w:t>
       </w:r>
     </w:p>
@@ -8771,6 +9254,19 @@
       <w:color w:val="808080"/>
     </w:rPr>
   </w:style>
+  <w:style w:type="character" w:styleId="HTMLCode">
+    <w:name w:val="HTML Code"/>
+    <w:basedOn w:val="Absatz-Standardschriftart"/>
+    <w:uiPriority w:val="99"/>
+    <w:semiHidden/>
+    <w:unhideWhenUsed/>
+    <w:rsid w:val="003607CA"/>
+    <w:rPr>
+      <w:rFonts w:ascii="Courier New" w:eastAsia="Times New Roman" w:hAnsi="Courier New" w:cs="Courier New"/>
+      <w:sz w:val="20"/>
+      <w:szCs w:val="20"/>
+    </w:rPr>
+  </w:style>
 </w:styles>
 </file>
 

</xml_diff>

<commit_message>
add linear regression section
</commit_message>
<xml_diff>
--- a/master_thesis/methods.docx
+++ b/master_thesis/methods.docx
@@ -9035,13 +9035,123 @@
     </w:p>
     <w:p>
       <w:pPr>
-        <w:rPr>
-          <w:rFonts w:ascii="Times New Roman" w:hAnsi="Times New Roman" w:cs="Times New Roman"/>
+        <w:spacing w:line="360" w:lineRule="auto"/>
+        <w:rPr>
+          <w:rFonts w:ascii="Times New Roman" w:eastAsiaTheme="minorEastAsia" w:hAnsi="Times New Roman" w:cs="Times New Roman"/>
           <w:sz w:val="24"/>
           <w:szCs w:val="24"/>
           <w:lang w:val="en-IE"/>
         </w:rPr>
       </w:pPr>
+      <w:r>
+        <w:rPr>
+          <w:rFonts w:ascii="Times New Roman" w:hAnsi="Times New Roman" w:cs="Times New Roman"/>
+          <w:sz w:val="24"/>
+          <w:szCs w:val="24"/>
+          <w:lang w:val="en-IE"/>
+        </w:rPr>
+        <w:lastRenderedPageBreak/>
+        <w:t xml:space="preserve">Linear regression attempts to find a linear relationship between a dependent variable (the variable </w:t>
+      </w:r>
+      <w:r>
+        <w:rPr>
+          <w:rFonts w:ascii="Times New Roman" w:hAnsi="Times New Roman" w:cs="Times New Roman"/>
+          <w:sz w:val="24"/>
+          <w:szCs w:val="24"/>
+          <w:lang w:val="en-IE"/>
+        </w:rPr>
+        <w:t>one</w:t>
+      </w:r>
+      <w:r>
+        <w:rPr>
+          <w:rFonts w:ascii="Times New Roman" w:hAnsi="Times New Roman" w:cs="Times New Roman"/>
+          <w:sz w:val="24"/>
+          <w:szCs w:val="24"/>
+          <w:lang w:val="en-IE"/>
+        </w:rPr>
+        <w:t xml:space="preserve"> want</w:t>
+      </w:r>
+      <w:r>
+        <w:rPr>
+          <w:rFonts w:ascii="Times New Roman" w:hAnsi="Times New Roman" w:cs="Times New Roman"/>
+          <w:sz w:val="24"/>
+          <w:szCs w:val="24"/>
+          <w:lang w:val="en-IE"/>
+        </w:rPr>
+        <w:t>s</w:t>
+      </w:r>
+      <w:r>
+        <w:rPr>
+          <w:rFonts w:ascii="Times New Roman" w:hAnsi="Times New Roman" w:cs="Times New Roman"/>
+          <w:sz w:val="24"/>
+          <w:szCs w:val="24"/>
+          <w:lang w:val="en-IE"/>
+        </w:rPr>
+        <w:t xml:space="preserve"> to</w:t>
+      </w:r>
+      <w:r>
+        <w:rPr>
+          <w:rFonts w:ascii="Times New Roman" w:hAnsi="Times New Roman" w:cs="Times New Roman"/>
+          <w:sz w:val="24"/>
+          <w:szCs w:val="24"/>
+          <w:lang w:val="en-IE"/>
+        </w:rPr>
+        <w:t xml:space="preserve"> </w:t>
+      </w:r>
+      <w:r>
+        <w:rPr>
+          <w:rFonts w:ascii="Times New Roman" w:hAnsi="Times New Roman" w:cs="Times New Roman"/>
+          <w:sz w:val="24"/>
+          <w:szCs w:val="24"/>
+          <w:lang w:val="en-IE"/>
+        </w:rPr>
+        <w:t>predict</w:t>
+      </w:r>
+      <w:r>
+        <w:rPr>
+          <w:rFonts w:ascii="Times New Roman" w:hAnsi="Times New Roman" w:cs="Times New Roman"/>
+          <w:sz w:val="24"/>
+          <w:szCs w:val="24"/>
+          <w:lang w:val="en-IE"/>
+        </w:rPr>
+        <w:t xml:space="preserve"> or model</w:t>
+      </w:r>
+      <w:r>
+        <w:rPr>
+          <w:rFonts w:ascii="Times New Roman" w:hAnsi="Times New Roman" w:cs="Times New Roman"/>
+          <w:sz w:val="24"/>
+          <w:szCs w:val="24"/>
+          <w:lang w:val="en-IE"/>
+        </w:rPr>
+        <w:t>) and one or more independent variables (the variables use to make the prediction). In simple terms, it tries to fit a straight line to a set of data points.</w:t>
+      </w:r>
+      <w:r>
+        <w:rPr>
+          <w:rFonts w:ascii="Times New Roman" w:hAnsi="Times New Roman" w:cs="Times New Roman"/>
+          <w:sz w:val="24"/>
+          <w:szCs w:val="24"/>
+          <w:lang w:val="en-IE"/>
+        </w:rPr>
+        <w:t xml:space="preserve"> </w:t>
+      </w:r>
+      <w:r>
+        <w:rPr>
+          <w:rFonts w:ascii="Times New Roman" w:hAnsi="Times New Roman" w:cs="Times New Roman"/>
+          <w:sz w:val="24"/>
+          <w:szCs w:val="24"/>
+          <w:lang w:val="en-IE"/>
+        </w:rPr>
+        <w:t>The "best fit" line is determined by minimizing the differences between the predicted values (from the line) and the actual values of the dependent variable. A common method for doing this is the "least squares" method</w:t>
+      </w:r>
+      <w:r>
+        <w:rPr>
+          <w:rFonts w:ascii="Times New Roman" w:hAnsi="Times New Roman" w:cs="Times New Roman"/>
+          <w:sz w:val="24"/>
+          <w:szCs w:val="24"/>
+          <w:lang w:val="en-IE"/>
+        </w:rPr>
+        <w:t xml:space="preserve"> (e.g., </w:t>
+      </w:r>
       <w:proofErr w:type="spellStart"/>
       <w:r>
         <w:rPr>
@@ -9050,8 +9160,7 @@
           <w:szCs w:val="24"/>
           <w:lang w:val="en-IE"/>
         </w:rPr>
-        <w:lastRenderedPageBreak/>
-        <w:t>Whats</w:t>
+        <w:t>Su</w:t>
       </w:r>
       <w:proofErr w:type="spellEnd"/>
       <w:r>
@@ -9061,11 +9170,135 @@
           <w:szCs w:val="24"/>
           <w:lang w:val="en-IE"/>
         </w:rPr>
-        <w:t xml:space="preserve"> linear regression</w:t>
+        <w:t xml:space="preserve">, Yan &amp; Tsai, 2012; Kumari &amp; </w:t>
+      </w:r>
+      <w:proofErr w:type="spellStart"/>
+      <w:r>
+        <w:rPr>
+          <w:rFonts w:ascii="Times New Roman" w:hAnsi="Times New Roman" w:cs="Times New Roman"/>
+          <w:sz w:val="24"/>
+          <w:szCs w:val="24"/>
+          <w:lang w:val="en-IE"/>
+        </w:rPr>
+        <w:t>Yadev</w:t>
+      </w:r>
+      <w:proofErr w:type="spellEnd"/>
+      <w:r>
+        <w:rPr>
+          <w:rFonts w:ascii="Times New Roman" w:hAnsi="Times New Roman" w:cs="Times New Roman"/>
+          <w:sz w:val="24"/>
+          <w:szCs w:val="24"/>
+          <w:lang w:val="en-IE"/>
+        </w:rPr>
+        <w:t xml:space="preserve">, 2018). </w:t>
+      </w:r>
+      <w:r>
+        <w:rPr>
+          <w:rFonts w:ascii="Times New Roman" w:hAnsi="Times New Roman" w:cs="Times New Roman"/>
+          <w:sz w:val="24"/>
+          <w:szCs w:val="24"/>
+          <w:lang w:val="en-IE"/>
+        </w:rPr>
+        <w:t xml:space="preserve">For only one independent variable, the line follows the form </w:t>
+      </w:r>
+      <m:oMath>
+        <m:r>
+          <w:rPr>
+            <w:rFonts w:ascii="Cambria Math" w:hAnsi="Cambria Math" w:cs="Times New Roman"/>
+            <w:sz w:val="24"/>
+            <w:szCs w:val="24"/>
+            <w:lang w:val="en-IE"/>
+          </w:rPr>
+          <m:t>y = mx + b</m:t>
+        </m:r>
+      </m:oMath>
+      <w:r>
+        <w:rPr>
+          <w:rFonts w:ascii="Times New Roman" w:eastAsiaTheme="minorEastAsia" w:hAnsi="Times New Roman" w:cs="Times New Roman"/>
+          <w:sz w:val="24"/>
+          <w:szCs w:val="24"/>
+          <w:lang w:val="en-IE"/>
+        </w:rPr>
+        <w:t xml:space="preserve"> where m is the slope coefficient describing the average change in y for a 1-unit change in x.</w:t>
       </w:r>
     </w:p>
     <w:p>
       <w:pPr>
+        <w:spacing w:line="360" w:lineRule="auto"/>
+        <w:rPr>
+          <w:rFonts w:ascii="Times New Roman" w:eastAsiaTheme="minorEastAsia" w:hAnsi="Times New Roman" w:cs="Times New Roman"/>
+          <w:sz w:val="24"/>
+          <w:szCs w:val="24"/>
+          <w:lang w:val="en-IE"/>
+        </w:rPr>
+      </w:pPr>
+      <w:r>
+        <w:rPr>
+          <w:rFonts w:ascii="Times New Roman" w:eastAsiaTheme="minorEastAsia" w:hAnsi="Times New Roman" w:cs="Times New Roman"/>
+          <w:sz w:val="24"/>
+          <w:szCs w:val="24"/>
+          <w:lang w:val="en-IE"/>
+        </w:rPr>
+        <w:t xml:space="preserve">For the research question at hand, linear regression was used to model the explained variance of the first principal component over time. </w:t>
+      </w:r>
+      <w:r>
+        <w:rPr>
+          <w:rFonts w:ascii="Times New Roman" w:eastAsiaTheme="minorEastAsia" w:hAnsi="Times New Roman" w:cs="Times New Roman"/>
+          <w:sz w:val="24"/>
+          <w:szCs w:val="24"/>
+          <w:lang w:val="en-IE"/>
+        </w:rPr>
+        <w:t xml:space="preserve">This, in turn, made it possible to use the </w:t>
+      </w:r>
+      <w:r>
+        <w:rPr>
+          <w:rFonts w:ascii="Times New Roman" w:eastAsiaTheme="minorEastAsia" w:hAnsi="Times New Roman" w:cs="Times New Roman"/>
+          <w:sz w:val="24"/>
+          <w:szCs w:val="24"/>
+          <w:lang w:val="en-IE"/>
+        </w:rPr>
+        <w:t xml:space="preserve">corresponding </w:t>
+      </w:r>
+      <w:r>
+        <w:rPr>
+          <w:rFonts w:ascii="Times New Roman" w:eastAsiaTheme="minorEastAsia" w:hAnsi="Times New Roman" w:cs="Times New Roman"/>
+          <w:sz w:val="24"/>
+          <w:szCs w:val="24"/>
+          <w:lang w:val="en-IE"/>
+        </w:rPr>
+        <w:t xml:space="preserve">slope </w:t>
+      </w:r>
+      <w:r>
+        <w:rPr>
+          <w:rFonts w:ascii="Times New Roman" w:eastAsiaTheme="minorEastAsia" w:hAnsi="Times New Roman" w:cs="Times New Roman"/>
+          <w:sz w:val="24"/>
+          <w:szCs w:val="24"/>
+          <w:lang w:val="en-IE"/>
+        </w:rPr>
+        <w:t xml:space="preserve">coefficient </w:t>
+      </w:r>
+      <w:r>
+        <w:rPr>
+          <w:rFonts w:ascii="Times New Roman" w:eastAsiaTheme="minorEastAsia" w:hAnsi="Times New Roman" w:cs="Times New Roman"/>
+          <w:sz w:val="24"/>
+          <w:szCs w:val="24"/>
+          <w:lang w:val="en-IE"/>
+        </w:rPr>
+        <w:t>as an indicator for an ongoing trend (or the lack thereof) of issue alignment or heterogenization regarding the three migration-opinion variable</w:t>
+      </w:r>
+      <w:r>
+        <w:rPr>
+          <w:rFonts w:ascii="Times New Roman" w:eastAsiaTheme="minorEastAsia" w:hAnsi="Times New Roman" w:cs="Times New Roman"/>
+          <w:sz w:val="24"/>
+          <w:szCs w:val="24"/>
+          <w:lang w:val="en-IE"/>
+        </w:rPr>
+        <w:t>s.</w:t>
+      </w:r>
+    </w:p>
+    <w:p>
+      <w:pPr>
+        <w:spacing w:line="360" w:lineRule="auto"/>
         <w:rPr>
           <w:rFonts w:ascii="Times New Roman" w:hAnsi="Times New Roman" w:cs="Times New Roman"/>
           <w:sz w:val="24"/>

</xml_diff>